<commit_message>
added stp project heartBeat to programming
</commit_message>
<xml_diff>
--- a/Resume/Camden_Scholl_Resume.docx
+++ b/Resume/Camden_Scholl_Resume.docx
@@ -493,7 +493,27 @@
           <w:sz w:val="18"/>
           <w:szCs w:val="18"/>
         </w:rPr>
-        <w:t>Osaka Gakuin University - Osaka, Japan</w:t>
+        <w:t xml:space="preserve">Osaka </w:t>
+      </w:r>
+      <w:proofErr w:type="spellStart"/>
+      <w:r>
+        <w:rPr>
+          <w:rFonts w:ascii="Verdana" w:eastAsia="Verdana" w:hAnsi="Verdana" w:cs="Verdana"/>
+          <w:b/>
+          <w:sz w:val="18"/>
+          <w:szCs w:val="18"/>
+        </w:rPr>
+        <w:t>Gakuin</w:t>
+      </w:r>
+      <w:proofErr w:type="spellEnd"/>
+      <w:r>
+        <w:rPr>
+          <w:rFonts w:ascii="Verdana" w:eastAsia="Verdana" w:hAnsi="Verdana" w:cs="Verdana"/>
+          <w:b/>
+          <w:sz w:val="18"/>
+          <w:szCs w:val="18"/>
+        </w:rPr>
+        <w:t xml:space="preserve"> University - Osaka, Japan</w:t>
       </w:r>
       <w:r>
         <w:rPr>
@@ -586,8 +606,18 @@
           <w:sz w:val="18"/>
           <w:szCs w:val="18"/>
         </w:rPr>
-        <w:t>Study abroad focused on learning Japanese language and culture through immersion</w:t>
-      </w:r>
+        <w:t xml:space="preserve">Study abroad focused on learning Japanese language and culture through </w:t>
+      </w:r>
+      <w:proofErr w:type="gramStart"/>
+      <w:r>
+        <w:rPr>
+          <w:rFonts w:ascii="Verdana" w:eastAsia="Verdana" w:hAnsi="Verdana" w:cs="Verdana"/>
+          <w:sz w:val="18"/>
+          <w:szCs w:val="18"/>
+        </w:rPr>
+        <w:t>immersion</w:t>
+      </w:r>
+      <w:proofErr w:type="gramEnd"/>
     </w:p>
     <w:p>
       <w:pPr>
@@ -609,11 +639,20 @@
           <w:sz w:val="18"/>
           <w:szCs w:val="18"/>
         </w:rPr>
-        <w:t xml:space="preserve">Coursework: </w:t>
-      </w:r>
-      <w:r>
-        <w:rPr>
-          <w:rFonts w:ascii="Arial Unicode MS" w:eastAsia="Arial Unicode MS" w:hAnsi="Arial Unicode MS" w:cs="Arial Unicode MS"/>
+        <w:t>Coursework</w:t>
+      </w:r>
+      <w:r>
+        <w:rPr>
+          <w:rFonts w:ascii="Verdana" w:eastAsia="Verdana" w:hAnsi="Verdana" w:cs="Verdana"/>
+          <w:i/>
+          <w:sz w:val="18"/>
+          <w:szCs w:val="18"/>
+        </w:rPr>
+        <w:t xml:space="preserve">: </w:t>
+      </w:r>
+      <w:r>
+        <w:rPr>
+          <w:rFonts w:ascii="Verdana" w:eastAsia="Arial Unicode MS" w:hAnsi="Verdana" w:cs="Arial Unicode MS"/>
           <w:sz w:val="18"/>
           <w:szCs w:val="18"/>
         </w:rPr>
@@ -621,7 +660,7 @@
       </w:r>
       <w:r>
         <w:rPr>
-          <w:rFonts w:ascii="Arial Unicode MS" w:eastAsia="Arial Unicode MS" w:hAnsi="Arial Unicode MS" w:cs="Arial Unicode MS"/>
+          <w:rFonts w:ascii="Verdana" w:eastAsia="Arial Unicode MS" w:hAnsi="Verdana" w:cs="Arial Unicode MS"/>
           <w:sz w:val="18"/>
           <w:szCs w:val="18"/>
         </w:rPr>
@@ -629,11 +668,19 @@
       </w:r>
       <w:r>
         <w:rPr>
-          <w:rFonts w:ascii="Arial Unicode MS" w:eastAsia="Arial Unicode MS" w:hAnsi="Arial Unicode MS" w:cs="Arial Unicode MS"/>
-          <w:sz w:val="18"/>
-          <w:szCs w:val="18"/>
-        </w:rPr>
-        <w:t>Power of Japanese Pop Culture, Osaka Dialect (大阪弁）</w:t>
+          <w:rFonts w:ascii="Verdana" w:eastAsia="Arial Unicode MS" w:hAnsi="Verdana" w:cs="Arial Unicode MS"/>
+          <w:sz w:val="18"/>
+          <w:szCs w:val="18"/>
+        </w:rPr>
+        <w:t>Power of Japanese Pop Culture, Osaka Dialect (</w:t>
+      </w:r>
+      <w:r>
+        <w:rPr>
+          <w:rFonts w:ascii="MS Gothic" w:eastAsia="MS Gothic" w:hAnsi="MS Gothic" w:cs="MS Gothic" w:hint="eastAsia"/>
+          <w:sz w:val="18"/>
+          <w:szCs w:val="18"/>
+        </w:rPr>
+        <w:t>大阪弁）</w:t>
       </w:r>
     </w:p>
     <w:p>
@@ -689,14 +736,25 @@
           <w:szCs w:val="18"/>
         </w:rPr>
       </w:pPr>
-      <w:r>
-        <w:rPr>
-          <w:rFonts w:ascii="Verdana" w:eastAsia="Verdana" w:hAnsi="Verdana" w:cs="Verdana"/>
-          <w:b/>
-          <w:sz w:val="18"/>
-          <w:szCs w:val="18"/>
-        </w:rPr>
-        <w:t>heartBeat - Software Design and Development Project</w:t>
+      <w:proofErr w:type="spellStart"/>
+      <w:r>
+        <w:rPr>
+          <w:rFonts w:ascii="Verdana" w:eastAsia="Verdana" w:hAnsi="Verdana" w:cs="Verdana"/>
+          <w:b/>
+          <w:sz w:val="18"/>
+          <w:szCs w:val="18"/>
+        </w:rPr>
+        <w:t>heartBeat</w:t>
+      </w:r>
+      <w:proofErr w:type="spellEnd"/>
+      <w:r>
+        <w:rPr>
+          <w:rFonts w:ascii="Verdana" w:eastAsia="Verdana" w:hAnsi="Verdana" w:cs="Verdana"/>
+          <w:b/>
+          <w:sz w:val="18"/>
+          <w:szCs w:val="18"/>
+        </w:rPr>
+        <w:t xml:space="preserve"> - Software Design and Development Project</w:t>
       </w:r>
       <w:r>
         <w:rPr>
@@ -763,8 +821,18 @@
           <w:sz w:val="18"/>
           <w:szCs w:val="18"/>
         </w:rPr>
-        <w:t>Full stack project using Vue.js and Firebase to output Spotify-listed songs based on a user’s heartbeat and mood</w:t>
-      </w:r>
+        <w:t xml:space="preserve">Full stack project using Vue.js and Firebase to output Spotify-listed songs based on a user’s heartbeat and </w:t>
+      </w:r>
+      <w:proofErr w:type="gramStart"/>
+      <w:r>
+        <w:rPr>
+          <w:rFonts w:ascii="Verdana" w:eastAsia="Verdana" w:hAnsi="Verdana" w:cs="Verdana"/>
+          <w:sz w:val="18"/>
+          <w:szCs w:val="18"/>
+        </w:rPr>
+        <w:t>mood</w:t>
+      </w:r>
+      <w:proofErr w:type="gramEnd"/>
     </w:p>
     <w:p>
       <w:pPr>
@@ -784,8 +852,18 @@
           <w:sz w:val="18"/>
           <w:szCs w:val="18"/>
         </w:rPr>
-        <w:t>Implemented UI, UX, Realtime Database calls, sorting and output methods</w:t>
-      </w:r>
+        <w:t xml:space="preserve">Implemented UI, UX, Realtime Database calls, sorting and output </w:t>
+      </w:r>
+      <w:proofErr w:type="gramStart"/>
+      <w:r>
+        <w:rPr>
+          <w:rFonts w:ascii="Verdana" w:eastAsia="Verdana" w:hAnsi="Verdana" w:cs="Verdana"/>
+          <w:sz w:val="18"/>
+          <w:szCs w:val="18"/>
+        </w:rPr>
+        <w:t>methods</w:t>
+      </w:r>
+      <w:proofErr w:type="gramEnd"/>
     </w:p>
     <w:p>
       <w:pPr>
@@ -928,8 +1006,20 @@
           <w:sz w:val="18"/>
           <w:szCs w:val="18"/>
         </w:rPr>
-        <w:t>Created a more player-friendly version of WORDLE with added difficulty levels and replayability</w:t>
-      </w:r>
+        <w:t xml:space="preserve">Created a more player-friendly version of WORDLE with added difficulty levels and </w:t>
+      </w:r>
+      <w:proofErr w:type="spellStart"/>
+      <w:proofErr w:type="gramStart"/>
+      <w:r>
+        <w:rPr>
+          <w:rFonts w:ascii="Verdana" w:eastAsia="Verdana" w:hAnsi="Verdana" w:cs="Verdana"/>
+          <w:sz w:val="18"/>
+          <w:szCs w:val="18"/>
+        </w:rPr>
+        <w:t>replayability</w:t>
+      </w:r>
+      <w:proofErr w:type="spellEnd"/>
+      <w:proofErr w:type="gramEnd"/>
     </w:p>
     <w:p>
       <w:pPr>
@@ -949,7 +1039,43 @@
           <w:sz w:val="18"/>
           <w:szCs w:val="18"/>
         </w:rPr>
-        <w:t>Utilized hashmaps, sets, lists, and arrays to compare user input guesses to a randomly selected master word from an open source database.</w:t>
+        <w:t xml:space="preserve">Utilized </w:t>
+      </w:r>
+      <w:proofErr w:type="spellStart"/>
+      <w:r>
+        <w:rPr>
+          <w:rFonts w:ascii="Verdana" w:eastAsia="Verdana" w:hAnsi="Verdana" w:cs="Verdana"/>
+          <w:sz w:val="18"/>
+          <w:szCs w:val="18"/>
+        </w:rPr>
+        <w:t>hashmaps</w:t>
+      </w:r>
+      <w:proofErr w:type="spellEnd"/>
+      <w:r>
+        <w:rPr>
+          <w:rFonts w:ascii="Verdana" w:eastAsia="Verdana" w:hAnsi="Verdana" w:cs="Verdana"/>
+          <w:sz w:val="18"/>
+          <w:szCs w:val="18"/>
+        </w:rPr>
+        <w:t xml:space="preserve">, sets, lists, and arrays to compare user input guesses to a randomly selected master word from an </w:t>
+      </w:r>
+      <w:proofErr w:type="gramStart"/>
+      <w:r>
+        <w:rPr>
+          <w:rFonts w:ascii="Verdana" w:eastAsia="Verdana" w:hAnsi="Verdana" w:cs="Verdana"/>
+          <w:sz w:val="18"/>
+          <w:szCs w:val="18"/>
+        </w:rPr>
+        <w:t>open source</w:t>
+      </w:r>
+      <w:proofErr w:type="gramEnd"/>
+      <w:r>
+        <w:rPr>
+          <w:rFonts w:ascii="Verdana" w:eastAsia="Verdana" w:hAnsi="Verdana" w:cs="Verdana"/>
+          <w:sz w:val="18"/>
+          <w:szCs w:val="18"/>
+        </w:rPr>
+        <w:t xml:space="preserve"> database.</w:t>
       </w:r>
     </w:p>
     <w:p>
@@ -1049,8 +1175,18 @@
           <w:sz w:val="18"/>
           <w:szCs w:val="18"/>
         </w:rPr>
-        <w:t>Analyzed pitching timings from baseball games at the major and minor league levels to gather relevant statistics, working remotely</w:t>
-      </w:r>
+        <w:t xml:space="preserve">Analyzed pitching timings from baseball games at the major and minor league levels to gather relevant statistics, working </w:t>
+      </w:r>
+      <w:proofErr w:type="gramStart"/>
+      <w:r>
+        <w:rPr>
+          <w:rFonts w:ascii="Verdana" w:eastAsia="Verdana" w:hAnsi="Verdana" w:cs="Verdana"/>
+          <w:sz w:val="18"/>
+          <w:szCs w:val="18"/>
+        </w:rPr>
+        <w:t>remotely</w:t>
+      </w:r>
+      <w:proofErr w:type="gramEnd"/>
     </w:p>
     <w:p>
       <w:pPr>
@@ -1070,7 +1206,25 @@
           <w:sz w:val="18"/>
           <w:szCs w:val="18"/>
         </w:rPr>
-        <w:t xml:space="preserve">Collected data for a machine learning algorithm designed to analyze pitcher mechanics </w:t>
+        <w:t xml:space="preserve">Collected data for a machine learning algorithm designed to analyze pitcher </w:t>
+      </w:r>
+      <w:proofErr w:type="gramStart"/>
+      <w:r>
+        <w:rPr>
+          <w:rFonts w:ascii="Verdana" w:eastAsia="Verdana" w:hAnsi="Verdana" w:cs="Verdana"/>
+          <w:sz w:val="18"/>
+          <w:szCs w:val="18"/>
+        </w:rPr>
+        <w:t>mechanics</w:t>
+      </w:r>
+      <w:proofErr w:type="gramEnd"/>
+      <w:r>
+        <w:rPr>
+          <w:rFonts w:ascii="Verdana" w:eastAsia="Verdana" w:hAnsi="Verdana" w:cs="Verdana"/>
+          <w:sz w:val="18"/>
+          <w:szCs w:val="18"/>
+        </w:rPr>
+        <w:t xml:space="preserve"> </w:t>
       </w:r>
     </w:p>
     <w:p>
@@ -1091,8 +1245,18 @@
           <w:sz w:val="18"/>
           <w:szCs w:val="18"/>
         </w:rPr>
-        <w:t>Handled high volume of video content with above average pace and accuracy during work</w:t>
-      </w:r>
+        <w:t xml:space="preserve">Handled high volume of video content with above average pace and accuracy during </w:t>
+      </w:r>
+      <w:proofErr w:type="gramStart"/>
+      <w:r>
+        <w:rPr>
+          <w:rFonts w:ascii="Verdana" w:eastAsia="Verdana" w:hAnsi="Verdana" w:cs="Verdana"/>
+          <w:sz w:val="18"/>
+          <w:szCs w:val="18"/>
+        </w:rPr>
+        <w:t>work</w:t>
+      </w:r>
+      <w:proofErr w:type="gramEnd"/>
     </w:p>
     <w:p>
       <w:pPr>
@@ -1156,7 +1320,25 @@
           <w:sz w:val="18"/>
           <w:szCs w:val="18"/>
         </w:rPr>
-        <w:t xml:space="preserve">Developed customer service and communication skills through customer and employee interactions </w:t>
+        <w:t xml:space="preserve">Developed customer service and communication skills through customer and employee </w:t>
+      </w:r>
+      <w:proofErr w:type="gramStart"/>
+      <w:r>
+        <w:rPr>
+          <w:rFonts w:ascii="Verdana" w:eastAsia="Verdana" w:hAnsi="Verdana" w:cs="Verdana"/>
+          <w:sz w:val="18"/>
+          <w:szCs w:val="18"/>
+        </w:rPr>
+        <w:t>interactions</w:t>
+      </w:r>
+      <w:proofErr w:type="gramEnd"/>
+      <w:r>
+        <w:rPr>
+          <w:rFonts w:ascii="Verdana" w:eastAsia="Verdana" w:hAnsi="Verdana" w:cs="Verdana"/>
+          <w:sz w:val="18"/>
+          <w:szCs w:val="18"/>
+        </w:rPr>
+        <w:t xml:space="preserve"> </w:t>
       </w:r>
     </w:p>
     <w:p>
@@ -1343,7 +1525,25 @@
           <w:sz w:val="18"/>
           <w:szCs w:val="18"/>
         </w:rPr>
-        <w:t>Year-round weight training, conditioning, mental training, games, and practices (25hr/wk)</w:t>
+        <w:t>Year-round weight training, conditioning, mental training, games, and practices (25hr/</w:t>
+      </w:r>
+      <w:proofErr w:type="spellStart"/>
+      <w:r>
+        <w:rPr>
+          <w:rFonts w:ascii="Verdana" w:eastAsia="Verdana" w:hAnsi="Verdana" w:cs="Verdana"/>
+          <w:sz w:val="18"/>
+          <w:szCs w:val="18"/>
+        </w:rPr>
+        <w:t>wk</w:t>
+      </w:r>
+      <w:proofErr w:type="spellEnd"/>
+      <w:r>
+        <w:rPr>
+          <w:rFonts w:ascii="Verdana" w:eastAsia="Verdana" w:hAnsi="Verdana" w:cs="Verdana"/>
+          <w:sz w:val="18"/>
+          <w:szCs w:val="18"/>
+        </w:rPr>
+        <w:t>)</w:t>
       </w:r>
     </w:p>
     <w:p>

</xml_diff>

<commit_message>
edited resume and programming list
</commit_message>
<xml_diff>
--- a/Resume/Camden_Scholl_Resume.docx
+++ b/Resume/Camden_Scholl_Resume.docx
@@ -183,9 +183,10 @@
     </w:p>
     <w:p>
       <w:pPr>
+        <w:pStyle w:val="ListParagraph"/>
         <w:numPr>
           <w:ilvl w:val="0"/>
-          <w:numId w:val="2"/>
+          <w:numId w:val="10"/>
         </w:numPr>
         <w:rPr>
           <w:rFonts w:ascii="Playfair Display" w:eastAsia="Playfair Display" w:hAnsi="Playfair Display" w:cs="Playfair Display"/>
@@ -299,9 +300,10 @@
     </w:p>
     <w:p>
       <w:pPr>
+        <w:pStyle w:val="ListParagraph"/>
         <w:numPr>
           <w:ilvl w:val="0"/>
-          <w:numId w:val="2"/>
+          <w:numId w:val="10"/>
         </w:numPr>
         <w:rPr>
           <w:rFonts w:ascii="Verdana" w:eastAsia="Verdana" w:hAnsi="Verdana" w:cs="Verdana"/>
@@ -332,9 +334,10 @@
     </w:p>
     <w:p>
       <w:pPr>
+        <w:pStyle w:val="ListParagraph"/>
         <w:numPr>
           <w:ilvl w:val="0"/>
-          <w:numId w:val="2"/>
+          <w:numId w:val="10"/>
         </w:numPr>
         <w:rPr>
           <w:rFonts w:ascii="Verdana" w:eastAsia="Verdana" w:hAnsi="Verdana" w:cs="Verdana"/>
@@ -378,9 +381,10 @@
     </w:p>
     <w:p>
       <w:pPr>
+        <w:pStyle w:val="ListParagraph"/>
         <w:numPr>
           <w:ilvl w:val="0"/>
-          <w:numId w:val="2"/>
+          <w:numId w:val="10"/>
         </w:numPr>
         <w:rPr>
           <w:rFonts w:ascii="Verdana" w:eastAsia="Verdana" w:hAnsi="Verdana" w:cs="Verdana"/>
@@ -471,128 +475,10 @@
     </w:p>
     <w:p>
       <w:pPr>
-        <w:rPr>
-          <w:rFonts w:ascii="Verdana" w:eastAsia="Verdana" w:hAnsi="Verdana" w:cs="Verdana"/>
-          <w:sz w:val="18"/>
-          <w:szCs w:val="18"/>
-        </w:rPr>
-      </w:pPr>
-    </w:p>
-    <w:p>
-      <w:pPr>
-        <w:rPr>
-          <w:rFonts w:ascii="Verdana" w:eastAsia="Verdana" w:hAnsi="Verdana" w:cs="Verdana"/>
-          <w:sz w:val="18"/>
-          <w:szCs w:val="18"/>
-        </w:rPr>
-      </w:pPr>
-      <w:r>
-        <w:rPr>
-          <w:rFonts w:ascii="Verdana" w:eastAsia="Verdana" w:hAnsi="Verdana" w:cs="Verdana"/>
-          <w:b/>
-          <w:sz w:val="18"/>
-          <w:szCs w:val="18"/>
-        </w:rPr>
-        <w:t xml:space="preserve">Osaka </w:t>
-      </w:r>
-      <w:proofErr w:type="spellStart"/>
-      <w:r>
-        <w:rPr>
-          <w:rFonts w:ascii="Verdana" w:eastAsia="Verdana" w:hAnsi="Verdana" w:cs="Verdana"/>
-          <w:b/>
-          <w:sz w:val="18"/>
-          <w:szCs w:val="18"/>
-        </w:rPr>
-        <w:t>Gakuin</w:t>
-      </w:r>
-      <w:proofErr w:type="spellEnd"/>
-      <w:r>
-        <w:rPr>
-          <w:rFonts w:ascii="Verdana" w:eastAsia="Verdana" w:hAnsi="Verdana" w:cs="Verdana"/>
-          <w:b/>
-          <w:sz w:val="18"/>
-          <w:szCs w:val="18"/>
-        </w:rPr>
-        <w:t xml:space="preserve"> University - Osaka, Japan</w:t>
-      </w:r>
-      <w:r>
-        <w:rPr>
-          <w:rFonts w:ascii="Verdana" w:eastAsia="Verdana" w:hAnsi="Verdana" w:cs="Verdana"/>
-          <w:b/>
-          <w:sz w:val="18"/>
-          <w:szCs w:val="18"/>
-        </w:rPr>
-        <w:tab/>
-      </w:r>
-      <w:r>
-        <w:rPr>
-          <w:rFonts w:ascii="Verdana" w:eastAsia="Verdana" w:hAnsi="Verdana" w:cs="Verdana"/>
-          <w:b/>
-          <w:sz w:val="18"/>
-          <w:szCs w:val="18"/>
-        </w:rPr>
-        <w:tab/>
-      </w:r>
-      <w:r>
-        <w:rPr>
-          <w:rFonts w:ascii="Verdana" w:eastAsia="Verdana" w:hAnsi="Verdana" w:cs="Verdana"/>
-          <w:b/>
-          <w:sz w:val="18"/>
-          <w:szCs w:val="18"/>
-        </w:rPr>
-        <w:tab/>
-      </w:r>
-      <w:r>
-        <w:rPr>
-          <w:rFonts w:ascii="Verdana" w:eastAsia="Verdana" w:hAnsi="Verdana" w:cs="Verdana"/>
-          <w:b/>
-          <w:sz w:val="18"/>
-          <w:szCs w:val="18"/>
-        </w:rPr>
-        <w:tab/>
-      </w:r>
-      <w:r>
-        <w:rPr>
-          <w:rFonts w:ascii="Verdana" w:eastAsia="Verdana" w:hAnsi="Verdana" w:cs="Verdana"/>
-          <w:b/>
-          <w:sz w:val="18"/>
-          <w:szCs w:val="18"/>
-        </w:rPr>
-        <w:tab/>
-        <w:t xml:space="preserve">              </w:t>
-      </w:r>
-      <w:r>
-        <w:rPr>
-          <w:rFonts w:ascii="Verdana" w:eastAsia="Verdana" w:hAnsi="Verdana" w:cs="Verdana"/>
-          <w:b/>
-          <w:sz w:val="18"/>
-          <w:szCs w:val="18"/>
-        </w:rPr>
-        <w:t xml:space="preserve">          </w:t>
-      </w:r>
-      <w:r>
-        <w:rPr>
-          <w:rFonts w:ascii="Verdana" w:eastAsia="Verdana" w:hAnsi="Verdana" w:cs="Verdana"/>
-          <w:b/>
-          <w:sz w:val="18"/>
-          <w:szCs w:val="18"/>
-        </w:rPr>
-        <w:t xml:space="preserve"> </w:t>
-      </w:r>
-      <w:r>
-        <w:rPr>
-          <w:rFonts w:ascii="Verdana" w:eastAsia="Verdana" w:hAnsi="Verdana" w:cs="Verdana"/>
-          <w:sz w:val="18"/>
-          <w:szCs w:val="18"/>
-        </w:rPr>
-        <w:t>August 2023 - Present</w:t>
-      </w:r>
-    </w:p>
-    <w:p>
-      <w:pPr>
+        <w:pStyle w:val="ListParagraph"/>
         <w:numPr>
           <w:ilvl w:val="0"/>
-          <w:numId w:val="6"/>
+          <w:numId w:val="8"/>
         </w:numPr>
         <w:rPr>
           <w:rFonts w:ascii="Verdana" w:eastAsia="Verdana" w:hAnsi="Verdana" w:cs="Verdana"/>
@@ -606,27 +492,179 @@
           <w:sz w:val="18"/>
           <w:szCs w:val="18"/>
         </w:rPr>
-        <w:t xml:space="preserve">Study abroad focused on learning Japanese language and culture through </w:t>
-      </w:r>
-      <w:proofErr w:type="gramStart"/>
-      <w:r>
-        <w:rPr>
-          <w:rFonts w:ascii="Verdana" w:eastAsia="Verdana" w:hAnsi="Verdana" w:cs="Verdana"/>
-          <w:sz w:val="18"/>
-          <w:szCs w:val="18"/>
-        </w:rPr>
-        <w:t>immersion</w:t>
-      </w:r>
-      <w:proofErr w:type="gramEnd"/>
-    </w:p>
-    <w:p>
-      <w:pPr>
+        <w:t>Completed 8 courses focused on the basics of IT and cybersecurity</w:t>
+      </w:r>
+    </w:p>
+    <w:p>
+      <w:pPr>
+        <w:pStyle w:val="ListParagraph"/>
         <w:numPr>
           <w:ilvl w:val="0"/>
-          <w:numId w:val="6"/>
+          <w:numId w:val="8"/>
         </w:numPr>
         <w:rPr>
           <w:rFonts w:ascii="Verdana" w:eastAsia="Verdana" w:hAnsi="Verdana" w:cs="Verdana"/>
+          <w:sz w:val="18"/>
+          <w:szCs w:val="18"/>
+        </w:rPr>
+      </w:pPr>
+    </w:p>
+    <w:p>
+      <w:pPr>
+        <w:rPr>
+          <w:rFonts w:ascii="Verdana" w:eastAsia="Verdana" w:hAnsi="Verdana" w:cs="Verdana"/>
+          <w:sz w:val="18"/>
+          <w:szCs w:val="18"/>
+        </w:rPr>
+      </w:pPr>
+      <w:r>
+        <w:rPr>
+          <w:rFonts w:ascii="Verdana" w:eastAsia="Verdana" w:hAnsi="Verdana" w:cs="Verdana"/>
+          <w:b/>
+          <w:sz w:val="18"/>
+          <w:szCs w:val="18"/>
+        </w:rPr>
+        <w:t xml:space="preserve">Osaka Gakuin University </w:t>
+      </w:r>
+      <w:r>
+        <w:rPr>
+          <w:rFonts w:ascii="Verdana" w:eastAsia="Verdana" w:hAnsi="Verdana" w:cs="Verdana"/>
+          <w:b/>
+          <w:sz w:val="18"/>
+          <w:szCs w:val="18"/>
+        </w:rPr>
+        <w:t>–</w:t>
+      </w:r>
+      <w:r>
+        <w:rPr>
+          <w:rFonts w:ascii="Verdana" w:eastAsia="Verdana" w:hAnsi="Verdana" w:cs="Verdana"/>
+          <w:b/>
+          <w:sz w:val="18"/>
+          <w:szCs w:val="18"/>
+        </w:rPr>
+        <w:t xml:space="preserve"> Osaka</w:t>
+      </w:r>
+      <w:r>
+        <w:rPr>
+          <w:rFonts w:ascii="Verdana" w:eastAsia="Verdana" w:hAnsi="Verdana" w:cs="Verdana"/>
+          <w:b/>
+          <w:sz w:val="18"/>
+          <w:szCs w:val="18"/>
+        </w:rPr>
+        <w:t xml:space="preserve"> City</w:t>
+      </w:r>
+      <w:r>
+        <w:rPr>
+          <w:rFonts w:ascii="Verdana" w:eastAsia="Verdana" w:hAnsi="Verdana" w:cs="Verdana"/>
+          <w:b/>
+          <w:sz w:val="18"/>
+          <w:szCs w:val="18"/>
+        </w:rPr>
+        <w:t>, Japan</w:t>
+      </w:r>
+      <w:r>
+        <w:rPr>
+          <w:rFonts w:ascii="Verdana" w:eastAsia="Verdana" w:hAnsi="Verdana" w:cs="Verdana"/>
+          <w:b/>
+          <w:sz w:val="18"/>
+          <w:szCs w:val="18"/>
+        </w:rPr>
+        <w:tab/>
+      </w:r>
+      <w:r>
+        <w:rPr>
+          <w:rFonts w:ascii="Verdana" w:eastAsia="Verdana" w:hAnsi="Verdana" w:cs="Verdana"/>
+          <w:b/>
+          <w:sz w:val="18"/>
+          <w:szCs w:val="18"/>
+        </w:rPr>
+        <w:tab/>
+      </w:r>
+      <w:r>
+        <w:rPr>
+          <w:rFonts w:ascii="Verdana" w:eastAsia="Verdana" w:hAnsi="Verdana" w:cs="Verdana"/>
+          <w:b/>
+          <w:sz w:val="18"/>
+          <w:szCs w:val="18"/>
+        </w:rPr>
+        <w:tab/>
+      </w:r>
+      <w:r>
+        <w:rPr>
+          <w:rFonts w:ascii="Verdana" w:eastAsia="Verdana" w:hAnsi="Verdana" w:cs="Verdana"/>
+          <w:b/>
+          <w:sz w:val="18"/>
+          <w:szCs w:val="18"/>
+        </w:rPr>
+        <w:tab/>
+      </w:r>
+      <w:r>
+        <w:rPr>
+          <w:rFonts w:ascii="Verdana" w:eastAsia="Verdana" w:hAnsi="Verdana" w:cs="Verdana"/>
+          <w:b/>
+          <w:sz w:val="18"/>
+          <w:szCs w:val="18"/>
+        </w:rPr>
+        <w:tab/>
+        <w:t xml:space="preserve">            </w:t>
+      </w:r>
+      <w:r>
+        <w:rPr>
+          <w:rFonts w:ascii="Verdana" w:eastAsia="Verdana" w:hAnsi="Verdana" w:cs="Verdana"/>
+          <w:b/>
+          <w:sz w:val="18"/>
+          <w:szCs w:val="18"/>
+        </w:rPr>
+        <w:t xml:space="preserve"> </w:t>
+      </w:r>
+      <w:r>
+        <w:rPr>
+          <w:rFonts w:ascii="Verdana" w:eastAsia="Verdana" w:hAnsi="Verdana" w:cs="Verdana"/>
+          <w:sz w:val="18"/>
+          <w:szCs w:val="18"/>
+        </w:rPr>
+        <w:t>August 2023 - Present</w:t>
+      </w:r>
+    </w:p>
+    <w:p>
+      <w:pPr>
+        <w:pStyle w:val="ListParagraph"/>
+        <w:numPr>
+          <w:ilvl w:val="0"/>
+          <w:numId w:val="8"/>
+        </w:numPr>
+        <w:rPr>
+          <w:rFonts w:ascii="Verdana" w:eastAsia="Verdana" w:hAnsi="Verdana" w:cs="Verdana"/>
+          <w:sz w:val="18"/>
+          <w:szCs w:val="18"/>
+        </w:rPr>
+      </w:pPr>
+      <w:r>
+        <w:rPr>
+          <w:rFonts w:ascii="Verdana" w:eastAsia="Verdana" w:hAnsi="Verdana" w:cs="Verdana"/>
+          <w:sz w:val="18"/>
+          <w:szCs w:val="18"/>
+        </w:rPr>
+        <w:t xml:space="preserve">Study abroad focused on learning Japanese language and culture through </w:t>
+      </w:r>
+      <w:r>
+        <w:rPr>
+          <w:rFonts w:ascii="Verdana" w:eastAsia="Verdana" w:hAnsi="Verdana" w:cs="Verdana"/>
+          <w:sz w:val="18"/>
+          <w:szCs w:val="18"/>
+        </w:rPr>
+        <w:t>immersion.</w:t>
+      </w:r>
+    </w:p>
+    <w:p>
+      <w:pPr>
+        <w:pStyle w:val="ListParagraph"/>
+        <w:numPr>
+          <w:ilvl w:val="0"/>
+          <w:numId w:val="8"/>
+        </w:numPr>
+        <w:rPr>
+          <w:rFonts w:ascii="Verdana" w:eastAsia="Verdana" w:hAnsi="Verdana" w:cs="Verdana"/>
           <w:i/>
           <w:sz w:val="18"/>
           <w:szCs w:val="18"/>
@@ -639,16 +677,7 @@
           <w:sz w:val="18"/>
           <w:szCs w:val="18"/>
         </w:rPr>
-        <w:t>Coursework</w:t>
-      </w:r>
-      <w:r>
-        <w:rPr>
-          <w:rFonts w:ascii="Verdana" w:eastAsia="Verdana" w:hAnsi="Verdana" w:cs="Verdana"/>
-          <w:i/>
-          <w:sz w:val="18"/>
-          <w:szCs w:val="18"/>
-        </w:rPr>
-        <w:t xml:space="preserve">: </w:t>
+        <w:t xml:space="preserve">Coursework: </w:t>
       </w:r>
       <w:r>
         <w:rPr>
@@ -736,25 +765,14 @@
           <w:szCs w:val="18"/>
         </w:rPr>
       </w:pPr>
-      <w:proofErr w:type="spellStart"/>
-      <w:r>
-        <w:rPr>
-          <w:rFonts w:ascii="Verdana" w:eastAsia="Verdana" w:hAnsi="Verdana" w:cs="Verdana"/>
-          <w:b/>
-          <w:sz w:val="18"/>
-          <w:szCs w:val="18"/>
-        </w:rPr>
-        <w:t>heartBeat</w:t>
-      </w:r>
-      <w:proofErr w:type="spellEnd"/>
-      <w:r>
-        <w:rPr>
-          <w:rFonts w:ascii="Verdana" w:eastAsia="Verdana" w:hAnsi="Verdana" w:cs="Verdana"/>
-          <w:b/>
-          <w:sz w:val="18"/>
-          <w:szCs w:val="18"/>
-        </w:rPr>
-        <w:t xml:space="preserve"> - Software Design and Development Project</w:t>
+      <w:r>
+        <w:rPr>
+          <w:rFonts w:ascii="Verdana" w:eastAsia="Verdana" w:hAnsi="Verdana" w:cs="Verdana"/>
+          <w:b/>
+          <w:sz w:val="18"/>
+          <w:szCs w:val="18"/>
+        </w:rPr>
+        <w:t>heartBeat - Software Design and Development Project</w:t>
       </w:r>
       <w:r>
         <w:rPr>
@@ -805,9 +823,10 @@
     </w:p>
     <w:p>
       <w:pPr>
+        <w:pStyle w:val="ListParagraph"/>
         <w:numPr>
           <w:ilvl w:val="0"/>
-          <w:numId w:val="7"/>
+          <w:numId w:val="11"/>
         </w:numPr>
         <w:rPr>
           <w:rFonts w:ascii="Verdana" w:eastAsia="Verdana" w:hAnsi="Verdana" w:cs="Verdana"/>
@@ -823,22 +842,21 @@
         </w:rPr>
         <w:t xml:space="preserve">Full stack project using Vue.js and Firebase to output Spotify-listed songs based on a user’s heartbeat and </w:t>
       </w:r>
-      <w:proofErr w:type="gramStart"/>
-      <w:r>
-        <w:rPr>
-          <w:rFonts w:ascii="Verdana" w:eastAsia="Verdana" w:hAnsi="Verdana" w:cs="Verdana"/>
-          <w:sz w:val="18"/>
-          <w:szCs w:val="18"/>
-        </w:rPr>
-        <w:t>mood</w:t>
-      </w:r>
-      <w:proofErr w:type="gramEnd"/>
-    </w:p>
-    <w:p>
-      <w:pPr>
+      <w:r>
+        <w:rPr>
+          <w:rFonts w:ascii="Verdana" w:eastAsia="Verdana" w:hAnsi="Verdana" w:cs="Verdana"/>
+          <w:sz w:val="18"/>
+          <w:szCs w:val="18"/>
+        </w:rPr>
+        <w:t>mood.</w:t>
+      </w:r>
+    </w:p>
+    <w:p>
+      <w:pPr>
+        <w:pStyle w:val="ListParagraph"/>
         <w:numPr>
           <w:ilvl w:val="0"/>
-          <w:numId w:val="7"/>
+          <w:numId w:val="11"/>
         </w:numPr>
         <w:rPr>
           <w:rFonts w:ascii="Verdana" w:eastAsia="Verdana" w:hAnsi="Verdana" w:cs="Verdana"/>
@@ -854,22 +872,21 @@
         </w:rPr>
         <w:t xml:space="preserve">Implemented UI, UX, Realtime Database calls, sorting and output </w:t>
       </w:r>
-      <w:proofErr w:type="gramStart"/>
-      <w:r>
-        <w:rPr>
-          <w:rFonts w:ascii="Verdana" w:eastAsia="Verdana" w:hAnsi="Verdana" w:cs="Verdana"/>
-          <w:sz w:val="18"/>
-          <w:szCs w:val="18"/>
-        </w:rPr>
-        <w:t>methods</w:t>
-      </w:r>
-      <w:proofErr w:type="gramEnd"/>
-    </w:p>
-    <w:p>
-      <w:pPr>
+      <w:r>
+        <w:rPr>
+          <w:rFonts w:ascii="Verdana" w:eastAsia="Verdana" w:hAnsi="Verdana" w:cs="Verdana"/>
+          <w:sz w:val="18"/>
+          <w:szCs w:val="18"/>
+        </w:rPr>
+        <w:t>methods.</w:t>
+      </w:r>
+    </w:p>
+    <w:p>
+      <w:pPr>
+        <w:pStyle w:val="ListParagraph"/>
         <w:numPr>
           <w:ilvl w:val="0"/>
-          <w:numId w:val="7"/>
+          <w:numId w:val="11"/>
         </w:numPr>
         <w:rPr>
           <w:rFonts w:ascii="Verdana" w:eastAsia="Verdana" w:hAnsi="Verdana" w:cs="Verdana"/>
@@ -884,6 +901,14 @@
           <w:szCs w:val="18"/>
         </w:rPr>
         <w:t>Managed user testing with people across a wide spectrum of technical knowledge</w:t>
+      </w:r>
+      <w:r>
+        <w:rPr>
+          <w:rFonts w:ascii="Verdana" w:eastAsia="Verdana" w:hAnsi="Verdana" w:cs="Verdana"/>
+          <w:sz w:val="18"/>
+          <w:szCs w:val="18"/>
+        </w:rPr>
+        <w:t>.</w:t>
       </w:r>
     </w:p>
     <w:p>
@@ -990,9 +1015,10 @@
     </w:p>
     <w:p>
       <w:pPr>
+        <w:pStyle w:val="ListParagraph"/>
         <w:numPr>
           <w:ilvl w:val="0"/>
-          <w:numId w:val="3"/>
+          <w:numId w:val="12"/>
         </w:numPr>
         <w:rPr>
           <w:rFonts w:ascii="Verdana" w:eastAsia="Verdana" w:hAnsi="Verdana" w:cs="Verdana"/>
@@ -1008,24 +1034,21 @@
         </w:rPr>
         <w:t xml:space="preserve">Created a more player-friendly version of WORDLE with added difficulty levels and </w:t>
       </w:r>
-      <w:proofErr w:type="spellStart"/>
-      <w:proofErr w:type="gramStart"/>
-      <w:r>
-        <w:rPr>
-          <w:rFonts w:ascii="Verdana" w:eastAsia="Verdana" w:hAnsi="Verdana" w:cs="Verdana"/>
-          <w:sz w:val="18"/>
-          <w:szCs w:val="18"/>
-        </w:rPr>
-        <w:t>replayability</w:t>
-      </w:r>
-      <w:proofErr w:type="spellEnd"/>
-      <w:proofErr w:type="gramEnd"/>
-    </w:p>
-    <w:p>
-      <w:pPr>
+      <w:r>
+        <w:rPr>
+          <w:rFonts w:ascii="Verdana" w:eastAsia="Verdana" w:hAnsi="Verdana" w:cs="Verdana"/>
+          <w:sz w:val="18"/>
+          <w:szCs w:val="18"/>
+        </w:rPr>
+        <w:t>the ability to replay.</w:t>
+      </w:r>
+    </w:p>
+    <w:p>
+      <w:pPr>
+        <w:pStyle w:val="ListParagraph"/>
         <w:numPr>
           <w:ilvl w:val="0"/>
-          <w:numId w:val="3"/>
+          <w:numId w:val="12"/>
         </w:numPr>
         <w:rPr>
           <w:rFonts w:ascii="Verdana" w:eastAsia="Verdana" w:hAnsi="Verdana" w:cs="Verdana"/>
@@ -1041,16 +1064,14 @@
         </w:rPr>
         <w:t xml:space="preserve">Utilized </w:t>
       </w:r>
-      <w:proofErr w:type="spellStart"/>
-      <w:r>
-        <w:rPr>
-          <w:rFonts w:ascii="Verdana" w:eastAsia="Verdana" w:hAnsi="Verdana" w:cs="Verdana"/>
-          <w:sz w:val="18"/>
-          <w:szCs w:val="18"/>
-        </w:rPr>
-        <w:t>hashmaps</w:t>
-      </w:r>
-      <w:proofErr w:type="spellEnd"/>
+      <w:r>
+        <w:rPr>
+          <w:rFonts w:ascii="Verdana" w:eastAsia="Verdana" w:hAnsi="Verdana" w:cs="Verdana"/>
+          <w:sz w:val="18"/>
+          <w:szCs w:val="18"/>
+        </w:rPr>
+        <w:t>hash maps</w:t>
+      </w:r>
       <w:r>
         <w:rPr>
           <w:rFonts w:ascii="Verdana" w:eastAsia="Verdana" w:hAnsi="Verdana" w:cs="Verdana"/>
@@ -1059,16 +1080,14 @@
         </w:rPr>
         <w:t xml:space="preserve">, sets, lists, and arrays to compare user input guesses to a randomly selected master word from an </w:t>
       </w:r>
-      <w:proofErr w:type="gramStart"/>
-      <w:r>
-        <w:rPr>
-          <w:rFonts w:ascii="Verdana" w:eastAsia="Verdana" w:hAnsi="Verdana" w:cs="Verdana"/>
-          <w:sz w:val="18"/>
-          <w:szCs w:val="18"/>
-        </w:rPr>
-        <w:t>open source</w:t>
-      </w:r>
-      <w:proofErr w:type="gramEnd"/>
+      <w:r>
+        <w:rPr>
+          <w:rFonts w:ascii="Verdana" w:eastAsia="Verdana" w:hAnsi="Verdana" w:cs="Verdana"/>
+          <w:sz w:val="18"/>
+          <w:szCs w:val="18"/>
+        </w:rPr>
+        <w:t>open-source</w:t>
+      </w:r>
       <w:r>
         <w:rPr>
           <w:rFonts w:ascii="Verdana" w:eastAsia="Verdana" w:hAnsi="Verdana" w:cs="Verdana"/>
@@ -1159,9 +1178,10 @@
     </w:p>
     <w:p>
       <w:pPr>
+        <w:pStyle w:val="ListParagraph"/>
         <w:numPr>
           <w:ilvl w:val="0"/>
-          <w:numId w:val="4"/>
+          <w:numId w:val="13"/>
         </w:numPr>
         <w:rPr>
           <w:rFonts w:ascii="Verdana" w:eastAsia="Verdana" w:hAnsi="Verdana" w:cs="Verdana"/>
@@ -1177,22 +1197,21 @@
         </w:rPr>
         <w:t xml:space="preserve">Analyzed pitching timings from baseball games at the major and minor league levels to gather relevant statistics, working </w:t>
       </w:r>
-      <w:proofErr w:type="gramStart"/>
-      <w:r>
-        <w:rPr>
-          <w:rFonts w:ascii="Verdana" w:eastAsia="Verdana" w:hAnsi="Verdana" w:cs="Verdana"/>
-          <w:sz w:val="18"/>
-          <w:szCs w:val="18"/>
-        </w:rPr>
-        <w:t>remotely</w:t>
-      </w:r>
-      <w:proofErr w:type="gramEnd"/>
-    </w:p>
-    <w:p>
-      <w:pPr>
+      <w:r>
+        <w:rPr>
+          <w:rFonts w:ascii="Verdana" w:eastAsia="Verdana" w:hAnsi="Verdana" w:cs="Verdana"/>
+          <w:sz w:val="18"/>
+          <w:szCs w:val="18"/>
+        </w:rPr>
+        <w:t>remotely.</w:t>
+      </w:r>
+    </w:p>
+    <w:p>
+      <w:pPr>
+        <w:pStyle w:val="ListParagraph"/>
         <w:numPr>
           <w:ilvl w:val="0"/>
-          <w:numId w:val="4"/>
+          <w:numId w:val="13"/>
         </w:numPr>
         <w:rPr>
           <w:rFonts w:ascii="Verdana" w:eastAsia="Verdana" w:hAnsi="Verdana" w:cs="Verdana"/>
@@ -1208,16 +1227,14 @@
         </w:rPr>
         <w:t xml:space="preserve">Collected data for a machine learning algorithm designed to analyze pitcher </w:t>
       </w:r>
-      <w:proofErr w:type="gramStart"/>
-      <w:r>
-        <w:rPr>
-          <w:rFonts w:ascii="Verdana" w:eastAsia="Verdana" w:hAnsi="Verdana" w:cs="Verdana"/>
-          <w:sz w:val="18"/>
-          <w:szCs w:val="18"/>
-        </w:rPr>
-        <w:t>mechanics</w:t>
-      </w:r>
-      <w:proofErr w:type="gramEnd"/>
+      <w:r>
+        <w:rPr>
+          <w:rFonts w:ascii="Verdana" w:eastAsia="Verdana" w:hAnsi="Verdana" w:cs="Verdana"/>
+          <w:sz w:val="18"/>
+          <w:szCs w:val="18"/>
+        </w:rPr>
+        <w:t>mechanics.</w:t>
+      </w:r>
       <w:r>
         <w:rPr>
           <w:rFonts w:ascii="Verdana" w:eastAsia="Verdana" w:hAnsi="Verdana" w:cs="Verdana"/>
@@ -1229,9 +1246,10 @@
     </w:p>
     <w:p>
       <w:pPr>
+        <w:pStyle w:val="ListParagraph"/>
         <w:numPr>
           <w:ilvl w:val="0"/>
-          <w:numId w:val="4"/>
+          <w:numId w:val="13"/>
         </w:numPr>
         <w:rPr>
           <w:rFonts w:ascii="Verdana" w:eastAsia="Verdana" w:hAnsi="Verdana" w:cs="Verdana"/>
@@ -1247,16 +1265,14 @@
         </w:rPr>
         <w:t xml:space="preserve">Handled high volume of video content with above average pace and accuracy during </w:t>
       </w:r>
-      <w:proofErr w:type="gramStart"/>
-      <w:r>
-        <w:rPr>
-          <w:rFonts w:ascii="Verdana" w:eastAsia="Verdana" w:hAnsi="Verdana" w:cs="Verdana"/>
-          <w:sz w:val="18"/>
-          <w:szCs w:val="18"/>
-        </w:rPr>
-        <w:t>work</w:t>
-      </w:r>
-      <w:proofErr w:type="gramEnd"/>
+      <w:r>
+        <w:rPr>
+          <w:rFonts w:ascii="Verdana" w:eastAsia="Verdana" w:hAnsi="Verdana" w:cs="Verdana"/>
+          <w:sz w:val="18"/>
+          <w:szCs w:val="18"/>
+        </w:rPr>
+        <w:t>work.</w:t>
+      </w:r>
     </w:p>
     <w:p>
       <w:pPr>
@@ -1304,9 +1320,10 @@
     </w:p>
     <w:p>
       <w:pPr>
+        <w:pStyle w:val="ListParagraph"/>
         <w:numPr>
           <w:ilvl w:val="0"/>
-          <w:numId w:val="1"/>
+          <w:numId w:val="14"/>
         </w:numPr>
         <w:rPr>
           <w:rFonts w:ascii="Verdana" w:eastAsia="Verdana" w:hAnsi="Verdana" w:cs="Verdana"/>
@@ -1322,16 +1339,14 @@
         </w:rPr>
         <w:t xml:space="preserve">Developed customer service and communication skills through customer and employee </w:t>
       </w:r>
-      <w:proofErr w:type="gramStart"/>
-      <w:r>
-        <w:rPr>
-          <w:rFonts w:ascii="Verdana" w:eastAsia="Verdana" w:hAnsi="Verdana" w:cs="Verdana"/>
-          <w:sz w:val="18"/>
-          <w:szCs w:val="18"/>
-        </w:rPr>
-        <w:t>interactions</w:t>
-      </w:r>
-      <w:proofErr w:type="gramEnd"/>
+      <w:r>
+        <w:rPr>
+          <w:rFonts w:ascii="Verdana" w:eastAsia="Verdana" w:hAnsi="Verdana" w:cs="Verdana"/>
+          <w:sz w:val="18"/>
+          <w:szCs w:val="18"/>
+        </w:rPr>
+        <w:t>interactions.</w:t>
+      </w:r>
       <w:r>
         <w:rPr>
           <w:rFonts w:ascii="Verdana" w:eastAsia="Verdana" w:hAnsi="Verdana" w:cs="Verdana"/>
@@ -1343,9 +1358,10 @@
     </w:p>
     <w:p>
       <w:pPr>
+        <w:pStyle w:val="ListParagraph"/>
         <w:numPr>
           <w:ilvl w:val="0"/>
-          <w:numId w:val="1"/>
+          <w:numId w:val="14"/>
         </w:numPr>
         <w:rPr>
           <w:rFonts w:ascii="Verdana" w:eastAsia="Verdana" w:hAnsi="Verdana" w:cs="Verdana"/>
@@ -1509,9 +1525,10 @@
     </w:p>
     <w:p>
       <w:pPr>
+        <w:pStyle w:val="ListParagraph"/>
         <w:numPr>
           <w:ilvl w:val="0"/>
-          <w:numId w:val="5"/>
+          <w:numId w:val="15"/>
         </w:numPr>
         <w:rPr>
           <w:rFonts w:ascii="Verdana" w:eastAsia="Verdana" w:hAnsi="Verdana" w:cs="Verdana"/>
@@ -1527,16 +1544,14 @@
         </w:rPr>
         <w:t>Year-round weight training, conditioning, mental training, games, and practices (25hr/</w:t>
       </w:r>
-      <w:proofErr w:type="spellStart"/>
-      <w:r>
-        <w:rPr>
-          <w:rFonts w:ascii="Verdana" w:eastAsia="Verdana" w:hAnsi="Verdana" w:cs="Verdana"/>
-          <w:sz w:val="18"/>
-          <w:szCs w:val="18"/>
-        </w:rPr>
-        <w:t>wk</w:t>
-      </w:r>
-      <w:proofErr w:type="spellEnd"/>
+      <w:r>
+        <w:rPr>
+          <w:rFonts w:ascii="Verdana" w:eastAsia="Verdana" w:hAnsi="Verdana" w:cs="Verdana"/>
+          <w:sz w:val="18"/>
+          <w:szCs w:val="18"/>
+        </w:rPr>
+        <w:t>wk.</w:t>
+      </w:r>
       <w:r>
         <w:rPr>
           <w:rFonts w:ascii="Verdana" w:eastAsia="Verdana" w:hAnsi="Verdana" w:cs="Verdana"/>
@@ -1606,6 +1621,14 @@
           <w:szCs w:val="18"/>
         </w:rPr>
         <w:t xml:space="preserve"> Game of Life - Unity, YouTube Homepage replica- HTML/CSS</w:t>
+      </w:r>
+      <w:r>
+        <w:rPr>
+          <w:rFonts w:ascii="Verdana" w:eastAsia="Verdana" w:hAnsi="Verdana" w:cs="Verdana"/>
+          <w:sz w:val="18"/>
+          <w:szCs w:val="18"/>
+        </w:rPr>
+        <w:t>, Discord Bot – JavaScript, node.js</w:t>
       </w:r>
     </w:p>
     <w:p>
@@ -1874,6 +1897,119 @@
     </w:lvl>
   </w:abstractNum>
   <w:abstractNum w:abstractNumId="2" w15:restartNumberingAfterBreak="0">
+    <w:nsid w:val="1AF149DE"/>
+    <w:multiLevelType w:val="hybridMultilevel"/>
+    <w:tmpl w:val="086C5CF4"/>
+    <w:lvl w:ilvl="0" w:tplc="04090001">
+      <w:start w:val="1"/>
+      <w:numFmt w:val="bullet"/>
+      <w:lvlText w:val=""/>
+      <w:lvlJc w:val="left"/>
+      <w:pPr>
+        <w:ind w:left="1080" w:hanging="360"/>
+      </w:pPr>
+      <w:rPr>
+        <w:rFonts w:ascii="Symbol" w:hAnsi="Symbol" w:hint="default"/>
+      </w:rPr>
+    </w:lvl>
+    <w:lvl w:ilvl="1" w:tplc="04090003" w:tentative="1">
+      <w:start w:val="1"/>
+      <w:numFmt w:val="bullet"/>
+      <w:lvlText w:val="o"/>
+      <w:lvlJc w:val="left"/>
+      <w:pPr>
+        <w:ind w:left="1800" w:hanging="360"/>
+      </w:pPr>
+      <w:rPr>
+        <w:rFonts w:ascii="Courier New" w:hAnsi="Courier New" w:cs="Courier New" w:hint="default"/>
+      </w:rPr>
+    </w:lvl>
+    <w:lvl w:ilvl="2" w:tplc="04090005" w:tentative="1">
+      <w:start w:val="1"/>
+      <w:numFmt w:val="bullet"/>
+      <w:lvlText w:val=""/>
+      <w:lvlJc w:val="left"/>
+      <w:pPr>
+        <w:ind w:left="2520" w:hanging="360"/>
+      </w:pPr>
+      <w:rPr>
+        <w:rFonts w:ascii="Wingdings" w:hAnsi="Wingdings" w:hint="default"/>
+      </w:rPr>
+    </w:lvl>
+    <w:lvl w:ilvl="3" w:tplc="04090001" w:tentative="1">
+      <w:start w:val="1"/>
+      <w:numFmt w:val="bullet"/>
+      <w:lvlText w:val=""/>
+      <w:lvlJc w:val="left"/>
+      <w:pPr>
+        <w:ind w:left="3240" w:hanging="360"/>
+      </w:pPr>
+      <w:rPr>
+        <w:rFonts w:ascii="Symbol" w:hAnsi="Symbol" w:hint="default"/>
+      </w:rPr>
+    </w:lvl>
+    <w:lvl w:ilvl="4" w:tplc="04090003" w:tentative="1">
+      <w:start w:val="1"/>
+      <w:numFmt w:val="bullet"/>
+      <w:lvlText w:val="o"/>
+      <w:lvlJc w:val="left"/>
+      <w:pPr>
+        <w:ind w:left="3960" w:hanging="360"/>
+      </w:pPr>
+      <w:rPr>
+        <w:rFonts w:ascii="Courier New" w:hAnsi="Courier New" w:cs="Courier New" w:hint="default"/>
+      </w:rPr>
+    </w:lvl>
+    <w:lvl w:ilvl="5" w:tplc="04090005" w:tentative="1">
+      <w:start w:val="1"/>
+      <w:numFmt w:val="bullet"/>
+      <w:lvlText w:val=""/>
+      <w:lvlJc w:val="left"/>
+      <w:pPr>
+        <w:ind w:left="4680" w:hanging="360"/>
+      </w:pPr>
+      <w:rPr>
+        <w:rFonts w:ascii="Wingdings" w:hAnsi="Wingdings" w:hint="default"/>
+      </w:rPr>
+    </w:lvl>
+    <w:lvl w:ilvl="6" w:tplc="04090001" w:tentative="1">
+      <w:start w:val="1"/>
+      <w:numFmt w:val="bullet"/>
+      <w:lvlText w:val=""/>
+      <w:lvlJc w:val="left"/>
+      <w:pPr>
+        <w:ind w:left="5400" w:hanging="360"/>
+      </w:pPr>
+      <w:rPr>
+        <w:rFonts w:ascii="Symbol" w:hAnsi="Symbol" w:hint="default"/>
+      </w:rPr>
+    </w:lvl>
+    <w:lvl w:ilvl="7" w:tplc="04090003" w:tentative="1">
+      <w:start w:val="1"/>
+      <w:numFmt w:val="bullet"/>
+      <w:lvlText w:val="o"/>
+      <w:lvlJc w:val="left"/>
+      <w:pPr>
+        <w:ind w:left="6120" w:hanging="360"/>
+      </w:pPr>
+      <w:rPr>
+        <w:rFonts w:ascii="Courier New" w:hAnsi="Courier New" w:cs="Courier New" w:hint="default"/>
+      </w:rPr>
+    </w:lvl>
+    <w:lvl w:ilvl="8" w:tplc="04090005" w:tentative="1">
+      <w:start w:val="1"/>
+      <w:numFmt w:val="bullet"/>
+      <w:lvlText w:val=""/>
+      <w:lvlJc w:val="left"/>
+      <w:pPr>
+        <w:ind w:left="6840" w:hanging="360"/>
+      </w:pPr>
+      <w:rPr>
+        <w:rFonts w:ascii="Wingdings" w:hAnsi="Wingdings" w:hint="default"/>
+      </w:rPr>
+    </w:lvl>
+  </w:abstractNum>
+  <w:abstractNum w:abstractNumId="3" w15:restartNumberingAfterBreak="0">
     <w:nsid w:val="24186CC1"/>
     <w:multiLevelType w:val="multilevel"/>
     <w:tmpl w:val="111476EC"/>
@@ -1986,7 +2122,346 @@
       </w:rPr>
     </w:lvl>
   </w:abstractNum>
-  <w:abstractNum w:abstractNumId="3" w15:restartNumberingAfterBreak="0">
+  <w:abstractNum w:abstractNumId="4" w15:restartNumberingAfterBreak="0">
+    <w:nsid w:val="2FAE5FE3"/>
+    <w:multiLevelType w:val="hybridMultilevel"/>
+    <w:tmpl w:val="3800C8AA"/>
+    <w:lvl w:ilvl="0" w:tplc="04090001">
+      <w:start w:val="1"/>
+      <w:numFmt w:val="bullet"/>
+      <w:lvlText w:val=""/>
+      <w:lvlJc w:val="left"/>
+      <w:pPr>
+        <w:ind w:left="720" w:hanging="360"/>
+      </w:pPr>
+      <w:rPr>
+        <w:rFonts w:ascii="Symbol" w:hAnsi="Symbol" w:hint="default"/>
+      </w:rPr>
+    </w:lvl>
+    <w:lvl w:ilvl="1" w:tplc="04090003" w:tentative="1">
+      <w:start w:val="1"/>
+      <w:numFmt w:val="bullet"/>
+      <w:lvlText w:val="o"/>
+      <w:lvlJc w:val="left"/>
+      <w:pPr>
+        <w:ind w:left="1440" w:hanging="360"/>
+      </w:pPr>
+      <w:rPr>
+        <w:rFonts w:ascii="Courier New" w:hAnsi="Courier New" w:cs="Courier New" w:hint="default"/>
+      </w:rPr>
+    </w:lvl>
+    <w:lvl w:ilvl="2" w:tplc="04090005" w:tentative="1">
+      <w:start w:val="1"/>
+      <w:numFmt w:val="bullet"/>
+      <w:lvlText w:val=""/>
+      <w:lvlJc w:val="left"/>
+      <w:pPr>
+        <w:ind w:left="2160" w:hanging="360"/>
+      </w:pPr>
+      <w:rPr>
+        <w:rFonts w:ascii="Wingdings" w:hAnsi="Wingdings" w:hint="default"/>
+      </w:rPr>
+    </w:lvl>
+    <w:lvl w:ilvl="3" w:tplc="04090001" w:tentative="1">
+      <w:start w:val="1"/>
+      <w:numFmt w:val="bullet"/>
+      <w:lvlText w:val=""/>
+      <w:lvlJc w:val="left"/>
+      <w:pPr>
+        <w:ind w:left="2880" w:hanging="360"/>
+      </w:pPr>
+      <w:rPr>
+        <w:rFonts w:ascii="Symbol" w:hAnsi="Symbol" w:hint="default"/>
+      </w:rPr>
+    </w:lvl>
+    <w:lvl w:ilvl="4" w:tplc="04090003" w:tentative="1">
+      <w:start w:val="1"/>
+      <w:numFmt w:val="bullet"/>
+      <w:lvlText w:val="o"/>
+      <w:lvlJc w:val="left"/>
+      <w:pPr>
+        <w:ind w:left="3600" w:hanging="360"/>
+      </w:pPr>
+      <w:rPr>
+        <w:rFonts w:ascii="Courier New" w:hAnsi="Courier New" w:cs="Courier New" w:hint="default"/>
+      </w:rPr>
+    </w:lvl>
+    <w:lvl w:ilvl="5" w:tplc="04090005" w:tentative="1">
+      <w:start w:val="1"/>
+      <w:numFmt w:val="bullet"/>
+      <w:lvlText w:val=""/>
+      <w:lvlJc w:val="left"/>
+      <w:pPr>
+        <w:ind w:left="4320" w:hanging="360"/>
+      </w:pPr>
+      <w:rPr>
+        <w:rFonts w:ascii="Wingdings" w:hAnsi="Wingdings" w:hint="default"/>
+      </w:rPr>
+    </w:lvl>
+    <w:lvl w:ilvl="6" w:tplc="04090001" w:tentative="1">
+      <w:start w:val="1"/>
+      <w:numFmt w:val="bullet"/>
+      <w:lvlText w:val=""/>
+      <w:lvlJc w:val="left"/>
+      <w:pPr>
+        <w:ind w:left="5040" w:hanging="360"/>
+      </w:pPr>
+      <w:rPr>
+        <w:rFonts w:ascii="Symbol" w:hAnsi="Symbol" w:hint="default"/>
+      </w:rPr>
+    </w:lvl>
+    <w:lvl w:ilvl="7" w:tplc="04090003" w:tentative="1">
+      <w:start w:val="1"/>
+      <w:numFmt w:val="bullet"/>
+      <w:lvlText w:val="o"/>
+      <w:lvlJc w:val="left"/>
+      <w:pPr>
+        <w:ind w:left="5760" w:hanging="360"/>
+      </w:pPr>
+      <w:rPr>
+        <w:rFonts w:ascii="Courier New" w:hAnsi="Courier New" w:cs="Courier New" w:hint="default"/>
+      </w:rPr>
+    </w:lvl>
+    <w:lvl w:ilvl="8" w:tplc="04090005" w:tentative="1">
+      <w:start w:val="1"/>
+      <w:numFmt w:val="bullet"/>
+      <w:lvlText w:val=""/>
+      <w:lvlJc w:val="left"/>
+      <w:pPr>
+        <w:ind w:left="6480" w:hanging="360"/>
+      </w:pPr>
+      <w:rPr>
+        <w:rFonts w:ascii="Wingdings" w:hAnsi="Wingdings" w:hint="default"/>
+      </w:rPr>
+    </w:lvl>
+  </w:abstractNum>
+  <w:abstractNum w:abstractNumId="5" w15:restartNumberingAfterBreak="0">
+    <w:nsid w:val="382B7D57"/>
+    <w:multiLevelType w:val="hybridMultilevel"/>
+    <w:tmpl w:val="AD262462"/>
+    <w:lvl w:ilvl="0" w:tplc="04090001">
+      <w:start w:val="1"/>
+      <w:numFmt w:val="bullet"/>
+      <w:lvlText w:val=""/>
+      <w:lvlJc w:val="left"/>
+      <w:pPr>
+        <w:ind w:left="720" w:hanging="360"/>
+      </w:pPr>
+      <w:rPr>
+        <w:rFonts w:ascii="Symbol" w:hAnsi="Symbol" w:hint="default"/>
+      </w:rPr>
+    </w:lvl>
+    <w:lvl w:ilvl="1" w:tplc="04090003" w:tentative="1">
+      <w:start w:val="1"/>
+      <w:numFmt w:val="bullet"/>
+      <w:lvlText w:val="o"/>
+      <w:lvlJc w:val="left"/>
+      <w:pPr>
+        <w:ind w:left="1440" w:hanging="360"/>
+      </w:pPr>
+      <w:rPr>
+        <w:rFonts w:ascii="Courier New" w:hAnsi="Courier New" w:cs="Courier New" w:hint="default"/>
+      </w:rPr>
+    </w:lvl>
+    <w:lvl w:ilvl="2" w:tplc="04090005" w:tentative="1">
+      <w:start w:val="1"/>
+      <w:numFmt w:val="bullet"/>
+      <w:lvlText w:val=""/>
+      <w:lvlJc w:val="left"/>
+      <w:pPr>
+        <w:ind w:left="2160" w:hanging="360"/>
+      </w:pPr>
+      <w:rPr>
+        <w:rFonts w:ascii="Wingdings" w:hAnsi="Wingdings" w:hint="default"/>
+      </w:rPr>
+    </w:lvl>
+    <w:lvl w:ilvl="3" w:tplc="04090001" w:tentative="1">
+      <w:start w:val="1"/>
+      <w:numFmt w:val="bullet"/>
+      <w:lvlText w:val=""/>
+      <w:lvlJc w:val="left"/>
+      <w:pPr>
+        <w:ind w:left="2880" w:hanging="360"/>
+      </w:pPr>
+      <w:rPr>
+        <w:rFonts w:ascii="Symbol" w:hAnsi="Symbol" w:hint="default"/>
+      </w:rPr>
+    </w:lvl>
+    <w:lvl w:ilvl="4" w:tplc="04090003" w:tentative="1">
+      <w:start w:val="1"/>
+      <w:numFmt w:val="bullet"/>
+      <w:lvlText w:val="o"/>
+      <w:lvlJc w:val="left"/>
+      <w:pPr>
+        <w:ind w:left="3600" w:hanging="360"/>
+      </w:pPr>
+      <w:rPr>
+        <w:rFonts w:ascii="Courier New" w:hAnsi="Courier New" w:cs="Courier New" w:hint="default"/>
+      </w:rPr>
+    </w:lvl>
+    <w:lvl w:ilvl="5" w:tplc="04090005" w:tentative="1">
+      <w:start w:val="1"/>
+      <w:numFmt w:val="bullet"/>
+      <w:lvlText w:val=""/>
+      <w:lvlJc w:val="left"/>
+      <w:pPr>
+        <w:ind w:left="4320" w:hanging="360"/>
+      </w:pPr>
+      <w:rPr>
+        <w:rFonts w:ascii="Wingdings" w:hAnsi="Wingdings" w:hint="default"/>
+      </w:rPr>
+    </w:lvl>
+    <w:lvl w:ilvl="6" w:tplc="04090001" w:tentative="1">
+      <w:start w:val="1"/>
+      <w:numFmt w:val="bullet"/>
+      <w:lvlText w:val=""/>
+      <w:lvlJc w:val="left"/>
+      <w:pPr>
+        <w:ind w:left="5040" w:hanging="360"/>
+      </w:pPr>
+      <w:rPr>
+        <w:rFonts w:ascii="Symbol" w:hAnsi="Symbol" w:hint="default"/>
+      </w:rPr>
+    </w:lvl>
+    <w:lvl w:ilvl="7" w:tplc="04090003" w:tentative="1">
+      <w:start w:val="1"/>
+      <w:numFmt w:val="bullet"/>
+      <w:lvlText w:val="o"/>
+      <w:lvlJc w:val="left"/>
+      <w:pPr>
+        <w:ind w:left="5760" w:hanging="360"/>
+      </w:pPr>
+      <w:rPr>
+        <w:rFonts w:ascii="Courier New" w:hAnsi="Courier New" w:cs="Courier New" w:hint="default"/>
+      </w:rPr>
+    </w:lvl>
+    <w:lvl w:ilvl="8" w:tplc="04090005" w:tentative="1">
+      <w:start w:val="1"/>
+      <w:numFmt w:val="bullet"/>
+      <w:lvlText w:val=""/>
+      <w:lvlJc w:val="left"/>
+      <w:pPr>
+        <w:ind w:left="6480" w:hanging="360"/>
+      </w:pPr>
+      <w:rPr>
+        <w:rFonts w:ascii="Wingdings" w:hAnsi="Wingdings" w:hint="default"/>
+      </w:rPr>
+    </w:lvl>
+  </w:abstractNum>
+  <w:abstractNum w:abstractNumId="6" w15:restartNumberingAfterBreak="0">
+    <w:nsid w:val="396C1D3C"/>
+    <w:multiLevelType w:val="hybridMultilevel"/>
+    <w:tmpl w:val="92BC9CA0"/>
+    <w:lvl w:ilvl="0" w:tplc="04090001">
+      <w:start w:val="1"/>
+      <w:numFmt w:val="bullet"/>
+      <w:lvlText w:val=""/>
+      <w:lvlJc w:val="left"/>
+      <w:pPr>
+        <w:ind w:left="720" w:hanging="360"/>
+      </w:pPr>
+      <w:rPr>
+        <w:rFonts w:ascii="Symbol" w:hAnsi="Symbol" w:hint="default"/>
+      </w:rPr>
+    </w:lvl>
+    <w:lvl w:ilvl="1" w:tplc="04090003" w:tentative="1">
+      <w:start w:val="1"/>
+      <w:numFmt w:val="bullet"/>
+      <w:lvlText w:val="o"/>
+      <w:lvlJc w:val="left"/>
+      <w:pPr>
+        <w:ind w:left="1440" w:hanging="360"/>
+      </w:pPr>
+      <w:rPr>
+        <w:rFonts w:ascii="Courier New" w:hAnsi="Courier New" w:cs="Courier New" w:hint="default"/>
+      </w:rPr>
+    </w:lvl>
+    <w:lvl w:ilvl="2" w:tplc="04090005" w:tentative="1">
+      <w:start w:val="1"/>
+      <w:numFmt w:val="bullet"/>
+      <w:lvlText w:val=""/>
+      <w:lvlJc w:val="left"/>
+      <w:pPr>
+        <w:ind w:left="2160" w:hanging="360"/>
+      </w:pPr>
+      <w:rPr>
+        <w:rFonts w:ascii="Wingdings" w:hAnsi="Wingdings" w:hint="default"/>
+      </w:rPr>
+    </w:lvl>
+    <w:lvl w:ilvl="3" w:tplc="04090001" w:tentative="1">
+      <w:start w:val="1"/>
+      <w:numFmt w:val="bullet"/>
+      <w:lvlText w:val=""/>
+      <w:lvlJc w:val="left"/>
+      <w:pPr>
+        <w:ind w:left="2880" w:hanging="360"/>
+      </w:pPr>
+      <w:rPr>
+        <w:rFonts w:ascii="Symbol" w:hAnsi="Symbol" w:hint="default"/>
+      </w:rPr>
+    </w:lvl>
+    <w:lvl w:ilvl="4" w:tplc="04090003" w:tentative="1">
+      <w:start w:val="1"/>
+      <w:numFmt w:val="bullet"/>
+      <w:lvlText w:val="o"/>
+      <w:lvlJc w:val="left"/>
+      <w:pPr>
+        <w:ind w:left="3600" w:hanging="360"/>
+      </w:pPr>
+      <w:rPr>
+        <w:rFonts w:ascii="Courier New" w:hAnsi="Courier New" w:cs="Courier New" w:hint="default"/>
+      </w:rPr>
+    </w:lvl>
+    <w:lvl w:ilvl="5" w:tplc="04090005" w:tentative="1">
+      <w:start w:val="1"/>
+      <w:numFmt w:val="bullet"/>
+      <w:lvlText w:val=""/>
+      <w:lvlJc w:val="left"/>
+      <w:pPr>
+        <w:ind w:left="4320" w:hanging="360"/>
+      </w:pPr>
+      <w:rPr>
+        <w:rFonts w:ascii="Wingdings" w:hAnsi="Wingdings" w:hint="default"/>
+      </w:rPr>
+    </w:lvl>
+    <w:lvl w:ilvl="6" w:tplc="04090001" w:tentative="1">
+      <w:start w:val="1"/>
+      <w:numFmt w:val="bullet"/>
+      <w:lvlText w:val=""/>
+      <w:lvlJc w:val="left"/>
+      <w:pPr>
+        <w:ind w:left="5040" w:hanging="360"/>
+      </w:pPr>
+      <w:rPr>
+        <w:rFonts w:ascii="Symbol" w:hAnsi="Symbol" w:hint="default"/>
+      </w:rPr>
+    </w:lvl>
+    <w:lvl w:ilvl="7" w:tplc="04090003" w:tentative="1">
+      <w:start w:val="1"/>
+      <w:numFmt w:val="bullet"/>
+      <w:lvlText w:val="o"/>
+      <w:lvlJc w:val="left"/>
+      <w:pPr>
+        <w:ind w:left="5760" w:hanging="360"/>
+      </w:pPr>
+      <w:rPr>
+        <w:rFonts w:ascii="Courier New" w:hAnsi="Courier New" w:cs="Courier New" w:hint="default"/>
+      </w:rPr>
+    </w:lvl>
+    <w:lvl w:ilvl="8" w:tplc="04090005" w:tentative="1">
+      <w:start w:val="1"/>
+      <w:numFmt w:val="bullet"/>
+      <w:lvlText w:val=""/>
+      <w:lvlJc w:val="left"/>
+      <w:pPr>
+        <w:ind w:left="6480" w:hanging="360"/>
+      </w:pPr>
+      <w:rPr>
+        <w:rFonts w:ascii="Wingdings" w:hAnsi="Wingdings" w:hint="default"/>
+      </w:rPr>
+    </w:lvl>
+  </w:abstractNum>
+  <w:abstractNum w:abstractNumId="7" w15:restartNumberingAfterBreak="0">
     <w:nsid w:val="427B24BF"/>
     <w:multiLevelType w:val="multilevel"/>
     <w:tmpl w:val="C74423EE"/>
@@ -2099,7 +2574,7 @@
       </w:rPr>
     </w:lvl>
   </w:abstractNum>
-  <w:abstractNum w:abstractNumId="4" w15:restartNumberingAfterBreak="0">
+  <w:abstractNum w:abstractNumId="8" w15:restartNumberingAfterBreak="0">
     <w:nsid w:val="45EA52B1"/>
     <w:multiLevelType w:val="multilevel"/>
     <w:tmpl w:val="3AA682BA"/>
@@ -2212,7 +2687,346 @@
       </w:rPr>
     </w:lvl>
   </w:abstractNum>
-  <w:abstractNum w:abstractNumId="5" w15:restartNumberingAfterBreak="0">
+  <w:abstractNum w:abstractNumId="9" w15:restartNumberingAfterBreak="0">
+    <w:nsid w:val="59AD02E1"/>
+    <w:multiLevelType w:val="hybridMultilevel"/>
+    <w:tmpl w:val="639A784A"/>
+    <w:lvl w:ilvl="0" w:tplc="04090001">
+      <w:start w:val="1"/>
+      <w:numFmt w:val="bullet"/>
+      <w:lvlText w:val=""/>
+      <w:lvlJc w:val="left"/>
+      <w:pPr>
+        <w:ind w:left="720" w:hanging="360"/>
+      </w:pPr>
+      <w:rPr>
+        <w:rFonts w:ascii="Symbol" w:hAnsi="Symbol" w:hint="default"/>
+      </w:rPr>
+    </w:lvl>
+    <w:lvl w:ilvl="1" w:tplc="04090003" w:tentative="1">
+      <w:start w:val="1"/>
+      <w:numFmt w:val="bullet"/>
+      <w:lvlText w:val="o"/>
+      <w:lvlJc w:val="left"/>
+      <w:pPr>
+        <w:ind w:left="1440" w:hanging="360"/>
+      </w:pPr>
+      <w:rPr>
+        <w:rFonts w:ascii="Courier New" w:hAnsi="Courier New" w:cs="Courier New" w:hint="default"/>
+      </w:rPr>
+    </w:lvl>
+    <w:lvl w:ilvl="2" w:tplc="04090005" w:tentative="1">
+      <w:start w:val="1"/>
+      <w:numFmt w:val="bullet"/>
+      <w:lvlText w:val=""/>
+      <w:lvlJc w:val="left"/>
+      <w:pPr>
+        <w:ind w:left="2160" w:hanging="360"/>
+      </w:pPr>
+      <w:rPr>
+        <w:rFonts w:ascii="Wingdings" w:hAnsi="Wingdings" w:hint="default"/>
+      </w:rPr>
+    </w:lvl>
+    <w:lvl w:ilvl="3" w:tplc="04090001" w:tentative="1">
+      <w:start w:val="1"/>
+      <w:numFmt w:val="bullet"/>
+      <w:lvlText w:val=""/>
+      <w:lvlJc w:val="left"/>
+      <w:pPr>
+        <w:ind w:left="2880" w:hanging="360"/>
+      </w:pPr>
+      <w:rPr>
+        <w:rFonts w:ascii="Symbol" w:hAnsi="Symbol" w:hint="default"/>
+      </w:rPr>
+    </w:lvl>
+    <w:lvl w:ilvl="4" w:tplc="04090003" w:tentative="1">
+      <w:start w:val="1"/>
+      <w:numFmt w:val="bullet"/>
+      <w:lvlText w:val="o"/>
+      <w:lvlJc w:val="left"/>
+      <w:pPr>
+        <w:ind w:left="3600" w:hanging="360"/>
+      </w:pPr>
+      <w:rPr>
+        <w:rFonts w:ascii="Courier New" w:hAnsi="Courier New" w:cs="Courier New" w:hint="default"/>
+      </w:rPr>
+    </w:lvl>
+    <w:lvl w:ilvl="5" w:tplc="04090005" w:tentative="1">
+      <w:start w:val="1"/>
+      <w:numFmt w:val="bullet"/>
+      <w:lvlText w:val=""/>
+      <w:lvlJc w:val="left"/>
+      <w:pPr>
+        <w:ind w:left="4320" w:hanging="360"/>
+      </w:pPr>
+      <w:rPr>
+        <w:rFonts w:ascii="Wingdings" w:hAnsi="Wingdings" w:hint="default"/>
+      </w:rPr>
+    </w:lvl>
+    <w:lvl w:ilvl="6" w:tplc="04090001" w:tentative="1">
+      <w:start w:val="1"/>
+      <w:numFmt w:val="bullet"/>
+      <w:lvlText w:val=""/>
+      <w:lvlJc w:val="left"/>
+      <w:pPr>
+        <w:ind w:left="5040" w:hanging="360"/>
+      </w:pPr>
+      <w:rPr>
+        <w:rFonts w:ascii="Symbol" w:hAnsi="Symbol" w:hint="default"/>
+      </w:rPr>
+    </w:lvl>
+    <w:lvl w:ilvl="7" w:tplc="04090003" w:tentative="1">
+      <w:start w:val="1"/>
+      <w:numFmt w:val="bullet"/>
+      <w:lvlText w:val="o"/>
+      <w:lvlJc w:val="left"/>
+      <w:pPr>
+        <w:ind w:left="5760" w:hanging="360"/>
+      </w:pPr>
+      <w:rPr>
+        <w:rFonts w:ascii="Courier New" w:hAnsi="Courier New" w:cs="Courier New" w:hint="default"/>
+      </w:rPr>
+    </w:lvl>
+    <w:lvl w:ilvl="8" w:tplc="04090005" w:tentative="1">
+      <w:start w:val="1"/>
+      <w:numFmt w:val="bullet"/>
+      <w:lvlText w:val=""/>
+      <w:lvlJc w:val="left"/>
+      <w:pPr>
+        <w:ind w:left="6480" w:hanging="360"/>
+      </w:pPr>
+      <w:rPr>
+        <w:rFonts w:ascii="Wingdings" w:hAnsi="Wingdings" w:hint="default"/>
+      </w:rPr>
+    </w:lvl>
+  </w:abstractNum>
+  <w:abstractNum w:abstractNumId="10" w15:restartNumberingAfterBreak="0">
+    <w:nsid w:val="668E2A97"/>
+    <w:multiLevelType w:val="hybridMultilevel"/>
+    <w:tmpl w:val="37007748"/>
+    <w:lvl w:ilvl="0" w:tplc="04090001">
+      <w:start w:val="1"/>
+      <w:numFmt w:val="bullet"/>
+      <w:lvlText w:val=""/>
+      <w:lvlJc w:val="left"/>
+      <w:pPr>
+        <w:ind w:left="720" w:hanging="360"/>
+      </w:pPr>
+      <w:rPr>
+        <w:rFonts w:ascii="Symbol" w:hAnsi="Symbol" w:hint="default"/>
+      </w:rPr>
+    </w:lvl>
+    <w:lvl w:ilvl="1" w:tplc="04090003" w:tentative="1">
+      <w:start w:val="1"/>
+      <w:numFmt w:val="bullet"/>
+      <w:lvlText w:val="o"/>
+      <w:lvlJc w:val="left"/>
+      <w:pPr>
+        <w:ind w:left="1440" w:hanging="360"/>
+      </w:pPr>
+      <w:rPr>
+        <w:rFonts w:ascii="Courier New" w:hAnsi="Courier New" w:cs="Courier New" w:hint="default"/>
+      </w:rPr>
+    </w:lvl>
+    <w:lvl w:ilvl="2" w:tplc="04090005" w:tentative="1">
+      <w:start w:val="1"/>
+      <w:numFmt w:val="bullet"/>
+      <w:lvlText w:val=""/>
+      <w:lvlJc w:val="left"/>
+      <w:pPr>
+        <w:ind w:left="2160" w:hanging="360"/>
+      </w:pPr>
+      <w:rPr>
+        <w:rFonts w:ascii="Wingdings" w:hAnsi="Wingdings" w:hint="default"/>
+      </w:rPr>
+    </w:lvl>
+    <w:lvl w:ilvl="3" w:tplc="04090001" w:tentative="1">
+      <w:start w:val="1"/>
+      <w:numFmt w:val="bullet"/>
+      <w:lvlText w:val=""/>
+      <w:lvlJc w:val="left"/>
+      <w:pPr>
+        <w:ind w:left="2880" w:hanging="360"/>
+      </w:pPr>
+      <w:rPr>
+        <w:rFonts w:ascii="Symbol" w:hAnsi="Symbol" w:hint="default"/>
+      </w:rPr>
+    </w:lvl>
+    <w:lvl w:ilvl="4" w:tplc="04090003" w:tentative="1">
+      <w:start w:val="1"/>
+      <w:numFmt w:val="bullet"/>
+      <w:lvlText w:val="o"/>
+      <w:lvlJc w:val="left"/>
+      <w:pPr>
+        <w:ind w:left="3600" w:hanging="360"/>
+      </w:pPr>
+      <w:rPr>
+        <w:rFonts w:ascii="Courier New" w:hAnsi="Courier New" w:cs="Courier New" w:hint="default"/>
+      </w:rPr>
+    </w:lvl>
+    <w:lvl w:ilvl="5" w:tplc="04090005" w:tentative="1">
+      <w:start w:val="1"/>
+      <w:numFmt w:val="bullet"/>
+      <w:lvlText w:val=""/>
+      <w:lvlJc w:val="left"/>
+      <w:pPr>
+        <w:ind w:left="4320" w:hanging="360"/>
+      </w:pPr>
+      <w:rPr>
+        <w:rFonts w:ascii="Wingdings" w:hAnsi="Wingdings" w:hint="default"/>
+      </w:rPr>
+    </w:lvl>
+    <w:lvl w:ilvl="6" w:tplc="04090001" w:tentative="1">
+      <w:start w:val="1"/>
+      <w:numFmt w:val="bullet"/>
+      <w:lvlText w:val=""/>
+      <w:lvlJc w:val="left"/>
+      <w:pPr>
+        <w:ind w:left="5040" w:hanging="360"/>
+      </w:pPr>
+      <w:rPr>
+        <w:rFonts w:ascii="Symbol" w:hAnsi="Symbol" w:hint="default"/>
+      </w:rPr>
+    </w:lvl>
+    <w:lvl w:ilvl="7" w:tplc="04090003" w:tentative="1">
+      <w:start w:val="1"/>
+      <w:numFmt w:val="bullet"/>
+      <w:lvlText w:val="o"/>
+      <w:lvlJc w:val="left"/>
+      <w:pPr>
+        <w:ind w:left="5760" w:hanging="360"/>
+      </w:pPr>
+      <w:rPr>
+        <w:rFonts w:ascii="Courier New" w:hAnsi="Courier New" w:cs="Courier New" w:hint="default"/>
+      </w:rPr>
+    </w:lvl>
+    <w:lvl w:ilvl="8" w:tplc="04090005" w:tentative="1">
+      <w:start w:val="1"/>
+      <w:numFmt w:val="bullet"/>
+      <w:lvlText w:val=""/>
+      <w:lvlJc w:val="left"/>
+      <w:pPr>
+        <w:ind w:left="6480" w:hanging="360"/>
+      </w:pPr>
+      <w:rPr>
+        <w:rFonts w:ascii="Wingdings" w:hAnsi="Wingdings" w:hint="default"/>
+      </w:rPr>
+    </w:lvl>
+  </w:abstractNum>
+  <w:abstractNum w:abstractNumId="11" w15:restartNumberingAfterBreak="0">
+    <w:nsid w:val="73380712"/>
+    <w:multiLevelType w:val="hybridMultilevel"/>
+    <w:tmpl w:val="C5E2EAAA"/>
+    <w:lvl w:ilvl="0" w:tplc="04090001">
+      <w:start w:val="1"/>
+      <w:numFmt w:val="bullet"/>
+      <w:lvlText w:val=""/>
+      <w:lvlJc w:val="left"/>
+      <w:pPr>
+        <w:ind w:left="720" w:hanging="360"/>
+      </w:pPr>
+      <w:rPr>
+        <w:rFonts w:ascii="Symbol" w:hAnsi="Symbol" w:hint="default"/>
+      </w:rPr>
+    </w:lvl>
+    <w:lvl w:ilvl="1" w:tplc="04090003" w:tentative="1">
+      <w:start w:val="1"/>
+      <w:numFmt w:val="bullet"/>
+      <w:lvlText w:val="o"/>
+      <w:lvlJc w:val="left"/>
+      <w:pPr>
+        <w:ind w:left="1440" w:hanging="360"/>
+      </w:pPr>
+      <w:rPr>
+        <w:rFonts w:ascii="Courier New" w:hAnsi="Courier New" w:cs="Courier New" w:hint="default"/>
+      </w:rPr>
+    </w:lvl>
+    <w:lvl w:ilvl="2" w:tplc="04090005" w:tentative="1">
+      <w:start w:val="1"/>
+      <w:numFmt w:val="bullet"/>
+      <w:lvlText w:val=""/>
+      <w:lvlJc w:val="left"/>
+      <w:pPr>
+        <w:ind w:left="2160" w:hanging="360"/>
+      </w:pPr>
+      <w:rPr>
+        <w:rFonts w:ascii="Wingdings" w:hAnsi="Wingdings" w:hint="default"/>
+      </w:rPr>
+    </w:lvl>
+    <w:lvl w:ilvl="3" w:tplc="04090001" w:tentative="1">
+      <w:start w:val="1"/>
+      <w:numFmt w:val="bullet"/>
+      <w:lvlText w:val=""/>
+      <w:lvlJc w:val="left"/>
+      <w:pPr>
+        <w:ind w:left="2880" w:hanging="360"/>
+      </w:pPr>
+      <w:rPr>
+        <w:rFonts w:ascii="Symbol" w:hAnsi="Symbol" w:hint="default"/>
+      </w:rPr>
+    </w:lvl>
+    <w:lvl w:ilvl="4" w:tplc="04090003" w:tentative="1">
+      <w:start w:val="1"/>
+      <w:numFmt w:val="bullet"/>
+      <w:lvlText w:val="o"/>
+      <w:lvlJc w:val="left"/>
+      <w:pPr>
+        <w:ind w:left="3600" w:hanging="360"/>
+      </w:pPr>
+      <w:rPr>
+        <w:rFonts w:ascii="Courier New" w:hAnsi="Courier New" w:cs="Courier New" w:hint="default"/>
+      </w:rPr>
+    </w:lvl>
+    <w:lvl w:ilvl="5" w:tplc="04090005" w:tentative="1">
+      <w:start w:val="1"/>
+      <w:numFmt w:val="bullet"/>
+      <w:lvlText w:val=""/>
+      <w:lvlJc w:val="left"/>
+      <w:pPr>
+        <w:ind w:left="4320" w:hanging="360"/>
+      </w:pPr>
+      <w:rPr>
+        <w:rFonts w:ascii="Wingdings" w:hAnsi="Wingdings" w:hint="default"/>
+      </w:rPr>
+    </w:lvl>
+    <w:lvl w:ilvl="6" w:tplc="04090001" w:tentative="1">
+      <w:start w:val="1"/>
+      <w:numFmt w:val="bullet"/>
+      <w:lvlText w:val=""/>
+      <w:lvlJc w:val="left"/>
+      <w:pPr>
+        <w:ind w:left="5040" w:hanging="360"/>
+      </w:pPr>
+      <w:rPr>
+        <w:rFonts w:ascii="Symbol" w:hAnsi="Symbol" w:hint="default"/>
+      </w:rPr>
+    </w:lvl>
+    <w:lvl w:ilvl="7" w:tplc="04090003" w:tentative="1">
+      <w:start w:val="1"/>
+      <w:numFmt w:val="bullet"/>
+      <w:lvlText w:val="o"/>
+      <w:lvlJc w:val="left"/>
+      <w:pPr>
+        <w:ind w:left="5760" w:hanging="360"/>
+      </w:pPr>
+      <w:rPr>
+        <w:rFonts w:ascii="Courier New" w:hAnsi="Courier New" w:cs="Courier New" w:hint="default"/>
+      </w:rPr>
+    </w:lvl>
+    <w:lvl w:ilvl="8" w:tplc="04090005" w:tentative="1">
+      <w:start w:val="1"/>
+      <w:numFmt w:val="bullet"/>
+      <w:lvlText w:val=""/>
+      <w:lvlJc w:val="left"/>
+      <w:pPr>
+        <w:ind w:left="6480" w:hanging="360"/>
+      </w:pPr>
+      <w:rPr>
+        <w:rFonts w:ascii="Wingdings" w:hAnsi="Wingdings" w:hint="default"/>
+      </w:rPr>
+    </w:lvl>
+  </w:abstractNum>
+  <w:abstractNum w:abstractNumId="12" w15:restartNumberingAfterBreak="0">
     <w:nsid w:val="7C5F1338"/>
     <w:multiLevelType w:val="multilevel"/>
     <w:tmpl w:val="1458C5BA"/>
@@ -2325,7 +3139,7 @@
       </w:rPr>
     </w:lvl>
   </w:abstractNum>
-  <w:abstractNum w:abstractNumId="6" w15:restartNumberingAfterBreak="0">
+  <w:abstractNum w:abstractNumId="13" w15:restartNumberingAfterBreak="0">
     <w:nsid w:val="7E3B707F"/>
     <w:multiLevelType w:val="multilevel"/>
     <w:tmpl w:val="F7B69614"/>
@@ -2438,26 +3252,163 @@
       </w:rPr>
     </w:lvl>
   </w:abstractNum>
+  <w:abstractNum w:abstractNumId="14" w15:restartNumberingAfterBreak="0">
+    <w:nsid w:val="7EE85F4B"/>
+    <w:multiLevelType w:val="hybridMultilevel"/>
+    <w:tmpl w:val="F6163F4C"/>
+    <w:lvl w:ilvl="0" w:tplc="04090001">
+      <w:start w:val="1"/>
+      <w:numFmt w:val="bullet"/>
+      <w:lvlText w:val=""/>
+      <w:lvlJc w:val="left"/>
+      <w:pPr>
+        <w:ind w:left="720" w:hanging="360"/>
+      </w:pPr>
+      <w:rPr>
+        <w:rFonts w:ascii="Symbol" w:hAnsi="Symbol" w:hint="default"/>
+      </w:rPr>
+    </w:lvl>
+    <w:lvl w:ilvl="1" w:tplc="04090003" w:tentative="1">
+      <w:start w:val="1"/>
+      <w:numFmt w:val="bullet"/>
+      <w:lvlText w:val="o"/>
+      <w:lvlJc w:val="left"/>
+      <w:pPr>
+        <w:ind w:left="1440" w:hanging="360"/>
+      </w:pPr>
+      <w:rPr>
+        <w:rFonts w:ascii="Courier New" w:hAnsi="Courier New" w:cs="Courier New" w:hint="default"/>
+      </w:rPr>
+    </w:lvl>
+    <w:lvl w:ilvl="2" w:tplc="04090005" w:tentative="1">
+      <w:start w:val="1"/>
+      <w:numFmt w:val="bullet"/>
+      <w:lvlText w:val=""/>
+      <w:lvlJc w:val="left"/>
+      <w:pPr>
+        <w:ind w:left="2160" w:hanging="360"/>
+      </w:pPr>
+      <w:rPr>
+        <w:rFonts w:ascii="Wingdings" w:hAnsi="Wingdings" w:hint="default"/>
+      </w:rPr>
+    </w:lvl>
+    <w:lvl w:ilvl="3" w:tplc="04090001" w:tentative="1">
+      <w:start w:val="1"/>
+      <w:numFmt w:val="bullet"/>
+      <w:lvlText w:val=""/>
+      <w:lvlJc w:val="left"/>
+      <w:pPr>
+        <w:ind w:left="2880" w:hanging="360"/>
+      </w:pPr>
+      <w:rPr>
+        <w:rFonts w:ascii="Symbol" w:hAnsi="Symbol" w:hint="default"/>
+      </w:rPr>
+    </w:lvl>
+    <w:lvl w:ilvl="4" w:tplc="04090003" w:tentative="1">
+      <w:start w:val="1"/>
+      <w:numFmt w:val="bullet"/>
+      <w:lvlText w:val="o"/>
+      <w:lvlJc w:val="left"/>
+      <w:pPr>
+        <w:ind w:left="3600" w:hanging="360"/>
+      </w:pPr>
+      <w:rPr>
+        <w:rFonts w:ascii="Courier New" w:hAnsi="Courier New" w:cs="Courier New" w:hint="default"/>
+      </w:rPr>
+    </w:lvl>
+    <w:lvl w:ilvl="5" w:tplc="04090005" w:tentative="1">
+      <w:start w:val="1"/>
+      <w:numFmt w:val="bullet"/>
+      <w:lvlText w:val=""/>
+      <w:lvlJc w:val="left"/>
+      <w:pPr>
+        <w:ind w:left="4320" w:hanging="360"/>
+      </w:pPr>
+      <w:rPr>
+        <w:rFonts w:ascii="Wingdings" w:hAnsi="Wingdings" w:hint="default"/>
+      </w:rPr>
+    </w:lvl>
+    <w:lvl w:ilvl="6" w:tplc="04090001" w:tentative="1">
+      <w:start w:val="1"/>
+      <w:numFmt w:val="bullet"/>
+      <w:lvlText w:val=""/>
+      <w:lvlJc w:val="left"/>
+      <w:pPr>
+        <w:ind w:left="5040" w:hanging="360"/>
+      </w:pPr>
+      <w:rPr>
+        <w:rFonts w:ascii="Symbol" w:hAnsi="Symbol" w:hint="default"/>
+      </w:rPr>
+    </w:lvl>
+    <w:lvl w:ilvl="7" w:tplc="04090003" w:tentative="1">
+      <w:start w:val="1"/>
+      <w:numFmt w:val="bullet"/>
+      <w:lvlText w:val="o"/>
+      <w:lvlJc w:val="left"/>
+      <w:pPr>
+        <w:ind w:left="5760" w:hanging="360"/>
+      </w:pPr>
+      <w:rPr>
+        <w:rFonts w:ascii="Courier New" w:hAnsi="Courier New" w:cs="Courier New" w:hint="default"/>
+      </w:rPr>
+    </w:lvl>
+    <w:lvl w:ilvl="8" w:tplc="04090005" w:tentative="1">
+      <w:start w:val="1"/>
+      <w:numFmt w:val="bullet"/>
+      <w:lvlText w:val=""/>
+      <w:lvlJc w:val="left"/>
+      <w:pPr>
+        <w:ind w:left="6480" w:hanging="360"/>
+      </w:pPr>
+      <w:rPr>
+        <w:rFonts w:ascii="Wingdings" w:hAnsi="Wingdings" w:hint="default"/>
+      </w:rPr>
+    </w:lvl>
+  </w:abstractNum>
   <w:num w:numId="1" w16cid:durableId="1209489349">
-    <w:abstractNumId w:val="5"/>
+    <w:abstractNumId w:val="12"/>
   </w:num>
   <w:num w:numId="2" w16cid:durableId="68506223">
-    <w:abstractNumId w:val="3"/>
+    <w:abstractNumId w:val="7"/>
   </w:num>
   <w:num w:numId="3" w16cid:durableId="902446648">
-    <w:abstractNumId w:val="2"/>
+    <w:abstractNumId w:val="3"/>
   </w:num>
   <w:num w:numId="4" w16cid:durableId="242955832">
     <w:abstractNumId w:val="0"/>
   </w:num>
   <w:num w:numId="5" w16cid:durableId="849952481">
-    <w:abstractNumId w:val="6"/>
+    <w:abstractNumId w:val="13"/>
   </w:num>
   <w:num w:numId="6" w16cid:durableId="777799178">
-    <w:abstractNumId w:val="4"/>
+    <w:abstractNumId w:val="8"/>
   </w:num>
   <w:num w:numId="7" w16cid:durableId="2088650842">
     <w:abstractNumId w:val="1"/>
+  </w:num>
+  <w:num w:numId="8" w16cid:durableId="191262731">
+    <w:abstractNumId w:val="4"/>
+  </w:num>
+  <w:num w:numId="9" w16cid:durableId="1346905514">
+    <w:abstractNumId w:val="2"/>
+  </w:num>
+  <w:num w:numId="10" w16cid:durableId="1446849191">
+    <w:abstractNumId w:val="14"/>
+  </w:num>
+  <w:num w:numId="11" w16cid:durableId="399980696">
+    <w:abstractNumId w:val="10"/>
+  </w:num>
+  <w:num w:numId="12" w16cid:durableId="9186316">
+    <w:abstractNumId w:val="11"/>
+  </w:num>
+  <w:num w:numId="13" w16cid:durableId="1988120508">
+    <w:abstractNumId w:val="5"/>
+  </w:num>
+  <w:num w:numId="14" w16cid:durableId="1387753040">
+    <w:abstractNumId w:val="6"/>
+  </w:num>
+  <w:num w:numId="15" w16cid:durableId="249773318">
+    <w:abstractNumId w:val="9"/>
   </w:num>
 </w:numbering>
 </file>
@@ -3034,6 +3985,17 @@
       <w:szCs w:val="30"/>
     </w:rPr>
   </w:style>
+  <w:style w:type="paragraph" w:styleId="ListParagraph">
+    <w:name w:val="List Paragraph"/>
+    <w:basedOn w:val="Normal"/>
+    <w:uiPriority w:val="34"/>
+    <w:qFormat/>
+    <w:rsid w:val="001D633E"/>
+    <w:pPr>
+      <w:ind w:left="720"/>
+      <w:contextualSpacing/>
+    </w:pPr>
+  </w:style>
 </w:styles>
 </file>
 

</xml_diff>

<commit_message>
added all-miac and updated resuem
</commit_message>
<xml_diff>
--- a/Resume/Camden_Scholl_Resume.docx
+++ b/Resume/Camden_Scholl_Resume.docx
@@ -492,7 +492,161 @@
           <w:sz w:val="18"/>
           <w:szCs w:val="18"/>
         </w:rPr>
-        <w:t>Completed 8 courses focused on the basics of IT and cybersecurity</w:t>
+        <w:t xml:space="preserve">Completed 8 courses focused on the basics of IT and </w:t>
+      </w:r>
+      <w:r>
+        <w:rPr>
+          <w:rFonts w:ascii="Verdana" w:eastAsia="Verdana" w:hAnsi="Verdana" w:cs="Verdana"/>
+          <w:sz w:val="18"/>
+          <w:szCs w:val="18"/>
+        </w:rPr>
+        <w:t>cybersecurity.</w:t>
+      </w:r>
+    </w:p>
+    <w:p>
+      <w:pPr>
+        <w:rPr>
+          <w:rFonts w:ascii="Verdana" w:eastAsia="Verdana" w:hAnsi="Verdana" w:cs="Verdana"/>
+          <w:sz w:val="18"/>
+          <w:szCs w:val="18"/>
+        </w:rPr>
+      </w:pPr>
+    </w:p>
+    <w:p>
+      <w:pPr>
+        <w:rPr>
+          <w:rFonts w:ascii="Verdana" w:eastAsia="Verdana" w:hAnsi="Verdana" w:cs="Verdana"/>
+          <w:sz w:val="18"/>
+          <w:szCs w:val="18"/>
+        </w:rPr>
+      </w:pPr>
+      <w:r>
+        <w:rPr>
+          <w:rFonts w:ascii="Verdana" w:eastAsia="Verdana" w:hAnsi="Verdana" w:cs="Verdana"/>
+          <w:b/>
+          <w:sz w:val="18"/>
+          <w:szCs w:val="18"/>
+        </w:rPr>
+        <w:t xml:space="preserve">Osaka </w:t>
+      </w:r>
+      <w:proofErr w:type="spellStart"/>
+      <w:r>
+        <w:rPr>
+          <w:rFonts w:ascii="Verdana" w:eastAsia="Verdana" w:hAnsi="Verdana" w:cs="Verdana"/>
+          <w:b/>
+          <w:sz w:val="18"/>
+          <w:szCs w:val="18"/>
+        </w:rPr>
+        <w:t>Gakuin</w:t>
+      </w:r>
+      <w:proofErr w:type="spellEnd"/>
+      <w:r>
+        <w:rPr>
+          <w:rFonts w:ascii="Verdana" w:eastAsia="Verdana" w:hAnsi="Verdana" w:cs="Verdana"/>
+          <w:b/>
+          <w:sz w:val="18"/>
+          <w:szCs w:val="18"/>
+        </w:rPr>
+        <w:t xml:space="preserve"> University </w:t>
+      </w:r>
+      <w:r>
+        <w:rPr>
+          <w:rFonts w:ascii="Verdana" w:eastAsia="Verdana" w:hAnsi="Verdana" w:cs="Verdana"/>
+          <w:b/>
+          <w:sz w:val="18"/>
+          <w:szCs w:val="18"/>
+        </w:rPr>
+        <w:t>–</w:t>
+      </w:r>
+      <w:r>
+        <w:rPr>
+          <w:rFonts w:ascii="Verdana" w:eastAsia="Verdana" w:hAnsi="Verdana" w:cs="Verdana"/>
+          <w:b/>
+          <w:sz w:val="18"/>
+          <w:szCs w:val="18"/>
+        </w:rPr>
+        <w:t xml:space="preserve"> Osaka</w:t>
+      </w:r>
+      <w:r>
+        <w:rPr>
+          <w:rFonts w:ascii="Verdana" w:eastAsia="Verdana" w:hAnsi="Verdana" w:cs="Verdana"/>
+          <w:b/>
+          <w:sz w:val="18"/>
+          <w:szCs w:val="18"/>
+        </w:rPr>
+        <w:t xml:space="preserve"> City</w:t>
+      </w:r>
+      <w:r>
+        <w:rPr>
+          <w:rFonts w:ascii="Verdana" w:eastAsia="Verdana" w:hAnsi="Verdana" w:cs="Verdana"/>
+          <w:b/>
+          <w:sz w:val="18"/>
+          <w:szCs w:val="18"/>
+        </w:rPr>
+        <w:t>, Japan</w:t>
+      </w:r>
+      <w:r>
+        <w:rPr>
+          <w:rFonts w:ascii="Verdana" w:eastAsia="Verdana" w:hAnsi="Verdana" w:cs="Verdana"/>
+          <w:b/>
+          <w:sz w:val="18"/>
+          <w:szCs w:val="18"/>
+        </w:rPr>
+        <w:tab/>
+      </w:r>
+      <w:r>
+        <w:rPr>
+          <w:rFonts w:ascii="Verdana" w:eastAsia="Verdana" w:hAnsi="Verdana" w:cs="Verdana"/>
+          <w:b/>
+          <w:sz w:val="18"/>
+          <w:szCs w:val="18"/>
+        </w:rPr>
+        <w:tab/>
+      </w:r>
+      <w:r>
+        <w:rPr>
+          <w:rFonts w:ascii="Verdana" w:eastAsia="Verdana" w:hAnsi="Verdana" w:cs="Verdana"/>
+          <w:b/>
+          <w:sz w:val="18"/>
+          <w:szCs w:val="18"/>
+        </w:rPr>
+        <w:tab/>
+      </w:r>
+      <w:r>
+        <w:rPr>
+          <w:rFonts w:ascii="Verdana" w:eastAsia="Verdana" w:hAnsi="Verdana" w:cs="Verdana"/>
+          <w:b/>
+          <w:sz w:val="18"/>
+          <w:szCs w:val="18"/>
+        </w:rPr>
+        <w:tab/>
+      </w:r>
+      <w:r>
+        <w:rPr>
+          <w:rFonts w:ascii="Verdana" w:eastAsia="Verdana" w:hAnsi="Verdana" w:cs="Verdana"/>
+          <w:b/>
+          <w:sz w:val="18"/>
+          <w:szCs w:val="18"/>
+        </w:rPr>
+        <w:tab/>
+        <w:t xml:space="preserve">            </w:t>
+      </w:r>
+      <w:r>
+        <w:rPr>
+          <w:rFonts w:ascii="Verdana" w:eastAsia="Verdana" w:hAnsi="Verdana" w:cs="Verdana"/>
+          <w:b/>
+          <w:sz w:val="18"/>
+          <w:szCs w:val="18"/>
+        </w:rPr>
+        <w:t xml:space="preserve"> </w:t>
+      </w:r>
+      <w:r>
+        <w:rPr>
+          <w:rFonts w:ascii="Verdana" w:eastAsia="Verdana" w:hAnsi="Verdana" w:cs="Verdana"/>
+          <w:sz w:val="18"/>
+          <w:szCs w:val="18"/>
+        </w:rPr>
+        <w:t>August 2023 - Present</w:t>
       </w:r>
     </w:p>
     <w:p>
@@ -508,122 +662,21 @@
           <w:szCs w:val="18"/>
         </w:rPr>
       </w:pPr>
-    </w:p>
-    <w:p>
-      <w:pPr>
-        <w:rPr>
-          <w:rFonts w:ascii="Verdana" w:eastAsia="Verdana" w:hAnsi="Verdana" w:cs="Verdana"/>
-          <w:sz w:val="18"/>
-          <w:szCs w:val="18"/>
-        </w:rPr>
-      </w:pPr>
-      <w:r>
-        <w:rPr>
-          <w:rFonts w:ascii="Verdana" w:eastAsia="Verdana" w:hAnsi="Verdana" w:cs="Verdana"/>
-          <w:b/>
-          <w:sz w:val="18"/>
-          <w:szCs w:val="18"/>
-        </w:rPr>
-        <w:t xml:space="preserve">Osaka Gakuin University </w:t>
-      </w:r>
-      <w:r>
-        <w:rPr>
-          <w:rFonts w:ascii="Verdana" w:eastAsia="Verdana" w:hAnsi="Verdana" w:cs="Verdana"/>
-          <w:b/>
-          <w:sz w:val="18"/>
-          <w:szCs w:val="18"/>
-        </w:rPr>
-        <w:t>–</w:t>
-      </w:r>
-      <w:r>
-        <w:rPr>
-          <w:rFonts w:ascii="Verdana" w:eastAsia="Verdana" w:hAnsi="Verdana" w:cs="Verdana"/>
-          <w:b/>
-          <w:sz w:val="18"/>
-          <w:szCs w:val="18"/>
-        </w:rPr>
-        <w:t xml:space="preserve"> Osaka</w:t>
-      </w:r>
-      <w:r>
-        <w:rPr>
-          <w:rFonts w:ascii="Verdana" w:eastAsia="Verdana" w:hAnsi="Verdana" w:cs="Verdana"/>
-          <w:b/>
-          <w:sz w:val="18"/>
-          <w:szCs w:val="18"/>
-        </w:rPr>
-        <w:t xml:space="preserve"> City</w:t>
-      </w:r>
-      <w:r>
-        <w:rPr>
-          <w:rFonts w:ascii="Verdana" w:eastAsia="Verdana" w:hAnsi="Verdana" w:cs="Verdana"/>
-          <w:b/>
-          <w:sz w:val="18"/>
-          <w:szCs w:val="18"/>
-        </w:rPr>
-        <w:t>, Japan</w:t>
-      </w:r>
-      <w:r>
-        <w:rPr>
-          <w:rFonts w:ascii="Verdana" w:eastAsia="Verdana" w:hAnsi="Verdana" w:cs="Verdana"/>
-          <w:b/>
-          <w:sz w:val="18"/>
-          <w:szCs w:val="18"/>
-        </w:rPr>
-        <w:tab/>
-      </w:r>
-      <w:r>
-        <w:rPr>
-          <w:rFonts w:ascii="Verdana" w:eastAsia="Verdana" w:hAnsi="Verdana" w:cs="Verdana"/>
-          <w:b/>
-          <w:sz w:val="18"/>
-          <w:szCs w:val="18"/>
-        </w:rPr>
-        <w:tab/>
-      </w:r>
-      <w:r>
-        <w:rPr>
-          <w:rFonts w:ascii="Verdana" w:eastAsia="Verdana" w:hAnsi="Verdana" w:cs="Verdana"/>
-          <w:b/>
-          <w:sz w:val="18"/>
-          <w:szCs w:val="18"/>
-        </w:rPr>
-        <w:tab/>
-      </w:r>
-      <w:r>
-        <w:rPr>
-          <w:rFonts w:ascii="Verdana" w:eastAsia="Verdana" w:hAnsi="Verdana" w:cs="Verdana"/>
-          <w:b/>
-          <w:sz w:val="18"/>
-          <w:szCs w:val="18"/>
-        </w:rPr>
-        <w:tab/>
-      </w:r>
-      <w:r>
-        <w:rPr>
-          <w:rFonts w:ascii="Verdana" w:eastAsia="Verdana" w:hAnsi="Verdana" w:cs="Verdana"/>
-          <w:b/>
-          <w:sz w:val="18"/>
-          <w:szCs w:val="18"/>
-        </w:rPr>
-        <w:tab/>
-        <w:t xml:space="preserve">            </w:t>
-      </w:r>
-      <w:r>
-        <w:rPr>
-          <w:rFonts w:ascii="Verdana" w:eastAsia="Verdana" w:hAnsi="Verdana" w:cs="Verdana"/>
-          <w:b/>
-          <w:sz w:val="18"/>
-          <w:szCs w:val="18"/>
-        </w:rPr>
-        <w:t xml:space="preserve"> </w:t>
-      </w:r>
-      <w:r>
-        <w:rPr>
-          <w:rFonts w:ascii="Verdana" w:eastAsia="Verdana" w:hAnsi="Verdana" w:cs="Verdana"/>
-          <w:sz w:val="18"/>
-          <w:szCs w:val="18"/>
-        </w:rPr>
-        <w:t>August 2023 - Present</w:t>
+      <w:r>
+        <w:rPr>
+          <w:rFonts w:ascii="Verdana" w:eastAsia="Verdana" w:hAnsi="Verdana" w:cs="Verdana"/>
+          <w:sz w:val="18"/>
+          <w:szCs w:val="18"/>
+        </w:rPr>
+        <w:t xml:space="preserve">Study abroad focused on learning Japanese language and culture through </w:t>
+      </w:r>
+      <w:r>
+        <w:rPr>
+          <w:rFonts w:ascii="Verdana" w:eastAsia="Verdana" w:hAnsi="Verdana" w:cs="Verdana"/>
+          <w:sz w:val="18"/>
+          <w:szCs w:val="18"/>
+        </w:rPr>
+        <w:t>immersion.</w:t>
       </w:r>
     </w:p>
     <w:p>
@@ -635,36 +688,6 @@
         </w:numPr>
         <w:rPr>
           <w:rFonts w:ascii="Verdana" w:eastAsia="Verdana" w:hAnsi="Verdana" w:cs="Verdana"/>
-          <w:sz w:val="18"/>
-          <w:szCs w:val="18"/>
-        </w:rPr>
-      </w:pPr>
-      <w:r>
-        <w:rPr>
-          <w:rFonts w:ascii="Verdana" w:eastAsia="Verdana" w:hAnsi="Verdana" w:cs="Verdana"/>
-          <w:sz w:val="18"/>
-          <w:szCs w:val="18"/>
-        </w:rPr>
-        <w:t xml:space="preserve">Study abroad focused on learning Japanese language and culture through </w:t>
-      </w:r>
-      <w:r>
-        <w:rPr>
-          <w:rFonts w:ascii="Verdana" w:eastAsia="Verdana" w:hAnsi="Verdana" w:cs="Verdana"/>
-          <w:sz w:val="18"/>
-          <w:szCs w:val="18"/>
-        </w:rPr>
-        <w:t>immersion.</w:t>
-      </w:r>
-    </w:p>
-    <w:p>
-      <w:pPr>
-        <w:pStyle w:val="ListParagraph"/>
-        <w:numPr>
-          <w:ilvl w:val="0"/>
-          <w:numId w:val="8"/>
-        </w:numPr>
-        <w:rPr>
-          <w:rFonts w:ascii="Verdana" w:eastAsia="Verdana" w:hAnsi="Verdana" w:cs="Verdana"/>
           <w:i/>
           <w:sz w:val="18"/>
           <w:szCs w:val="18"/>
@@ -765,14 +788,25 @@
           <w:szCs w:val="18"/>
         </w:rPr>
       </w:pPr>
-      <w:r>
-        <w:rPr>
-          <w:rFonts w:ascii="Verdana" w:eastAsia="Verdana" w:hAnsi="Verdana" w:cs="Verdana"/>
-          <w:b/>
-          <w:sz w:val="18"/>
-          <w:szCs w:val="18"/>
-        </w:rPr>
-        <w:t>heartBeat - Software Design and Development Project</w:t>
+      <w:proofErr w:type="spellStart"/>
+      <w:r>
+        <w:rPr>
+          <w:rFonts w:ascii="Verdana" w:eastAsia="Verdana" w:hAnsi="Verdana" w:cs="Verdana"/>
+          <w:b/>
+          <w:sz w:val="18"/>
+          <w:szCs w:val="18"/>
+        </w:rPr>
+        <w:t>heartBeat</w:t>
+      </w:r>
+      <w:proofErr w:type="spellEnd"/>
+      <w:r>
+        <w:rPr>
+          <w:rFonts w:ascii="Verdana" w:eastAsia="Verdana" w:hAnsi="Verdana" w:cs="Verdana"/>
+          <w:b/>
+          <w:sz w:val="18"/>
+          <w:szCs w:val="18"/>
+        </w:rPr>
+        <w:t xml:space="preserve"> - Software Design and Development Project</w:t>
       </w:r>
       <w:r>
         <w:rPr>

</xml_diff>

<commit_message>
updated resume and programming list
</commit_message>
<xml_diff>
--- a/Resume/Camden_Scholl_Resume.docx
+++ b/Resume/Camden_Scholl_Resume.docx
@@ -492,7 +492,15 @@
           <w:sz w:val="18"/>
           <w:szCs w:val="18"/>
         </w:rPr>
-        <w:t xml:space="preserve">Completed 8 courses focused on the basics of IT and </w:t>
+        <w:t>Focused</w:t>
+      </w:r>
+      <w:r>
+        <w:rPr>
+          <w:rFonts w:ascii="Verdana" w:eastAsia="Verdana" w:hAnsi="Verdana" w:cs="Verdana"/>
+          <w:sz w:val="18"/>
+          <w:szCs w:val="18"/>
+        </w:rPr>
+        <w:t xml:space="preserve"> on the basics of IT and </w:t>
       </w:r>
       <w:r>
         <w:rPr>
@@ -501,152 +509,6 @@
           <w:szCs w:val="18"/>
         </w:rPr>
         <w:t>cybersecurity.</w:t>
-      </w:r>
-    </w:p>
-    <w:p>
-      <w:pPr>
-        <w:rPr>
-          <w:rFonts w:ascii="Verdana" w:eastAsia="Verdana" w:hAnsi="Verdana" w:cs="Verdana"/>
-          <w:sz w:val="18"/>
-          <w:szCs w:val="18"/>
-        </w:rPr>
-      </w:pPr>
-    </w:p>
-    <w:p>
-      <w:pPr>
-        <w:rPr>
-          <w:rFonts w:ascii="Verdana" w:eastAsia="Verdana" w:hAnsi="Verdana" w:cs="Verdana"/>
-          <w:sz w:val="18"/>
-          <w:szCs w:val="18"/>
-        </w:rPr>
-      </w:pPr>
-      <w:r>
-        <w:rPr>
-          <w:rFonts w:ascii="Verdana" w:eastAsia="Verdana" w:hAnsi="Verdana" w:cs="Verdana"/>
-          <w:b/>
-          <w:sz w:val="18"/>
-          <w:szCs w:val="18"/>
-        </w:rPr>
-        <w:t xml:space="preserve">Osaka </w:t>
-      </w:r>
-      <w:proofErr w:type="spellStart"/>
-      <w:r>
-        <w:rPr>
-          <w:rFonts w:ascii="Verdana" w:eastAsia="Verdana" w:hAnsi="Verdana" w:cs="Verdana"/>
-          <w:b/>
-          <w:sz w:val="18"/>
-          <w:szCs w:val="18"/>
-        </w:rPr>
-        <w:t>Gakuin</w:t>
-      </w:r>
-      <w:proofErr w:type="spellEnd"/>
-      <w:r>
-        <w:rPr>
-          <w:rFonts w:ascii="Verdana" w:eastAsia="Verdana" w:hAnsi="Verdana" w:cs="Verdana"/>
-          <w:b/>
-          <w:sz w:val="18"/>
-          <w:szCs w:val="18"/>
-        </w:rPr>
-        <w:t xml:space="preserve"> University </w:t>
-      </w:r>
-      <w:r>
-        <w:rPr>
-          <w:rFonts w:ascii="Verdana" w:eastAsia="Verdana" w:hAnsi="Verdana" w:cs="Verdana"/>
-          <w:b/>
-          <w:sz w:val="18"/>
-          <w:szCs w:val="18"/>
-        </w:rPr>
-        <w:t>–</w:t>
-      </w:r>
-      <w:r>
-        <w:rPr>
-          <w:rFonts w:ascii="Verdana" w:eastAsia="Verdana" w:hAnsi="Verdana" w:cs="Verdana"/>
-          <w:b/>
-          <w:sz w:val="18"/>
-          <w:szCs w:val="18"/>
-        </w:rPr>
-        <w:t xml:space="preserve"> Osaka</w:t>
-      </w:r>
-      <w:r>
-        <w:rPr>
-          <w:rFonts w:ascii="Verdana" w:eastAsia="Verdana" w:hAnsi="Verdana" w:cs="Verdana"/>
-          <w:b/>
-          <w:sz w:val="18"/>
-          <w:szCs w:val="18"/>
-        </w:rPr>
-        <w:t xml:space="preserve"> City</w:t>
-      </w:r>
-      <w:r>
-        <w:rPr>
-          <w:rFonts w:ascii="Verdana" w:eastAsia="Verdana" w:hAnsi="Verdana" w:cs="Verdana"/>
-          <w:b/>
-          <w:sz w:val="18"/>
-          <w:szCs w:val="18"/>
-        </w:rPr>
-        <w:t>, Japan</w:t>
-      </w:r>
-      <w:r>
-        <w:rPr>
-          <w:rFonts w:ascii="Verdana" w:eastAsia="Verdana" w:hAnsi="Verdana" w:cs="Verdana"/>
-          <w:b/>
-          <w:sz w:val="18"/>
-          <w:szCs w:val="18"/>
-        </w:rPr>
-        <w:tab/>
-      </w:r>
-      <w:r>
-        <w:rPr>
-          <w:rFonts w:ascii="Verdana" w:eastAsia="Verdana" w:hAnsi="Verdana" w:cs="Verdana"/>
-          <w:b/>
-          <w:sz w:val="18"/>
-          <w:szCs w:val="18"/>
-        </w:rPr>
-        <w:tab/>
-      </w:r>
-      <w:r>
-        <w:rPr>
-          <w:rFonts w:ascii="Verdana" w:eastAsia="Verdana" w:hAnsi="Verdana" w:cs="Verdana"/>
-          <w:b/>
-          <w:sz w:val="18"/>
-          <w:szCs w:val="18"/>
-        </w:rPr>
-        <w:tab/>
-      </w:r>
-      <w:r>
-        <w:rPr>
-          <w:rFonts w:ascii="Verdana" w:eastAsia="Verdana" w:hAnsi="Verdana" w:cs="Verdana"/>
-          <w:b/>
-          <w:sz w:val="18"/>
-          <w:szCs w:val="18"/>
-        </w:rPr>
-        <w:tab/>
-      </w:r>
-      <w:r>
-        <w:rPr>
-          <w:rFonts w:ascii="Verdana" w:eastAsia="Verdana" w:hAnsi="Verdana" w:cs="Verdana"/>
-          <w:b/>
-          <w:sz w:val="18"/>
-          <w:szCs w:val="18"/>
-        </w:rPr>
-        <w:tab/>
-        <w:t xml:space="preserve">            </w:t>
-      </w:r>
-      <w:r>
-        <w:rPr>
-          <w:rFonts w:ascii="Verdana" w:eastAsia="Verdana" w:hAnsi="Verdana" w:cs="Verdana"/>
-          <w:b/>
-          <w:sz w:val="18"/>
-          <w:szCs w:val="18"/>
-        </w:rPr>
-        <w:t xml:space="preserve"> </w:t>
-      </w:r>
-      <w:r>
-        <w:rPr>
-          <w:rFonts w:ascii="Verdana" w:eastAsia="Verdana" w:hAnsi="Verdana" w:cs="Verdana"/>
-          <w:sz w:val="18"/>
-          <w:szCs w:val="18"/>
-        </w:rPr>
-        <w:t>August 2023 - Present</w:t>
       </w:r>
     </w:p>
     <w:p>
@@ -665,18 +527,178 @@
       <w:r>
         <w:rPr>
           <w:rFonts w:ascii="Verdana" w:eastAsia="Verdana" w:hAnsi="Verdana" w:cs="Verdana"/>
-          <w:sz w:val="18"/>
-          <w:szCs w:val="18"/>
-        </w:rPr>
-        <w:t xml:space="preserve">Study abroad focused on learning Japanese language and culture through </w:t>
-      </w:r>
-      <w:r>
-        <w:rPr>
-          <w:rFonts w:ascii="Verdana" w:eastAsia="Verdana" w:hAnsi="Verdana" w:cs="Verdana"/>
-          <w:sz w:val="18"/>
-          <w:szCs w:val="18"/>
-        </w:rPr>
-        <w:t>immersion.</w:t>
+          <w:i/>
+          <w:iCs/>
+          <w:sz w:val="18"/>
+          <w:szCs w:val="18"/>
+        </w:rPr>
+        <w:t xml:space="preserve">Skills: </w:t>
+      </w:r>
+      <w:r>
+        <w:rPr>
+          <w:rFonts w:ascii="Verdana" w:eastAsia="Verdana" w:hAnsi="Verdana" w:cs="Verdana"/>
+          <w:sz w:val="18"/>
+          <w:szCs w:val="18"/>
+        </w:rPr>
+        <w:t xml:space="preserve">Identify cybersecurity risks, vulnerabilities, and threats, SIEM tools, IDS, risk mitigation </w:t>
+      </w:r>
+    </w:p>
+    <w:p>
+      <w:pPr>
+        <w:rPr>
+          <w:rFonts w:ascii="Verdana" w:eastAsia="Verdana" w:hAnsi="Verdana" w:cs="Verdana"/>
+          <w:sz w:val="18"/>
+          <w:szCs w:val="18"/>
+        </w:rPr>
+      </w:pPr>
+    </w:p>
+    <w:p>
+      <w:pPr>
+        <w:rPr>
+          <w:rFonts w:ascii="Verdana" w:eastAsia="Verdana" w:hAnsi="Verdana" w:cs="Verdana"/>
+          <w:sz w:val="18"/>
+          <w:szCs w:val="18"/>
+        </w:rPr>
+      </w:pPr>
+      <w:r>
+        <w:rPr>
+          <w:rFonts w:ascii="Verdana" w:eastAsia="Verdana" w:hAnsi="Verdana" w:cs="Verdana"/>
+          <w:b/>
+          <w:sz w:val="18"/>
+          <w:szCs w:val="18"/>
+        </w:rPr>
+        <w:t xml:space="preserve">Osaka </w:t>
+      </w:r>
+      <w:r>
+        <w:rPr>
+          <w:rFonts w:ascii="Verdana" w:eastAsia="Verdana" w:hAnsi="Verdana" w:cs="Verdana"/>
+          <w:b/>
+          <w:sz w:val="18"/>
+          <w:szCs w:val="18"/>
+        </w:rPr>
+        <w:t>Graduate</w:t>
+      </w:r>
+      <w:r>
+        <w:rPr>
+          <w:rFonts w:ascii="Verdana" w:eastAsia="Verdana" w:hAnsi="Verdana" w:cs="Verdana"/>
+          <w:b/>
+          <w:sz w:val="18"/>
+          <w:szCs w:val="18"/>
+        </w:rPr>
+        <w:t xml:space="preserve"> University </w:t>
+      </w:r>
+      <w:r>
+        <w:rPr>
+          <w:rFonts w:ascii="Verdana" w:eastAsia="Verdana" w:hAnsi="Verdana" w:cs="Verdana"/>
+          <w:b/>
+          <w:sz w:val="18"/>
+          <w:szCs w:val="18"/>
+        </w:rPr>
+        <w:t>–</w:t>
+      </w:r>
+      <w:r>
+        <w:rPr>
+          <w:rFonts w:ascii="Verdana" w:eastAsia="Verdana" w:hAnsi="Verdana" w:cs="Verdana"/>
+          <w:b/>
+          <w:sz w:val="18"/>
+          <w:szCs w:val="18"/>
+        </w:rPr>
+        <w:t xml:space="preserve"> Osaka</w:t>
+      </w:r>
+      <w:r>
+        <w:rPr>
+          <w:rFonts w:ascii="Verdana" w:eastAsia="Verdana" w:hAnsi="Verdana" w:cs="Verdana"/>
+          <w:b/>
+          <w:sz w:val="18"/>
+          <w:szCs w:val="18"/>
+        </w:rPr>
+        <w:t xml:space="preserve"> City</w:t>
+      </w:r>
+      <w:r>
+        <w:rPr>
+          <w:rFonts w:ascii="Verdana" w:eastAsia="Verdana" w:hAnsi="Verdana" w:cs="Verdana"/>
+          <w:b/>
+          <w:sz w:val="18"/>
+          <w:szCs w:val="18"/>
+        </w:rPr>
+        <w:t>, Japan</w:t>
+      </w:r>
+      <w:r>
+        <w:rPr>
+          <w:rFonts w:ascii="Verdana" w:eastAsia="Verdana" w:hAnsi="Verdana" w:cs="Verdana"/>
+          <w:b/>
+          <w:sz w:val="18"/>
+          <w:szCs w:val="18"/>
+        </w:rPr>
+        <w:tab/>
+      </w:r>
+      <w:r>
+        <w:rPr>
+          <w:rFonts w:ascii="Verdana" w:eastAsia="Verdana" w:hAnsi="Verdana" w:cs="Verdana"/>
+          <w:b/>
+          <w:sz w:val="18"/>
+          <w:szCs w:val="18"/>
+        </w:rPr>
+        <w:tab/>
+      </w:r>
+      <w:r>
+        <w:rPr>
+          <w:rFonts w:ascii="Verdana" w:eastAsia="Verdana" w:hAnsi="Verdana" w:cs="Verdana"/>
+          <w:b/>
+          <w:sz w:val="18"/>
+          <w:szCs w:val="18"/>
+        </w:rPr>
+        <w:tab/>
+      </w:r>
+      <w:r>
+        <w:rPr>
+          <w:rFonts w:ascii="Verdana" w:eastAsia="Verdana" w:hAnsi="Verdana" w:cs="Verdana"/>
+          <w:b/>
+          <w:sz w:val="18"/>
+          <w:szCs w:val="18"/>
+        </w:rPr>
+        <w:tab/>
+      </w:r>
+      <w:r>
+        <w:rPr>
+          <w:rFonts w:ascii="Verdana" w:eastAsia="Verdana" w:hAnsi="Verdana" w:cs="Verdana"/>
+          <w:b/>
+          <w:sz w:val="18"/>
+          <w:szCs w:val="18"/>
+        </w:rPr>
+        <w:tab/>
+      </w:r>
+      <w:r>
+        <w:rPr>
+          <w:rFonts w:ascii="Verdana" w:eastAsia="Verdana" w:hAnsi="Verdana" w:cs="Verdana"/>
+          <w:sz w:val="18"/>
+          <w:szCs w:val="18"/>
+        </w:rPr>
+        <w:t xml:space="preserve">August 2023 </w:t>
+      </w:r>
+      <w:r>
+        <w:rPr>
+          <w:rFonts w:ascii="Verdana" w:eastAsia="Verdana" w:hAnsi="Verdana" w:cs="Verdana"/>
+          <w:sz w:val="18"/>
+          <w:szCs w:val="18"/>
+        </w:rPr>
+        <w:t>–</w:t>
+      </w:r>
+      <w:r>
+        <w:rPr>
+          <w:rFonts w:ascii="Verdana" w:eastAsia="Verdana" w:hAnsi="Verdana" w:cs="Verdana"/>
+          <w:sz w:val="18"/>
+          <w:szCs w:val="18"/>
+        </w:rPr>
+        <w:t xml:space="preserve"> </w:t>
+      </w:r>
+      <w:r>
+        <w:rPr>
+          <w:rFonts w:ascii="Verdana" w:eastAsia="Verdana" w:hAnsi="Verdana" w:cs="Verdana"/>
+          <w:sz w:val="18"/>
+          <w:szCs w:val="18"/>
+        </w:rPr>
+        <w:t>December 2023</w:t>
       </w:r>
     </w:p>
     <w:p>
@@ -688,6 +710,36 @@
         </w:numPr>
         <w:rPr>
           <w:rFonts w:ascii="Verdana" w:eastAsia="Verdana" w:hAnsi="Verdana" w:cs="Verdana"/>
+          <w:sz w:val="18"/>
+          <w:szCs w:val="18"/>
+        </w:rPr>
+      </w:pPr>
+      <w:r>
+        <w:rPr>
+          <w:rFonts w:ascii="Verdana" w:eastAsia="Verdana" w:hAnsi="Verdana" w:cs="Verdana"/>
+          <w:sz w:val="18"/>
+          <w:szCs w:val="18"/>
+        </w:rPr>
+        <w:t xml:space="preserve">Study abroad focused on learning Japanese language and culture through </w:t>
+      </w:r>
+      <w:r>
+        <w:rPr>
+          <w:rFonts w:ascii="Verdana" w:eastAsia="Verdana" w:hAnsi="Verdana" w:cs="Verdana"/>
+          <w:sz w:val="18"/>
+          <w:szCs w:val="18"/>
+        </w:rPr>
+        <w:t>immersion.</w:t>
+      </w:r>
+    </w:p>
+    <w:p>
+      <w:pPr>
+        <w:pStyle w:val="ListParagraph"/>
+        <w:numPr>
+          <w:ilvl w:val="0"/>
+          <w:numId w:val="8"/>
+        </w:numPr>
+        <w:rPr>
+          <w:rFonts w:ascii="Verdana" w:eastAsia="Verdana" w:hAnsi="Verdana" w:cs="Verdana"/>
           <w:i/>
           <w:sz w:val="18"/>
           <w:szCs w:val="18"/>
@@ -1678,23 +1730,39 @@
           <w:sz w:val="18"/>
           <w:szCs w:val="18"/>
         </w:rPr>
-        <w:t>Discord Bot – JavaScript</w:t>
-      </w:r>
-      <w:r>
-        <w:rPr>
-          <w:rFonts w:ascii="Verdana" w:eastAsia="Verdana" w:hAnsi="Verdana" w:cs="Verdana"/>
-          <w:sz w:val="18"/>
-          <w:szCs w:val="18"/>
-        </w:rPr>
-        <w:t>/</w:t>
-      </w:r>
-      <w:r>
-        <w:rPr>
-          <w:rFonts w:ascii="Verdana" w:eastAsia="Verdana" w:hAnsi="Verdana" w:cs="Verdana"/>
-          <w:sz w:val="18"/>
-          <w:szCs w:val="18"/>
-        </w:rPr>
-        <w:t>node.js</w:t>
+        <w:t xml:space="preserve">Packet Sniffer </w:t>
+      </w:r>
+      <w:r>
+        <w:rPr>
+          <w:rFonts w:ascii="Verdana" w:eastAsia="Verdana" w:hAnsi="Verdana" w:cs="Verdana"/>
+          <w:sz w:val="18"/>
+          <w:szCs w:val="18"/>
+        </w:rPr>
+        <w:t>–</w:t>
+      </w:r>
+      <w:r>
+        <w:rPr>
+          <w:rFonts w:ascii="Verdana" w:eastAsia="Verdana" w:hAnsi="Verdana" w:cs="Verdana"/>
+          <w:sz w:val="18"/>
+          <w:szCs w:val="18"/>
+        </w:rPr>
+        <w:t xml:space="preserve"> Python</w:t>
+      </w:r>
+      <w:r>
+        <w:rPr>
+          <w:rFonts w:ascii="Verdana" w:eastAsia="Verdana" w:hAnsi="Verdana" w:cs="Verdana"/>
+          <w:sz w:val="18"/>
+          <w:szCs w:val="18"/>
+        </w:rPr>
+        <w:t xml:space="preserve">, </w:t>
+      </w:r>
+      <w:r>
+        <w:rPr>
+          <w:rFonts w:ascii="Verdana" w:eastAsia="Verdana" w:hAnsi="Verdana" w:cs="Verdana"/>
+          <w:sz w:val="18"/>
+          <w:szCs w:val="18"/>
+        </w:rPr>
+        <w:t>Discord Bot – JavaScript/node.js</w:t>
       </w:r>
       <w:r>
         <w:rPr>
@@ -1704,22 +1772,6 @@
         </w:rPr>
         <w:t>, YouTube Homepage replica- HTML/CSS</w:t>
       </w:r>
-      <w:r>
-        <w:rPr>
-          <w:rFonts w:ascii="Verdana" w:eastAsia="Verdana" w:hAnsi="Verdana" w:cs="Verdana"/>
-          <w:sz w:val="18"/>
-          <w:szCs w:val="18"/>
-        </w:rPr>
-        <w:t xml:space="preserve">, </w:t>
-      </w:r>
-      <w:r>
-        <w:rPr>
-          <w:rFonts w:ascii="Verdana" w:eastAsia="Verdana" w:hAnsi="Verdana" w:cs="Verdana"/>
-          <w:sz w:val="18"/>
-          <w:szCs w:val="18"/>
-        </w:rPr>
-        <w:t>Game of Life - Unity</w:t>
-      </w:r>
     </w:p>
     <w:p>
       <w:pPr>
@@ -1744,7 +1796,31 @@
           <w:sz w:val="18"/>
           <w:szCs w:val="18"/>
         </w:rPr>
-        <w:t xml:space="preserve"> Baseball (MLB/NPB), Cybersecurity, Ethical Hacking, Japanese Language/Culture, Video Games</w:t>
+        <w:t xml:space="preserve"> Baseball (MLB/NPB), Cybersecurity, Ethical Hacking, Japanese</w:t>
+      </w:r>
+      <w:r>
+        <w:rPr>
+          <w:rFonts w:ascii="Verdana" w:eastAsia="Verdana" w:hAnsi="Verdana" w:cs="Verdana"/>
+          <w:sz w:val="18"/>
+          <w:szCs w:val="18"/>
+        </w:rPr>
+        <w:t>,</w:t>
+      </w:r>
+      <w:r>
+        <w:rPr>
+          <w:rFonts w:ascii="Verdana" w:eastAsia="Verdana" w:hAnsi="Verdana" w:cs="Verdana"/>
+          <w:sz w:val="18"/>
+          <w:szCs w:val="18"/>
+        </w:rPr>
+        <w:t xml:space="preserve"> Video Games</w:t>
+      </w:r>
+      <w:r>
+        <w:rPr>
+          <w:rFonts w:ascii="Verdana" w:eastAsia="Verdana" w:hAnsi="Verdana" w:cs="Verdana"/>
+          <w:sz w:val="18"/>
+          <w:szCs w:val="18"/>
+        </w:rPr>
+        <w:t xml:space="preserve">, Vietnamese </w:t>
       </w:r>
     </w:p>
     <w:sectPr>

</xml_diff>

<commit_message>
updated resume with current projects and skills
</commit_message>
<xml_diff>
--- a/Resume/Camden_Scholl_Resume.docx
+++ b/Resume/Camden_Scholl_Resume.docx
@@ -19,7 +19,7 @@
           <w:sz w:val="30"/>
           <w:szCs w:val="30"/>
         </w:rPr>
-        <w:t>Camden Lee Scholl</w:t>
+        <w:t>Camden Scholl</w:t>
       </w:r>
     </w:p>
     <w:p>
@@ -29,25 +29,6 @@
           <w:rFonts w:ascii="Verdana" w:eastAsia="Verdana" w:hAnsi="Verdana" w:cs="Verdana"/>
           <w:sz w:val="18"/>
           <w:szCs w:val="18"/>
-        </w:rPr>
-      </w:pPr>
-      <w:r>
-        <w:rPr>
-          <w:rFonts w:ascii="Verdana" w:eastAsia="Verdana" w:hAnsi="Verdana" w:cs="Verdana"/>
-          <w:sz w:val="18"/>
-          <w:szCs w:val="18"/>
-        </w:rPr>
-        <w:t>2735 Hallmark Drive, Belmont, CA 94002</w:t>
-      </w:r>
-    </w:p>
-    <w:p>
-      <w:pPr>
-        <w:jc w:val="center"/>
-        <w:rPr>
-          <w:rFonts w:ascii="Verdana" w:eastAsia="Verdana" w:hAnsi="Verdana" w:cs="Verdana"/>
-          <w:sz w:val="18"/>
-          <w:szCs w:val="18"/>
-          <w:highlight w:val="white"/>
         </w:rPr>
       </w:pPr>
       <w:r>
@@ -77,8 +58,78 @@
           <w:szCs w:val="18"/>
           <w:highlight w:val="white"/>
         </w:rPr>
-        <w:t xml:space="preserve"> | www.linkedin.com/in/camden-scholl</w:t>
-      </w:r>
+        <w:t xml:space="preserve"> | </w:t>
+      </w:r>
+      <w:r>
+        <w:rPr>
+          <w:rFonts w:ascii="Verdana" w:eastAsia="Verdana" w:hAnsi="Verdana" w:cs="Verdana"/>
+          <w:sz w:val="18"/>
+          <w:szCs w:val="18"/>
+        </w:rPr>
+        <w:t>Belmont, CA</w:t>
+      </w:r>
+    </w:p>
+    <w:p>
+      <w:pPr>
+        <w:jc w:val="center"/>
+        <w:rPr>
+          <w:rFonts w:ascii="Verdana" w:eastAsia="Verdana" w:hAnsi="Verdana" w:cs="Verdana"/>
+          <w:sz w:val="18"/>
+          <w:szCs w:val="18"/>
+          <w:highlight w:val="white"/>
+        </w:rPr>
+      </w:pPr>
+      <w:r>
+        <w:rPr>
+          <w:rFonts w:ascii="Verdana" w:eastAsia="Verdana" w:hAnsi="Verdana" w:cs="Verdana"/>
+          <w:sz w:val="18"/>
+          <w:szCs w:val="18"/>
+          <w:highlight w:val="white"/>
+        </w:rPr>
+        <w:t xml:space="preserve">LinkedIn: </w:t>
+      </w:r>
+      <w:hyperlink r:id="rId6" w:history="1">
+        <w:r>
+          <w:rPr>
+            <w:rStyle w:val="Hyperlink"/>
+            <w:rFonts w:ascii="Verdana" w:eastAsia="Verdana" w:hAnsi="Verdana" w:cs="Verdana"/>
+            <w:sz w:val="18"/>
+            <w:szCs w:val="18"/>
+            <w:highlight w:val="white"/>
+          </w:rPr>
+          <w:t>www.linkedin.com/in/camden-scholl</w:t>
+        </w:r>
+      </w:hyperlink>
+      <w:r>
+        <w:rPr>
+          <w:rFonts w:ascii="Verdana" w:eastAsia="Verdana" w:hAnsi="Verdana" w:cs="Verdana"/>
+          <w:sz w:val="18"/>
+          <w:szCs w:val="18"/>
+          <w:highlight w:val="white"/>
+        </w:rPr>
+        <w:t xml:space="preserve"> | GitHub: </w:t>
+      </w:r>
+      <w:hyperlink r:id="rId7" w:history="1">
+        <w:r>
+          <w:rPr>
+            <w:rStyle w:val="Hyperlink"/>
+            <w:rFonts w:ascii="Verdana" w:eastAsia="Verdana" w:hAnsi="Verdana" w:cs="Verdana"/>
+            <w:sz w:val="18"/>
+            <w:szCs w:val="18"/>
+            <w:highlight w:val="white"/>
+          </w:rPr>
+          <w:t>github.com/</w:t>
+        </w:r>
+        <w:r>
+          <w:rPr>
+            <w:rStyle w:val="Hyperlink"/>
+            <w:rFonts w:ascii="Verdana" w:hAnsi="Verdana"/>
+            <w:sz w:val="18"/>
+            <w:szCs w:val="18"/>
+          </w:rPr>
+          <w:t>c-l-scholl/</w:t>
+        </w:r>
+      </w:hyperlink>
     </w:p>
     <w:p>
       <w:pPr>
@@ -126,7 +177,7 @@
       </w:pPr>
       <w:r>
         <w:pict w14:anchorId="704B0B41">
-          <v:rect id="_x0000_i1025" style="width:0;height:1.5pt" o:hralign="center" o:hrstd="t" o:hr="t" fillcolor="#a0a0a0" stroked="f"/>
+          <v:rect id="_x0000_i1045" style="width:0;height:1.5pt" o:hralign="center" o:hrstd="t" o:hr="t" fillcolor="#a0a0a0" stroked="f"/>
         </w:pict>
       </w:r>
     </w:p>
@@ -331,6 +382,15 @@
         </w:rPr>
         <w:t>Japanese Language</w:t>
       </w:r>
+      <w:r>
+        <w:rPr>
+          <w:rFonts w:ascii="Verdana" w:eastAsia="Verdana" w:hAnsi="Verdana" w:cs="Verdana"/>
+          <w:sz w:val="18"/>
+          <w:szCs w:val="18"/>
+          <w:highlight w:val="white"/>
+        </w:rPr>
+        <w:t xml:space="preserve"> and Culture</w:t>
+      </w:r>
     </w:p>
     <w:p>
       <w:pPr>
@@ -357,6 +417,24 @@
       <w:r>
         <w:rPr>
           <w:rFonts w:ascii="Verdana" w:eastAsia="Verdana" w:hAnsi="Verdana" w:cs="Verdana"/>
+          <w:iCs/>
+          <w:sz w:val="18"/>
+          <w:szCs w:val="18"/>
+        </w:rPr>
+        <w:t>Baseball</w:t>
+      </w:r>
+      <w:r>
+        <w:rPr>
+          <w:rFonts w:ascii="Verdana" w:eastAsia="Verdana" w:hAnsi="Verdana" w:cs="Verdana"/>
+          <w:i/>
+          <w:sz w:val="18"/>
+          <w:szCs w:val="18"/>
+        </w:rPr>
+        <w:t xml:space="preserve"> </w:t>
+      </w:r>
+      <w:r>
+        <w:rPr>
+          <w:rFonts w:ascii="Verdana" w:eastAsia="Verdana" w:hAnsi="Verdana" w:cs="Verdana"/>
           <w:sz w:val="18"/>
           <w:szCs w:val="18"/>
         </w:rPr>
@@ -376,7 +454,71 @@
           <w:sz w:val="18"/>
           <w:szCs w:val="18"/>
         </w:rPr>
-        <w:t xml:space="preserve"> (2023), Dean’s List (Fall 2021, Spring 2022, Fall 2022, Spring 2023), DeWitt Wallace Distinguished Scholarship</w:t>
+        <w:t xml:space="preserve"> (2023), Dean’s List (Fall </w:t>
+      </w:r>
+      <w:r>
+        <w:rPr>
+          <w:rFonts w:ascii="Verdana" w:eastAsia="Verdana" w:hAnsi="Verdana" w:cs="Verdana"/>
+          <w:sz w:val="18"/>
+          <w:szCs w:val="18"/>
+        </w:rPr>
+        <w:t>‘</w:t>
+      </w:r>
+      <w:r>
+        <w:rPr>
+          <w:rFonts w:ascii="Verdana" w:eastAsia="Verdana" w:hAnsi="Verdana" w:cs="Verdana"/>
+          <w:sz w:val="18"/>
+          <w:szCs w:val="18"/>
+        </w:rPr>
+        <w:t xml:space="preserve">21, Spring </w:t>
+      </w:r>
+      <w:r>
+        <w:rPr>
+          <w:rFonts w:ascii="Verdana" w:eastAsia="Verdana" w:hAnsi="Verdana" w:cs="Verdana"/>
+          <w:sz w:val="18"/>
+          <w:szCs w:val="18"/>
+        </w:rPr>
+        <w:t>‘</w:t>
+      </w:r>
+      <w:r>
+        <w:rPr>
+          <w:rFonts w:ascii="Verdana" w:eastAsia="Verdana" w:hAnsi="Verdana" w:cs="Verdana"/>
+          <w:sz w:val="18"/>
+          <w:szCs w:val="18"/>
+        </w:rPr>
+        <w:t xml:space="preserve">22, Fall </w:t>
+      </w:r>
+      <w:r>
+        <w:rPr>
+          <w:rFonts w:ascii="Verdana" w:eastAsia="Verdana" w:hAnsi="Verdana" w:cs="Verdana"/>
+          <w:sz w:val="18"/>
+          <w:szCs w:val="18"/>
+        </w:rPr>
+        <w:t>‘</w:t>
+      </w:r>
+      <w:r>
+        <w:rPr>
+          <w:rFonts w:ascii="Verdana" w:eastAsia="Verdana" w:hAnsi="Verdana" w:cs="Verdana"/>
+          <w:sz w:val="18"/>
+          <w:szCs w:val="18"/>
+        </w:rPr>
+        <w:t xml:space="preserve">22, Spring </w:t>
+      </w:r>
+      <w:r>
+        <w:rPr>
+          <w:rFonts w:ascii="Verdana" w:eastAsia="Verdana" w:hAnsi="Verdana" w:cs="Verdana"/>
+          <w:sz w:val="18"/>
+          <w:szCs w:val="18"/>
+        </w:rPr>
+        <w:t>‘</w:t>
+      </w:r>
+      <w:r>
+        <w:rPr>
+          <w:rFonts w:ascii="Verdana" w:eastAsia="Verdana" w:hAnsi="Verdana" w:cs="Verdana"/>
+          <w:sz w:val="18"/>
+          <w:szCs w:val="18"/>
+        </w:rPr>
+        <w:t>23)</w:t>
       </w:r>
     </w:p>
     <w:p>
@@ -407,7 +549,31 @@
           <w:sz w:val="18"/>
           <w:szCs w:val="18"/>
         </w:rPr>
-        <w:t>: Computer Systems, Algorithm Design/Analysis, Software Design and Development, Discrete Math, Data Structures, Introduction to Statistical Modeling, Object-Oriented Programming</w:t>
+        <w:t xml:space="preserve">: </w:t>
+      </w:r>
+      <w:r>
+        <w:rPr>
+          <w:rFonts w:ascii="Verdana" w:eastAsia="Verdana" w:hAnsi="Verdana" w:cs="Verdana"/>
+          <w:sz w:val="18"/>
+          <w:szCs w:val="18"/>
+        </w:rPr>
+        <w:t>Video Games*, Intro to Database Management Systems*,</w:t>
+      </w:r>
+      <w:r>
+        <w:rPr>
+          <w:rFonts w:ascii="Verdana" w:eastAsia="Verdana" w:hAnsi="Verdana" w:cs="Verdana"/>
+          <w:sz w:val="18"/>
+          <w:szCs w:val="18"/>
+        </w:rPr>
+        <w:t xml:space="preserve"> </w:t>
+      </w:r>
+      <w:r>
+        <w:rPr>
+          <w:rFonts w:ascii="Verdana" w:eastAsia="Verdana" w:hAnsi="Verdana" w:cs="Verdana"/>
+          <w:sz w:val="18"/>
+          <w:szCs w:val="18"/>
+        </w:rPr>
+        <w:t>Computer Systems, Algorithm Design/Analysis, Software Design and Development, Discrete Math, Data Structures</w:t>
       </w:r>
     </w:p>
     <w:p>
@@ -492,39 +658,63 @@
           <w:sz w:val="18"/>
           <w:szCs w:val="18"/>
         </w:rPr>
-        <w:t>Focused</w:t>
-      </w:r>
-      <w:r>
-        <w:rPr>
-          <w:rFonts w:ascii="Verdana" w:eastAsia="Verdana" w:hAnsi="Verdana" w:cs="Verdana"/>
-          <w:sz w:val="18"/>
-          <w:szCs w:val="18"/>
-        </w:rPr>
-        <w:t xml:space="preserve"> on the basics of </w:t>
-      </w:r>
-      <w:r>
-        <w:rPr>
-          <w:rFonts w:ascii="Verdana" w:eastAsia="Verdana" w:hAnsi="Verdana" w:cs="Verdana"/>
-          <w:sz w:val="18"/>
-          <w:szCs w:val="18"/>
-        </w:rPr>
-        <w:t>Information Technology</w:t>
-      </w:r>
-      <w:r>
-        <w:rPr>
-          <w:rFonts w:ascii="Verdana" w:eastAsia="Verdana" w:hAnsi="Verdana" w:cs="Verdana"/>
-          <w:sz w:val="18"/>
-          <w:szCs w:val="18"/>
-        </w:rPr>
-        <w:t xml:space="preserve"> and </w:t>
-      </w:r>
-      <w:r>
-        <w:rPr>
-          <w:rFonts w:ascii="Verdana" w:eastAsia="Verdana" w:hAnsi="Verdana" w:cs="Verdana"/>
-          <w:sz w:val="18"/>
-          <w:szCs w:val="18"/>
-        </w:rPr>
-        <w:t>cybersecurity.</w:t>
+        <w:t>Acquired proficiency</w:t>
+      </w:r>
+      <w:r>
+        <w:rPr>
+          <w:rFonts w:ascii="Verdana" w:eastAsia="Verdana" w:hAnsi="Verdana" w:cs="Verdana"/>
+          <w:sz w:val="18"/>
+          <w:szCs w:val="18"/>
+        </w:rPr>
+        <w:t xml:space="preserve"> </w:t>
+      </w:r>
+      <w:r>
+        <w:rPr>
+          <w:rFonts w:ascii="Verdana" w:eastAsia="Verdana" w:hAnsi="Verdana" w:cs="Verdana"/>
+          <w:sz w:val="18"/>
+          <w:szCs w:val="18"/>
+        </w:rPr>
+        <w:t xml:space="preserve">in </w:t>
+      </w:r>
+      <w:r>
+        <w:rPr>
+          <w:rFonts w:ascii="Verdana" w:eastAsia="Verdana" w:hAnsi="Verdana" w:cs="Verdana"/>
+          <w:sz w:val="18"/>
+          <w:szCs w:val="18"/>
+        </w:rPr>
+        <w:t>risk</w:t>
+      </w:r>
+      <w:r>
+        <w:rPr>
+          <w:rFonts w:ascii="Verdana" w:eastAsia="Verdana" w:hAnsi="Verdana" w:cs="Verdana"/>
+          <w:sz w:val="18"/>
+          <w:szCs w:val="18"/>
+        </w:rPr>
+        <w:t xml:space="preserve">, </w:t>
+      </w:r>
+      <w:r>
+        <w:rPr>
+          <w:rFonts w:ascii="Verdana" w:eastAsia="Verdana" w:hAnsi="Verdana" w:cs="Verdana"/>
+          <w:sz w:val="18"/>
+          <w:szCs w:val="18"/>
+        </w:rPr>
+        <w:t>threat</w:t>
+      </w:r>
+      <w:r>
+        <w:rPr>
+          <w:rFonts w:ascii="Verdana" w:eastAsia="Verdana" w:hAnsi="Verdana" w:cs="Verdana"/>
+          <w:sz w:val="18"/>
+          <w:szCs w:val="18"/>
+        </w:rPr>
+        <w:t>,</w:t>
+      </w:r>
+      <w:r>
+        <w:rPr>
+          <w:rFonts w:ascii="Verdana" w:eastAsia="Verdana" w:hAnsi="Verdana" w:cs="Verdana"/>
+          <w:sz w:val="18"/>
+          <w:szCs w:val="18"/>
+        </w:rPr>
+        <w:t xml:space="preserve"> and vulnerability identification skills.</w:t>
       </w:r>
     </w:p>
     <w:p>
@@ -543,20 +733,34 @@
       <w:r>
         <w:rPr>
           <w:rFonts w:ascii="Verdana" w:eastAsia="Verdana" w:hAnsi="Verdana" w:cs="Verdana"/>
-          <w:i/>
-          <w:iCs/>
-          <w:sz w:val="18"/>
-          <w:szCs w:val="18"/>
-        </w:rPr>
-        <w:t xml:space="preserve">Skills: </w:t>
-      </w:r>
-      <w:r>
-        <w:rPr>
-          <w:rFonts w:ascii="Verdana" w:eastAsia="Verdana" w:hAnsi="Verdana" w:cs="Verdana"/>
-          <w:sz w:val="18"/>
-          <w:szCs w:val="18"/>
-        </w:rPr>
-        <w:t>Risk Management, Networking, Linux, SQL, SIEM tools, IDS, Python</w:t>
+          <w:sz w:val="18"/>
+          <w:szCs w:val="18"/>
+        </w:rPr>
+        <w:t>Demonstrates adeptness in</w:t>
+      </w:r>
+      <w:r>
+        <w:rPr>
+          <w:rFonts w:ascii="Verdana" w:eastAsia="Verdana" w:hAnsi="Verdana" w:cs="Verdana"/>
+          <w:sz w:val="18"/>
+          <w:szCs w:val="18"/>
+        </w:rPr>
+        <w:t xml:space="preserve"> Python, Linux, SQL, SIEM tools, and IDS </w:t>
+      </w:r>
+      <w:r>
+        <w:rPr>
+          <w:rFonts w:ascii="Verdana" w:eastAsia="Verdana" w:hAnsi="Verdana" w:cs="Verdana"/>
+          <w:sz w:val="18"/>
+          <w:szCs w:val="18"/>
+        </w:rPr>
+        <w:t>for</w:t>
+      </w:r>
+      <w:r>
+        <w:rPr>
+          <w:rFonts w:ascii="Verdana" w:eastAsia="Verdana" w:hAnsi="Verdana" w:cs="Verdana"/>
+          <w:sz w:val="18"/>
+          <w:szCs w:val="18"/>
+        </w:rPr>
+        <w:t xml:space="preserve"> automation, analysis, and mitigation techniques.</w:t>
       </w:r>
     </w:p>
     <w:p>
@@ -722,29 +926,255 @@
         <w:pStyle w:val="ListParagraph"/>
         <w:numPr>
           <w:ilvl w:val="0"/>
-          <w:numId w:val="8"/>
+          <w:numId w:val="16"/>
         </w:numPr>
         <w:rPr>
           <w:rFonts w:ascii="Verdana" w:eastAsia="Verdana" w:hAnsi="Verdana" w:cs="Verdana"/>
-          <w:sz w:val="18"/>
-          <w:szCs w:val="18"/>
-        </w:rPr>
-      </w:pPr>
-      <w:r>
-        <w:rPr>
-          <w:rFonts w:ascii="Verdana" w:eastAsia="Verdana" w:hAnsi="Verdana" w:cs="Verdana"/>
-          <w:sz w:val="18"/>
-          <w:szCs w:val="18"/>
-        </w:rPr>
-        <w:t xml:space="preserve">Study abroad focused on learning Japanese language and culture through </w:t>
-      </w:r>
-      <w:r>
-        <w:rPr>
-          <w:rFonts w:ascii="Verdana" w:eastAsia="Verdana" w:hAnsi="Verdana" w:cs="Verdana"/>
-          <w:sz w:val="18"/>
-          <w:szCs w:val="18"/>
-        </w:rPr>
-        <w:t>immersion.</w:t>
+          <w:i/>
+          <w:sz w:val="18"/>
+          <w:szCs w:val="18"/>
+        </w:rPr>
+      </w:pPr>
+      <w:r>
+        <w:rPr>
+          <w:rFonts w:ascii="Verdana" w:eastAsia="Verdana" w:hAnsi="Verdana" w:cs="Verdana"/>
+          <w:i/>
+          <w:sz w:val="18"/>
+          <w:szCs w:val="18"/>
+        </w:rPr>
+        <w:t xml:space="preserve">Coursework: </w:t>
+      </w:r>
+      <w:r>
+        <w:rPr>
+          <w:rFonts w:ascii="Verdana" w:eastAsia="Arial Unicode MS" w:hAnsi="Verdana" w:cs="Arial Unicode MS"/>
+          <w:sz w:val="18"/>
+          <w:szCs w:val="18"/>
+        </w:rPr>
+        <w:t>Pre-Advanced Japanese</w:t>
+      </w:r>
+      <w:r>
+        <w:rPr>
+          <w:rFonts w:ascii="Verdana" w:eastAsia="Arial Unicode MS" w:hAnsi="Verdana" w:cs="Arial Unicode MS"/>
+          <w:sz w:val="18"/>
+          <w:szCs w:val="18"/>
+        </w:rPr>
+        <w:t xml:space="preserve"> (Intensive), </w:t>
+      </w:r>
+      <w:r>
+        <w:rPr>
+          <w:rFonts w:ascii="Verdana" w:eastAsia="Arial Unicode MS" w:hAnsi="Verdana" w:cs="Arial Unicode MS"/>
+          <w:sz w:val="18"/>
+          <w:szCs w:val="18"/>
+        </w:rPr>
+        <w:t>Power of Japanese Pop Culture, Osaka Dialect</w:t>
+      </w:r>
+    </w:p>
+    <w:p>
+      <w:pPr>
+        <w:rPr>
+          <w:rFonts w:ascii="Verdana" w:eastAsia="Verdana" w:hAnsi="Verdana" w:cs="Verdana"/>
+          <w:sz w:val="18"/>
+          <w:szCs w:val="18"/>
+        </w:rPr>
+      </w:pPr>
+    </w:p>
+    <w:p>
+      <w:pPr>
+        <w:spacing w:line="240" w:lineRule="auto"/>
+        <w:rPr>
+          <w:rFonts w:ascii="Verdana" w:eastAsia="Verdana" w:hAnsi="Verdana" w:cs="Verdana"/>
+          <w:b/>
+          <w:sz w:val="20"/>
+          <w:szCs w:val="20"/>
+        </w:rPr>
+      </w:pPr>
+      <w:r>
+        <w:rPr>
+          <w:rFonts w:ascii="Verdana" w:eastAsia="Verdana" w:hAnsi="Verdana" w:cs="Verdana"/>
+          <w:b/>
+          <w:sz w:val="20"/>
+          <w:szCs w:val="20"/>
+        </w:rPr>
+        <w:t>Projects</w:t>
+      </w:r>
+    </w:p>
+    <w:p>
+      <w:pPr>
+        <w:spacing w:line="240" w:lineRule="auto"/>
+        <w:rPr>
+          <w:rFonts w:ascii="Verdana" w:eastAsia="Verdana" w:hAnsi="Verdana" w:cs="Verdana"/>
+          <w:b/>
+          <w:sz w:val="20"/>
+          <w:szCs w:val="20"/>
+        </w:rPr>
+      </w:pPr>
+      <w:r>
+        <w:pict w14:anchorId="49A8C7DA">
+          <v:rect id="_x0000_i1046" style="width:0;height:1.5pt" o:hralign="center" o:hrstd="t" o:hr="t" fillcolor="#a0a0a0" stroked="f"/>
+        </w:pict>
+      </w:r>
+    </w:p>
+    <w:p>
+      <w:pPr>
+        <w:rPr>
+          <w:rFonts w:ascii="Verdana" w:eastAsia="Verdana" w:hAnsi="Verdana" w:cs="Verdana"/>
+          <w:sz w:val="18"/>
+          <w:szCs w:val="18"/>
+        </w:rPr>
+      </w:pPr>
+      <w:r>
+        <w:rPr>
+          <w:rFonts w:ascii="Verdana" w:eastAsia="Verdana" w:hAnsi="Verdana" w:cs="Verdana"/>
+          <w:b/>
+          <w:bCs/>
+          <w:sz w:val="18"/>
+          <w:szCs w:val="18"/>
+        </w:rPr>
+        <w:t xml:space="preserve">Packet Sniffer </w:t>
+      </w:r>
+      <w:r>
+        <w:rPr>
+          <w:rFonts w:ascii="Verdana" w:eastAsia="Verdana" w:hAnsi="Verdana" w:cs="Verdana"/>
+          <w:sz w:val="18"/>
+          <w:szCs w:val="18"/>
+        </w:rPr>
+        <w:tab/>
+      </w:r>
+      <w:r>
+        <w:rPr>
+          <w:rFonts w:ascii="Verdana" w:eastAsia="Verdana" w:hAnsi="Verdana" w:cs="Verdana"/>
+          <w:sz w:val="18"/>
+          <w:szCs w:val="18"/>
+        </w:rPr>
+        <w:tab/>
+      </w:r>
+      <w:r>
+        <w:rPr>
+          <w:rFonts w:ascii="Verdana" w:eastAsia="Verdana" w:hAnsi="Verdana" w:cs="Verdana"/>
+          <w:sz w:val="18"/>
+          <w:szCs w:val="18"/>
+        </w:rPr>
+        <w:tab/>
+      </w:r>
+      <w:r>
+        <w:rPr>
+          <w:rFonts w:ascii="Verdana" w:eastAsia="Verdana" w:hAnsi="Verdana" w:cs="Verdana"/>
+          <w:sz w:val="18"/>
+          <w:szCs w:val="18"/>
+        </w:rPr>
+        <w:tab/>
+      </w:r>
+      <w:r>
+        <w:rPr>
+          <w:rFonts w:ascii="Verdana" w:eastAsia="Verdana" w:hAnsi="Verdana" w:cs="Verdana"/>
+          <w:sz w:val="18"/>
+          <w:szCs w:val="18"/>
+        </w:rPr>
+        <w:tab/>
+      </w:r>
+      <w:r>
+        <w:rPr>
+          <w:rFonts w:ascii="Verdana" w:eastAsia="Verdana" w:hAnsi="Verdana" w:cs="Verdana"/>
+          <w:sz w:val="18"/>
+          <w:szCs w:val="18"/>
+        </w:rPr>
+        <w:tab/>
+      </w:r>
+      <w:r>
+        <w:rPr>
+          <w:rFonts w:ascii="Verdana" w:eastAsia="Verdana" w:hAnsi="Verdana" w:cs="Verdana"/>
+          <w:sz w:val="18"/>
+          <w:szCs w:val="18"/>
+        </w:rPr>
+        <w:tab/>
+      </w:r>
+      <w:r>
+        <w:rPr>
+          <w:rFonts w:ascii="Verdana" w:eastAsia="Verdana" w:hAnsi="Verdana" w:cs="Verdana"/>
+          <w:sz w:val="18"/>
+          <w:szCs w:val="18"/>
+        </w:rPr>
+        <w:tab/>
+      </w:r>
+      <w:r>
+        <w:rPr>
+          <w:rFonts w:ascii="Verdana" w:eastAsia="Verdana" w:hAnsi="Verdana" w:cs="Verdana"/>
+          <w:sz w:val="18"/>
+          <w:szCs w:val="18"/>
+        </w:rPr>
+        <w:tab/>
+      </w:r>
+      <w:r>
+        <w:rPr>
+          <w:rFonts w:ascii="Verdana" w:eastAsia="Verdana" w:hAnsi="Verdana" w:cs="Verdana"/>
+          <w:sz w:val="18"/>
+          <w:szCs w:val="18"/>
+        </w:rPr>
+        <w:tab/>
+      </w:r>
+      <w:r>
+        <w:rPr>
+          <w:rFonts w:ascii="Verdana" w:eastAsia="Verdana" w:hAnsi="Verdana" w:cs="Verdana"/>
+          <w:sz w:val="18"/>
+          <w:szCs w:val="18"/>
+        </w:rPr>
+        <w:tab/>
+        <w:t xml:space="preserve">   January 2024</w:t>
+      </w:r>
+    </w:p>
+    <w:p>
+      <w:pPr>
+        <w:rPr>
+          <w:rFonts w:ascii="Verdana" w:eastAsia="Verdana" w:hAnsi="Verdana" w:cs="Verdana"/>
+          <w:color w:val="808080" w:themeColor="background1" w:themeShade="80"/>
+          <w:sz w:val="18"/>
+          <w:szCs w:val="18"/>
+        </w:rPr>
+      </w:pPr>
+      <w:r>
+        <w:rPr>
+          <w:rFonts w:ascii="Verdana" w:eastAsia="Verdana" w:hAnsi="Verdana" w:cs="Verdana"/>
+          <w:color w:val="808080" w:themeColor="background1" w:themeShade="80"/>
+          <w:sz w:val="18"/>
+          <w:szCs w:val="18"/>
+        </w:rPr>
+        <w:t>Techs</w:t>
+      </w:r>
+      <w:r>
+        <w:rPr>
+          <w:rFonts w:ascii="Verdana" w:eastAsia="Verdana" w:hAnsi="Verdana" w:cs="Verdana"/>
+          <w:color w:val="808080" w:themeColor="background1" w:themeShade="80"/>
+          <w:sz w:val="18"/>
+          <w:szCs w:val="18"/>
+        </w:rPr>
+        <w:t>tack: Python</w:t>
+      </w:r>
+      <w:r>
+        <w:rPr>
+          <w:rFonts w:ascii="Verdana" w:eastAsia="Verdana" w:hAnsi="Verdana" w:cs="Verdana"/>
+          <w:color w:val="808080" w:themeColor="background1" w:themeShade="80"/>
+          <w:sz w:val="18"/>
+          <w:szCs w:val="18"/>
+        </w:rPr>
+        <w:t xml:space="preserve"> /</w:t>
+      </w:r>
+      <w:r>
+        <w:rPr>
+          <w:rFonts w:ascii="Verdana" w:eastAsia="Verdana" w:hAnsi="Verdana" w:cs="Verdana"/>
+          <w:color w:val="808080" w:themeColor="background1" w:themeShade="80"/>
+          <w:sz w:val="18"/>
+          <w:szCs w:val="18"/>
+        </w:rPr>
+        <w:t xml:space="preserve"> Windows Command Line</w:t>
+      </w:r>
+      <w:r>
+        <w:rPr>
+          <w:rFonts w:ascii="Verdana" w:eastAsia="Verdana" w:hAnsi="Verdana" w:cs="Verdana"/>
+          <w:color w:val="808080" w:themeColor="background1" w:themeShade="80"/>
+          <w:sz w:val="18"/>
+          <w:szCs w:val="18"/>
+        </w:rPr>
+        <w:t xml:space="preserve"> </w:t>
       </w:r>
     </w:p>
     <w:p>
@@ -752,164 +1182,241 @@
         <w:pStyle w:val="ListParagraph"/>
         <w:numPr>
           <w:ilvl w:val="0"/>
-          <w:numId w:val="8"/>
+          <w:numId w:val="18"/>
         </w:numPr>
         <w:rPr>
           <w:rFonts w:ascii="Verdana" w:eastAsia="Verdana" w:hAnsi="Verdana" w:cs="Verdana"/>
-          <w:i/>
-          <w:sz w:val="18"/>
-          <w:szCs w:val="18"/>
-        </w:rPr>
-      </w:pPr>
-      <w:r>
-        <w:rPr>
-          <w:rFonts w:ascii="Verdana" w:eastAsia="Verdana" w:hAnsi="Verdana" w:cs="Verdana"/>
-          <w:i/>
-          <w:sz w:val="18"/>
-          <w:szCs w:val="18"/>
-        </w:rPr>
-        <w:t xml:space="preserve">Coursework: </w:t>
-      </w:r>
-      <w:r>
-        <w:rPr>
-          <w:rFonts w:ascii="Verdana" w:eastAsia="Arial Unicode MS" w:hAnsi="Verdana" w:cs="Arial Unicode MS"/>
-          <w:sz w:val="18"/>
-          <w:szCs w:val="18"/>
-        </w:rPr>
-        <w:t>Pre-Advanced Japanese</w:t>
-      </w:r>
-      <w:r>
-        <w:rPr>
-          <w:rFonts w:ascii="Verdana" w:eastAsia="Arial Unicode MS" w:hAnsi="Verdana" w:cs="Arial Unicode MS"/>
-          <w:sz w:val="18"/>
-          <w:szCs w:val="18"/>
-        </w:rPr>
-        <w:t xml:space="preserve"> (Intensive), </w:t>
-      </w:r>
-      <w:r>
-        <w:rPr>
-          <w:rFonts w:ascii="Verdana" w:eastAsia="Arial Unicode MS" w:hAnsi="Verdana" w:cs="Arial Unicode MS"/>
-          <w:sz w:val="18"/>
-          <w:szCs w:val="18"/>
-        </w:rPr>
-        <w:t>Power of Japanese Pop Culture, Osaka Dialect (</w:t>
-      </w:r>
-      <w:r>
-        <w:rPr>
-          <w:rFonts w:ascii="MS Gothic" w:eastAsia="MS Gothic" w:hAnsi="MS Gothic" w:cs="MS Gothic" w:hint="eastAsia"/>
-          <w:sz w:val="18"/>
-          <w:szCs w:val="18"/>
-        </w:rPr>
-        <w:t>大阪弁）</w:t>
+          <w:sz w:val="18"/>
+          <w:szCs w:val="18"/>
+        </w:rPr>
+      </w:pPr>
+      <w:r>
+        <w:rPr>
+          <w:rFonts w:ascii="Verdana" w:eastAsia="Verdana" w:hAnsi="Verdana" w:cs="Verdana"/>
+          <w:sz w:val="18"/>
+          <w:szCs w:val="18"/>
+        </w:rPr>
+        <w:t>Developed</w:t>
+      </w:r>
+      <w:r>
+        <w:rPr>
+          <w:rFonts w:ascii="Verdana" w:eastAsia="Verdana" w:hAnsi="Verdana" w:cs="Verdana"/>
+          <w:sz w:val="18"/>
+          <w:szCs w:val="18"/>
+        </w:rPr>
+        <w:t xml:space="preserve"> socket</w:t>
+      </w:r>
+      <w:r>
+        <w:rPr>
+          <w:rFonts w:ascii="Verdana" w:eastAsia="Verdana" w:hAnsi="Verdana" w:cs="Verdana"/>
+          <w:sz w:val="18"/>
+          <w:szCs w:val="18"/>
+        </w:rPr>
+        <w:t>-based packet sniffer</w:t>
+      </w:r>
+      <w:r>
+        <w:rPr>
+          <w:rFonts w:ascii="Verdana" w:eastAsia="Verdana" w:hAnsi="Verdana" w:cs="Verdana"/>
+          <w:sz w:val="18"/>
+          <w:szCs w:val="18"/>
+        </w:rPr>
+        <w:t xml:space="preserve"> to </w:t>
+      </w:r>
+      <w:r>
+        <w:rPr>
+          <w:rFonts w:ascii="Verdana" w:eastAsia="Verdana" w:hAnsi="Verdana" w:cs="Verdana"/>
+          <w:sz w:val="18"/>
+          <w:szCs w:val="18"/>
+        </w:rPr>
+        <w:t>capture</w:t>
+      </w:r>
+      <w:r>
+        <w:rPr>
+          <w:rFonts w:ascii="Verdana" w:eastAsia="Verdana" w:hAnsi="Verdana" w:cs="Verdana"/>
+          <w:sz w:val="18"/>
+          <w:szCs w:val="18"/>
+        </w:rPr>
+        <w:t xml:space="preserve"> network packets based on the host’s IP address.</w:t>
       </w:r>
     </w:p>
     <w:p>
       <w:pPr>
-        <w:rPr>
-          <w:rFonts w:ascii="Verdana" w:eastAsia="Verdana" w:hAnsi="Verdana" w:cs="Verdana"/>
-          <w:sz w:val="18"/>
-          <w:szCs w:val="18"/>
-        </w:rPr>
-      </w:pPr>
+        <w:pStyle w:val="ListParagraph"/>
+        <w:numPr>
+          <w:ilvl w:val="0"/>
+          <w:numId w:val="18"/>
+        </w:numPr>
+        <w:rPr>
+          <w:rFonts w:ascii="Verdana" w:eastAsia="Verdana" w:hAnsi="Verdana" w:cs="Verdana"/>
+          <w:sz w:val="18"/>
+          <w:szCs w:val="18"/>
+        </w:rPr>
+      </w:pPr>
+      <w:r>
+        <w:rPr>
+          <w:rFonts w:ascii="Verdana" w:eastAsia="Verdana" w:hAnsi="Verdana" w:cs="Verdana"/>
+          <w:sz w:val="18"/>
+          <w:szCs w:val="18"/>
+        </w:rPr>
+        <w:t xml:space="preserve">Unpacks and displays </w:t>
+      </w:r>
+      <w:r>
+        <w:rPr>
+          <w:rFonts w:ascii="Verdana" w:eastAsia="Verdana" w:hAnsi="Verdana" w:cs="Verdana"/>
+          <w:sz w:val="18"/>
+          <w:szCs w:val="18"/>
+        </w:rPr>
+        <w:t xml:space="preserve">ICMP, TCP, UDP, </w:t>
+      </w:r>
+      <w:r>
+        <w:rPr>
+          <w:rFonts w:ascii="Verdana" w:eastAsia="Verdana" w:hAnsi="Verdana" w:cs="Verdana"/>
+          <w:sz w:val="18"/>
+          <w:szCs w:val="18"/>
+        </w:rPr>
+        <w:t>and</w:t>
+      </w:r>
+      <w:r>
+        <w:rPr>
+          <w:rFonts w:ascii="Verdana" w:eastAsia="Verdana" w:hAnsi="Verdana" w:cs="Verdana"/>
+          <w:sz w:val="18"/>
+          <w:szCs w:val="18"/>
+        </w:rPr>
+        <w:t xml:space="preserve"> other </w:t>
+      </w:r>
+      <w:r>
+        <w:rPr>
+          <w:rFonts w:ascii="Verdana" w:eastAsia="Verdana" w:hAnsi="Verdana" w:cs="Verdana"/>
+          <w:sz w:val="18"/>
+          <w:szCs w:val="18"/>
+        </w:rPr>
+        <w:t xml:space="preserve">essential </w:t>
+      </w:r>
+      <w:r>
+        <w:rPr>
+          <w:rFonts w:ascii="Verdana" w:eastAsia="Verdana" w:hAnsi="Verdana" w:cs="Verdana"/>
+          <w:sz w:val="18"/>
+          <w:szCs w:val="18"/>
+        </w:rPr>
+        <w:t xml:space="preserve">packet </w:t>
+      </w:r>
+      <w:r>
+        <w:rPr>
+          <w:rFonts w:ascii="Verdana" w:eastAsia="Verdana" w:hAnsi="Verdana" w:cs="Verdana"/>
+          <w:sz w:val="18"/>
+          <w:szCs w:val="18"/>
+        </w:rPr>
+        <w:t>information for easy readability and analysis.</w:t>
+      </w:r>
+      <w:r>
+        <w:rPr>
+          <w:rFonts w:ascii="Verdana" w:eastAsia="Verdana" w:hAnsi="Verdana" w:cs="Verdana"/>
+          <w:sz w:val="18"/>
+          <w:szCs w:val="18"/>
+        </w:rPr>
+        <w:t xml:space="preserve"> </w:t>
+      </w:r>
     </w:p>
     <w:p>
       <w:pPr>
-        <w:spacing w:line="240" w:lineRule="auto"/>
-        <w:rPr>
-          <w:rFonts w:ascii="Verdana" w:eastAsia="Verdana" w:hAnsi="Verdana" w:cs="Verdana"/>
-          <w:b/>
-          <w:sz w:val="20"/>
-          <w:szCs w:val="20"/>
-        </w:rPr>
-      </w:pPr>
-      <w:r>
-        <w:rPr>
-          <w:rFonts w:ascii="Verdana" w:eastAsia="Verdana" w:hAnsi="Verdana" w:cs="Verdana"/>
-          <w:b/>
-          <w:sz w:val="20"/>
-          <w:szCs w:val="20"/>
-        </w:rPr>
-        <w:t>Relevant Academic Experience</w:t>
-      </w:r>
+        <w:rPr>
+          <w:rFonts w:ascii="Verdana" w:eastAsia="Verdana" w:hAnsi="Verdana" w:cs="Verdana"/>
+          <w:b/>
+          <w:sz w:val="18"/>
+          <w:szCs w:val="18"/>
+        </w:rPr>
+      </w:pPr>
     </w:p>
     <w:p>
       <w:pPr>
-        <w:spacing w:line="240" w:lineRule="auto"/>
-        <w:rPr>
-          <w:rFonts w:ascii="Verdana" w:eastAsia="Verdana" w:hAnsi="Verdana" w:cs="Verdana"/>
-          <w:b/>
-          <w:sz w:val="20"/>
-          <w:szCs w:val="20"/>
-        </w:rPr>
-      </w:pPr>
-      <w:r>
-        <w:pict w14:anchorId="49A8C7DA">
-          <v:rect id="_x0000_i1026" style="width:0;height:1.5pt" o:hralign="center" o:hrstd="t" o:hr="t" fillcolor="#a0a0a0" stroked="f"/>
-        </w:pict>
+        <w:rPr>
+          <w:rFonts w:ascii="Verdana" w:eastAsia="Verdana" w:hAnsi="Verdana" w:cs="Verdana"/>
+          <w:sz w:val="18"/>
+          <w:szCs w:val="18"/>
+        </w:rPr>
+      </w:pPr>
+      <w:r>
+        <w:rPr>
+          <w:rFonts w:ascii="Verdana" w:eastAsia="Verdana" w:hAnsi="Verdana" w:cs="Verdana"/>
+          <w:b/>
+          <w:sz w:val="18"/>
+          <w:szCs w:val="18"/>
+        </w:rPr>
+        <w:t>heartBeat - Software Design and Development Project</w:t>
+      </w:r>
+      <w:r>
+        <w:rPr>
+          <w:rFonts w:ascii="Verdana" w:eastAsia="Verdana" w:hAnsi="Verdana" w:cs="Verdana"/>
+          <w:b/>
+          <w:sz w:val="18"/>
+          <w:szCs w:val="18"/>
+        </w:rPr>
+        <w:tab/>
+      </w:r>
+      <w:r>
+        <w:rPr>
+          <w:rFonts w:ascii="Verdana" w:eastAsia="Verdana" w:hAnsi="Verdana" w:cs="Verdana"/>
+          <w:b/>
+          <w:sz w:val="18"/>
+          <w:szCs w:val="18"/>
+        </w:rPr>
+        <w:tab/>
+        <w:t xml:space="preserve">         </w:t>
+      </w:r>
+      <w:r>
+        <w:rPr>
+          <w:rFonts w:ascii="Verdana" w:eastAsia="Verdana" w:hAnsi="Verdana" w:cs="Verdana"/>
+          <w:b/>
+          <w:sz w:val="18"/>
+          <w:szCs w:val="18"/>
+        </w:rPr>
+        <w:tab/>
+        <w:t xml:space="preserve">           </w:t>
+      </w:r>
+      <w:r>
+        <w:rPr>
+          <w:rFonts w:ascii="Verdana" w:eastAsia="Verdana" w:hAnsi="Verdana" w:cs="Verdana"/>
+          <w:b/>
+          <w:sz w:val="18"/>
+          <w:szCs w:val="18"/>
+        </w:rPr>
+        <w:t xml:space="preserve">          </w:t>
+      </w:r>
+      <w:r>
+        <w:rPr>
+          <w:rFonts w:ascii="Verdana" w:eastAsia="Verdana" w:hAnsi="Verdana" w:cs="Verdana"/>
+          <w:sz w:val="18"/>
+          <w:szCs w:val="18"/>
+        </w:rPr>
+        <w:t>August - December 2022</w:t>
       </w:r>
     </w:p>
     <w:p>
       <w:pPr>
         <w:rPr>
           <w:rFonts w:ascii="Verdana" w:eastAsia="Verdana" w:hAnsi="Verdana" w:cs="Verdana"/>
-          <w:sz w:val="18"/>
-          <w:szCs w:val="18"/>
-        </w:rPr>
-      </w:pPr>
-      <w:r>
-        <w:rPr>
-          <w:rFonts w:ascii="Verdana" w:eastAsia="Verdana" w:hAnsi="Verdana" w:cs="Verdana"/>
-          <w:b/>
-          <w:sz w:val="18"/>
-          <w:szCs w:val="18"/>
-        </w:rPr>
-        <w:t>heartBeat - Software Design and Development Project</w:t>
-      </w:r>
-      <w:r>
-        <w:rPr>
-          <w:rFonts w:ascii="Verdana" w:eastAsia="Verdana" w:hAnsi="Verdana" w:cs="Verdana"/>
-          <w:b/>
-          <w:sz w:val="18"/>
-          <w:szCs w:val="18"/>
-        </w:rPr>
-        <w:tab/>
-      </w:r>
-      <w:r>
-        <w:rPr>
-          <w:rFonts w:ascii="Verdana" w:eastAsia="Verdana" w:hAnsi="Verdana" w:cs="Verdana"/>
-          <w:b/>
-          <w:sz w:val="18"/>
-          <w:szCs w:val="18"/>
-        </w:rPr>
-        <w:tab/>
-        <w:t xml:space="preserve">         </w:t>
-      </w:r>
-      <w:r>
-        <w:rPr>
-          <w:rFonts w:ascii="Verdana" w:eastAsia="Verdana" w:hAnsi="Verdana" w:cs="Verdana"/>
-          <w:b/>
-          <w:sz w:val="18"/>
-          <w:szCs w:val="18"/>
-        </w:rPr>
-        <w:tab/>
-        <w:t xml:space="preserve">           </w:t>
-      </w:r>
-      <w:r>
-        <w:rPr>
-          <w:rFonts w:ascii="Verdana" w:eastAsia="Verdana" w:hAnsi="Verdana" w:cs="Verdana"/>
-          <w:b/>
-          <w:sz w:val="18"/>
-          <w:szCs w:val="18"/>
-        </w:rPr>
-        <w:t xml:space="preserve">          </w:t>
-      </w:r>
-      <w:r>
-        <w:rPr>
-          <w:rFonts w:ascii="Verdana" w:eastAsia="Verdana" w:hAnsi="Verdana" w:cs="Verdana"/>
-          <w:sz w:val="18"/>
-          <w:szCs w:val="18"/>
-        </w:rPr>
-        <w:t>August - December 2022</w:t>
+          <w:color w:val="808080" w:themeColor="background1" w:themeShade="80"/>
+          <w:sz w:val="18"/>
+          <w:szCs w:val="18"/>
+        </w:rPr>
+      </w:pPr>
+      <w:r>
+        <w:rPr>
+          <w:rFonts w:ascii="Verdana" w:eastAsia="Verdana" w:hAnsi="Verdana" w:cs="Verdana"/>
+          <w:color w:val="808080" w:themeColor="background1" w:themeShade="80"/>
+          <w:sz w:val="18"/>
+          <w:szCs w:val="18"/>
+        </w:rPr>
+        <w:t xml:space="preserve">Techstack: </w:t>
+      </w:r>
+      <w:r>
+        <w:rPr>
+          <w:rFonts w:ascii="Verdana" w:eastAsia="Verdana" w:hAnsi="Verdana" w:cs="Verdana"/>
+          <w:color w:val="808080" w:themeColor="background1" w:themeShade="80"/>
+          <w:sz w:val="18"/>
+          <w:szCs w:val="18"/>
+        </w:rPr>
+        <w:t>JavaScript / Vue.js / Firebase Realtime Database</w:t>
       </w:r>
     </w:p>
     <w:p>
@@ -931,7 +1438,39 @@
           <w:sz w:val="18"/>
           <w:szCs w:val="18"/>
         </w:rPr>
-        <w:t xml:space="preserve">Full stack project using Vue.js and Firebase to output Spotify-listed songs based on a user’s heartbeat and </w:t>
+        <w:t xml:space="preserve">Full stack project </w:t>
+      </w:r>
+      <w:r>
+        <w:rPr>
+          <w:rFonts w:ascii="Verdana" w:eastAsia="Verdana" w:hAnsi="Verdana" w:cs="Verdana"/>
+          <w:sz w:val="18"/>
+          <w:szCs w:val="18"/>
+        </w:rPr>
+        <w:t>that</w:t>
+      </w:r>
+      <w:r>
+        <w:rPr>
+          <w:rFonts w:ascii="Verdana" w:eastAsia="Verdana" w:hAnsi="Verdana" w:cs="Verdana"/>
+          <w:sz w:val="18"/>
+          <w:szCs w:val="18"/>
+        </w:rPr>
+        <w:t xml:space="preserve"> output</w:t>
+      </w:r>
+      <w:r>
+        <w:rPr>
+          <w:rFonts w:ascii="Verdana" w:eastAsia="Verdana" w:hAnsi="Verdana" w:cs="Verdana"/>
+          <w:sz w:val="18"/>
+          <w:szCs w:val="18"/>
+        </w:rPr>
+        <w:t>s</w:t>
+      </w:r>
+      <w:r>
+        <w:rPr>
+          <w:rFonts w:ascii="Verdana" w:eastAsia="Verdana" w:hAnsi="Verdana" w:cs="Verdana"/>
+          <w:sz w:val="18"/>
+          <w:szCs w:val="18"/>
+        </w:rPr>
+        <w:t xml:space="preserve"> Spotify-listed songs based on a user’s heartbeat and </w:t>
       </w:r>
       <w:r>
         <w:rPr>
@@ -961,15 +1500,63 @@
           <w:sz w:val="18"/>
           <w:szCs w:val="18"/>
         </w:rPr>
-        <w:t xml:space="preserve">Implemented UI, UX, Realtime Database calls, sorting and output </w:t>
-      </w:r>
-      <w:r>
-        <w:rPr>
-          <w:rFonts w:ascii="Verdana" w:eastAsia="Verdana" w:hAnsi="Verdana" w:cs="Verdana"/>
-          <w:sz w:val="18"/>
-          <w:szCs w:val="18"/>
-        </w:rPr>
-        <w:t>methods.</w:t>
+        <w:t>Implemented UI</w:t>
+      </w:r>
+      <w:r>
+        <w:rPr>
+          <w:rFonts w:ascii="Verdana" w:eastAsia="Verdana" w:hAnsi="Verdana" w:cs="Verdana"/>
+          <w:sz w:val="18"/>
+          <w:szCs w:val="18"/>
+        </w:rPr>
+        <w:t>/</w:t>
+      </w:r>
+      <w:r>
+        <w:rPr>
+          <w:rFonts w:ascii="Verdana" w:eastAsia="Verdana" w:hAnsi="Verdana" w:cs="Verdana"/>
+          <w:sz w:val="18"/>
+          <w:szCs w:val="18"/>
+        </w:rPr>
+        <w:t xml:space="preserve">UX, </w:t>
+      </w:r>
+      <w:r>
+        <w:rPr>
+          <w:rFonts w:ascii="Verdana" w:eastAsia="Verdana" w:hAnsi="Verdana" w:cs="Verdana"/>
+          <w:sz w:val="18"/>
+          <w:szCs w:val="18"/>
+        </w:rPr>
+        <w:t>d</w:t>
+      </w:r>
+      <w:r>
+        <w:rPr>
+          <w:rFonts w:ascii="Verdana" w:eastAsia="Verdana" w:hAnsi="Verdana" w:cs="Verdana"/>
+          <w:sz w:val="18"/>
+          <w:szCs w:val="18"/>
+        </w:rPr>
+        <w:t xml:space="preserve">atabase calls, </w:t>
+      </w:r>
+      <w:r>
+        <w:rPr>
+          <w:rFonts w:ascii="Verdana" w:eastAsia="Verdana" w:hAnsi="Verdana" w:cs="Verdana"/>
+          <w:sz w:val="18"/>
+          <w:szCs w:val="18"/>
+        </w:rPr>
+        <w:t xml:space="preserve">and sorting to streamline data entry and search </w:t>
+      </w:r>
+      <w:r>
+        <w:rPr>
+          <w:rFonts w:ascii="Verdana" w:eastAsia="Verdana" w:hAnsi="Verdana" w:cs="Verdana"/>
+          <w:sz w:val="18"/>
+          <w:szCs w:val="18"/>
+        </w:rPr>
+        <w:t>processes</w:t>
+      </w:r>
+      <w:r>
+        <w:rPr>
+          <w:rFonts w:ascii="Verdana" w:eastAsia="Verdana" w:hAnsi="Verdana" w:cs="Verdana"/>
+          <w:sz w:val="18"/>
+          <w:szCs w:val="18"/>
+        </w:rPr>
+        <w:t>.</w:t>
       </w:r>
     </w:p>
     <w:p>
@@ -991,7 +1578,23 @@
           <w:sz w:val="18"/>
           <w:szCs w:val="18"/>
         </w:rPr>
-        <w:t>Managed user testing with people across a wide spectrum of technical knowledge</w:t>
+        <w:t xml:space="preserve">Managed user testing with people across a wide spectrum of technical </w:t>
+      </w:r>
+      <w:r>
+        <w:rPr>
+          <w:rFonts w:ascii="Verdana" w:eastAsia="Verdana" w:hAnsi="Verdana" w:cs="Verdana"/>
+          <w:sz w:val="18"/>
+          <w:szCs w:val="18"/>
+        </w:rPr>
+        <w:t xml:space="preserve">knowledge to </w:t>
+      </w:r>
+      <w:r>
+        <w:rPr>
+          <w:rFonts w:ascii="Verdana" w:eastAsia="Verdana" w:hAnsi="Verdana" w:cs="Verdana"/>
+          <w:sz w:val="18"/>
+          <w:szCs w:val="18"/>
+        </w:rPr>
+        <w:t>increase user friendliness and reduce pain points</w:t>
       </w:r>
       <w:r>
         <w:rPr>
@@ -1006,7 +1609,6 @@
       <w:pPr>
         <w:rPr>
           <w:rFonts w:ascii="Verdana" w:eastAsia="Verdana" w:hAnsi="Verdana" w:cs="Verdana"/>
-          <w:b/>
           <w:sz w:val="18"/>
           <w:szCs w:val="18"/>
         </w:rPr>
@@ -1014,192 +1616,26 @@
     </w:p>
     <w:p>
       <w:pPr>
-        <w:rPr>
-          <w:rFonts w:ascii="Verdana" w:eastAsia="Verdana" w:hAnsi="Verdana" w:cs="Verdana"/>
-          <w:sz w:val="18"/>
-          <w:szCs w:val="18"/>
-        </w:rPr>
-      </w:pPr>
-      <w:r>
-        <w:rPr>
-          <w:rFonts w:ascii="Verdana" w:eastAsia="Verdana" w:hAnsi="Verdana" w:cs="Verdana"/>
-          <w:b/>
-          <w:sz w:val="18"/>
-          <w:szCs w:val="18"/>
-        </w:rPr>
-        <w:t>CABERDLE - Data Structures Project</w:t>
-      </w:r>
-      <w:r>
-        <w:rPr>
-          <w:rFonts w:ascii="Verdana" w:eastAsia="Verdana" w:hAnsi="Verdana" w:cs="Verdana"/>
-          <w:b/>
-          <w:sz w:val="18"/>
-          <w:szCs w:val="18"/>
-        </w:rPr>
-        <w:tab/>
-      </w:r>
-      <w:r>
-        <w:rPr>
-          <w:rFonts w:ascii="Verdana" w:eastAsia="Verdana" w:hAnsi="Verdana" w:cs="Verdana"/>
-          <w:b/>
-          <w:sz w:val="18"/>
-          <w:szCs w:val="18"/>
-        </w:rPr>
-        <w:tab/>
-      </w:r>
-      <w:r>
-        <w:rPr>
-          <w:rFonts w:ascii="Verdana" w:eastAsia="Verdana" w:hAnsi="Verdana" w:cs="Verdana"/>
-          <w:b/>
-          <w:sz w:val="18"/>
-          <w:szCs w:val="18"/>
-        </w:rPr>
-        <w:tab/>
-      </w:r>
-      <w:r>
-        <w:rPr>
-          <w:rFonts w:ascii="Verdana" w:eastAsia="Verdana" w:hAnsi="Verdana" w:cs="Verdana"/>
-          <w:b/>
-          <w:sz w:val="18"/>
-          <w:szCs w:val="18"/>
-        </w:rPr>
-        <w:tab/>
-        <w:t xml:space="preserve">           </w:t>
-      </w:r>
-      <w:r>
-        <w:rPr>
-          <w:rFonts w:ascii="Verdana" w:eastAsia="Verdana" w:hAnsi="Verdana" w:cs="Verdana"/>
-          <w:b/>
-          <w:sz w:val="18"/>
-          <w:szCs w:val="18"/>
-        </w:rPr>
-        <w:tab/>
-        <w:t xml:space="preserve">        </w:t>
-      </w:r>
-      <w:r>
-        <w:rPr>
-          <w:rFonts w:ascii="Verdana" w:eastAsia="Verdana" w:hAnsi="Verdana" w:cs="Verdana"/>
-          <w:b/>
-          <w:sz w:val="18"/>
-          <w:szCs w:val="18"/>
-        </w:rPr>
-        <w:tab/>
-        <w:t xml:space="preserve">          </w:t>
-      </w:r>
-      <w:r>
-        <w:rPr>
-          <w:rFonts w:ascii="Verdana" w:eastAsia="Verdana" w:hAnsi="Verdana" w:cs="Verdana"/>
-          <w:b/>
-          <w:sz w:val="18"/>
-          <w:szCs w:val="18"/>
-        </w:rPr>
-        <w:t xml:space="preserve">          </w:t>
-      </w:r>
-      <w:r>
-        <w:rPr>
-          <w:rFonts w:ascii="Verdana" w:eastAsia="Verdana" w:hAnsi="Verdana" w:cs="Verdana"/>
-          <w:sz w:val="18"/>
-          <w:szCs w:val="18"/>
-        </w:rPr>
-        <w:t>March - May 2022</w:t>
+        <w:spacing w:line="240" w:lineRule="auto"/>
+        <w:rPr>
+          <w:rFonts w:ascii="Verdana" w:eastAsia="Verdana" w:hAnsi="Verdana" w:cs="Verdana"/>
+          <w:b/>
+          <w:sz w:val="20"/>
+          <w:szCs w:val="20"/>
+        </w:rPr>
+      </w:pPr>
+      <w:r>
+        <w:rPr>
+          <w:rFonts w:ascii="Verdana" w:eastAsia="Verdana" w:hAnsi="Verdana" w:cs="Verdana"/>
+          <w:b/>
+          <w:sz w:val="20"/>
+          <w:szCs w:val="20"/>
+        </w:rPr>
+        <w:t>Work Experience</w:t>
       </w:r>
     </w:p>
     <w:p>
       <w:pPr>
-        <w:pStyle w:val="ListParagraph"/>
-        <w:numPr>
-          <w:ilvl w:val="0"/>
-          <w:numId w:val="12"/>
-        </w:numPr>
-        <w:rPr>
-          <w:rFonts w:ascii="Verdana" w:eastAsia="Verdana" w:hAnsi="Verdana" w:cs="Verdana"/>
-          <w:sz w:val="18"/>
-          <w:szCs w:val="18"/>
-        </w:rPr>
-      </w:pPr>
-      <w:r>
-        <w:rPr>
-          <w:rFonts w:ascii="Verdana" w:eastAsia="Verdana" w:hAnsi="Verdana" w:cs="Verdana"/>
-          <w:sz w:val="18"/>
-          <w:szCs w:val="18"/>
-        </w:rPr>
-        <w:t xml:space="preserve">Created a more player-friendly version of WORDLE with added difficulty levels and </w:t>
-      </w:r>
-      <w:r>
-        <w:rPr>
-          <w:rFonts w:ascii="Verdana" w:eastAsia="Verdana" w:hAnsi="Verdana" w:cs="Verdana"/>
-          <w:sz w:val="18"/>
-          <w:szCs w:val="18"/>
-        </w:rPr>
-        <w:t>the ability to replay.</w:t>
-      </w:r>
-    </w:p>
-    <w:p>
-      <w:pPr>
-        <w:pStyle w:val="ListParagraph"/>
-        <w:numPr>
-          <w:ilvl w:val="0"/>
-          <w:numId w:val="12"/>
-        </w:numPr>
-        <w:rPr>
-          <w:rFonts w:ascii="Verdana" w:eastAsia="Verdana" w:hAnsi="Verdana" w:cs="Verdana"/>
-          <w:sz w:val="18"/>
-          <w:szCs w:val="18"/>
-        </w:rPr>
-      </w:pPr>
-      <w:r>
-        <w:rPr>
-          <w:rFonts w:ascii="Verdana" w:eastAsia="Verdana" w:hAnsi="Verdana" w:cs="Verdana"/>
-          <w:sz w:val="18"/>
-          <w:szCs w:val="18"/>
-        </w:rPr>
-        <w:t xml:space="preserve">Utilized </w:t>
-      </w:r>
-      <w:r>
-        <w:rPr>
-          <w:rFonts w:ascii="Verdana" w:eastAsia="Verdana" w:hAnsi="Verdana" w:cs="Verdana"/>
-          <w:sz w:val="18"/>
-          <w:szCs w:val="18"/>
-        </w:rPr>
-        <w:t>hash maps</w:t>
-      </w:r>
-      <w:r>
-        <w:rPr>
-          <w:rFonts w:ascii="Verdana" w:eastAsia="Verdana" w:hAnsi="Verdana" w:cs="Verdana"/>
-          <w:sz w:val="18"/>
-          <w:szCs w:val="18"/>
-        </w:rPr>
-        <w:t xml:space="preserve">, sets, lists, and arrays to compare user input guesses to a randomly selected master word from an </w:t>
-      </w:r>
-      <w:r>
-        <w:rPr>
-          <w:rFonts w:ascii="Verdana" w:eastAsia="Verdana" w:hAnsi="Verdana" w:cs="Verdana"/>
-          <w:sz w:val="18"/>
-          <w:szCs w:val="18"/>
-        </w:rPr>
-        <w:t>open-source</w:t>
-      </w:r>
-      <w:r>
-        <w:rPr>
-          <w:rFonts w:ascii="Verdana" w:eastAsia="Verdana" w:hAnsi="Verdana" w:cs="Verdana"/>
-          <w:sz w:val="18"/>
-          <w:szCs w:val="18"/>
-        </w:rPr>
-        <w:t xml:space="preserve"> database.</w:t>
-      </w:r>
-    </w:p>
-    <w:p>
-      <w:pPr>
-        <w:rPr>
-          <w:rFonts w:ascii="Verdana" w:eastAsia="Verdana" w:hAnsi="Verdana" w:cs="Verdana"/>
-          <w:sz w:val="18"/>
-          <w:szCs w:val="18"/>
-        </w:rPr>
-      </w:pPr>
-    </w:p>
-    <w:p>
-      <w:pPr>
-        <w:spacing w:line="240" w:lineRule="auto"/>
         <w:rPr>
           <w:rFonts w:ascii="Verdana" w:eastAsia="Verdana" w:hAnsi="Verdana" w:cs="Verdana"/>
           <w:b/>
@@ -1208,27 +1644,8 @@
         </w:rPr>
       </w:pPr>
       <w:r>
-        <w:rPr>
-          <w:rFonts w:ascii="Verdana" w:eastAsia="Verdana" w:hAnsi="Verdana" w:cs="Verdana"/>
-          <w:b/>
-          <w:sz w:val="20"/>
-          <w:szCs w:val="20"/>
-        </w:rPr>
-        <w:t>Work Experience</w:t>
-      </w:r>
-    </w:p>
-    <w:p>
-      <w:pPr>
-        <w:rPr>
-          <w:rFonts w:ascii="Verdana" w:eastAsia="Verdana" w:hAnsi="Verdana" w:cs="Verdana"/>
-          <w:b/>
-          <w:sz w:val="20"/>
-          <w:szCs w:val="20"/>
-        </w:rPr>
-      </w:pPr>
-      <w:r>
         <w:pict w14:anchorId="0F89C90C">
-          <v:rect id="_x0000_i1027" style="width:0;height:1.5pt" o:hralign="center" o:hrstd="t" o:hr="t" fillcolor="#a0a0a0" stroked="f"/>
+          <v:rect id="_x0000_i1047" style="width:0;height:1.5pt" o:hralign="center" o:hrstd="t" o:hr="t" fillcolor="#a0a0a0" stroked="f"/>
         </w:pict>
       </w:r>
     </w:p>
@@ -1286,15 +1703,7 @@
           <w:sz w:val="18"/>
           <w:szCs w:val="18"/>
         </w:rPr>
-        <w:t xml:space="preserve">Analyzed pitching timings from baseball games at the major and minor league levels to gather relevant statistics, working </w:t>
-      </w:r>
-      <w:r>
-        <w:rPr>
-          <w:rFonts w:ascii="Verdana" w:eastAsia="Verdana" w:hAnsi="Verdana" w:cs="Verdana"/>
-          <w:sz w:val="18"/>
-          <w:szCs w:val="18"/>
-        </w:rPr>
-        <w:t>remotely.</w:t>
+        <w:t>Analyzed pitching timings remotely for major and minor league baseball games, contributing essential statistics to a machine learning algorithm for pitcher mechanics analysis.</w:t>
       </w:r>
     </w:p>
     <w:p>
@@ -1316,53 +1725,15 @@
           <w:sz w:val="18"/>
           <w:szCs w:val="18"/>
         </w:rPr>
-        <w:t xml:space="preserve">Collected data for a machine learning algorithm designed to analyze pitcher </w:t>
-      </w:r>
-      <w:r>
-        <w:rPr>
-          <w:rFonts w:ascii="Verdana" w:eastAsia="Verdana" w:hAnsi="Verdana" w:cs="Verdana"/>
-          <w:sz w:val="18"/>
-          <w:szCs w:val="18"/>
-        </w:rPr>
-        <w:t>mechanics.</w:t>
-      </w:r>
-      <w:r>
-        <w:rPr>
-          <w:rFonts w:ascii="Verdana" w:eastAsia="Verdana" w:hAnsi="Verdana" w:cs="Verdana"/>
-          <w:sz w:val="18"/>
-          <w:szCs w:val="18"/>
-        </w:rPr>
-        <w:t xml:space="preserve"> </w:t>
-      </w:r>
-    </w:p>
-    <w:p>
-      <w:pPr>
-        <w:pStyle w:val="ListParagraph"/>
-        <w:numPr>
-          <w:ilvl w:val="0"/>
-          <w:numId w:val="13"/>
-        </w:numPr>
-        <w:rPr>
-          <w:rFonts w:ascii="Verdana" w:eastAsia="Verdana" w:hAnsi="Verdana" w:cs="Verdana"/>
-          <w:sz w:val="18"/>
-          <w:szCs w:val="18"/>
-        </w:rPr>
-      </w:pPr>
-      <w:r>
-        <w:rPr>
-          <w:rFonts w:ascii="Verdana" w:eastAsia="Verdana" w:hAnsi="Verdana" w:cs="Verdana"/>
-          <w:sz w:val="18"/>
-          <w:szCs w:val="18"/>
-        </w:rPr>
-        <w:t xml:space="preserve">Handled high volume of video content with above average pace and accuracy during </w:t>
-      </w:r>
-      <w:r>
-        <w:rPr>
-          <w:rFonts w:ascii="Verdana" w:eastAsia="Verdana" w:hAnsi="Verdana" w:cs="Verdana"/>
-          <w:sz w:val="18"/>
-          <w:szCs w:val="18"/>
-        </w:rPr>
-        <w:t>work.</w:t>
+        <w:t xml:space="preserve">Handled high volume of video content with </w:t>
+      </w:r>
+      <w:r>
+        <w:rPr>
+          <w:rFonts w:ascii="Verdana" w:eastAsia="Verdana" w:hAnsi="Verdana" w:cs="Verdana"/>
+          <w:sz w:val="18"/>
+          <w:szCs w:val="18"/>
+        </w:rPr>
+        <w:t>exceptional accuracy and pace.</w:t>
       </w:r>
     </w:p>
     <w:p>
@@ -1428,15 +1799,23 @@
           <w:sz w:val="18"/>
           <w:szCs w:val="18"/>
         </w:rPr>
-        <w:t xml:space="preserve">Developed customer service and communication skills through customer and employee </w:t>
-      </w:r>
-      <w:r>
-        <w:rPr>
-          <w:rFonts w:ascii="Verdana" w:eastAsia="Verdana" w:hAnsi="Verdana" w:cs="Verdana"/>
-          <w:sz w:val="18"/>
-          <w:szCs w:val="18"/>
-        </w:rPr>
-        <w:t>interactions.</w:t>
+        <w:t>Enhanced</w:t>
+      </w:r>
+      <w:r>
+        <w:rPr>
+          <w:rFonts w:ascii="Verdana" w:eastAsia="Verdana" w:hAnsi="Verdana" w:cs="Verdana"/>
+          <w:sz w:val="18"/>
+          <w:szCs w:val="18"/>
+        </w:rPr>
+        <w:t xml:space="preserve"> customer service and communication skills through </w:t>
+      </w:r>
+      <w:r>
+        <w:rPr>
+          <w:rFonts w:ascii="Verdana" w:eastAsia="Verdana" w:hAnsi="Verdana" w:cs="Verdana"/>
+          <w:sz w:val="18"/>
+          <w:szCs w:val="18"/>
+        </w:rPr>
+        <w:t>interactions with customers and colleagues.</w:t>
       </w:r>
       <w:r>
         <w:rPr>
@@ -1466,33 +1845,28 @@
           <w:sz w:val="18"/>
           <w:szCs w:val="18"/>
         </w:rPr>
-        <w:t>Handled multiple tasks throughout shifts, including managing the wait</w:t>
-      </w:r>
-      <w:r>
-        <w:rPr>
-          <w:rFonts w:ascii="Verdana" w:eastAsia="Verdana" w:hAnsi="Verdana" w:cs="Verdana"/>
-          <w:sz w:val="18"/>
-          <w:szCs w:val="18"/>
-        </w:rPr>
-        <w:t xml:space="preserve"> </w:t>
-      </w:r>
-      <w:r>
-        <w:rPr>
-          <w:rFonts w:ascii="Verdana" w:eastAsia="Verdana" w:hAnsi="Verdana" w:cs="Verdana"/>
-          <w:sz w:val="18"/>
-          <w:szCs w:val="18"/>
-        </w:rPr>
-        <w:t>list, completing cash and card transactions, and sanitation.</w:t>
+        <w:t>Successfully managed multiple tasks, including waitlist management, cash and card transactions, and sanitation duties.</w:t>
       </w:r>
     </w:p>
     <w:p>
       <w:pPr>
-        <w:rPr>
-          <w:rFonts w:ascii="Verdana" w:eastAsia="Verdana" w:hAnsi="Verdana" w:cs="Verdana"/>
-          <w:sz w:val="18"/>
-          <w:szCs w:val="18"/>
-        </w:rPr>
-      </w:pPr>
+        <w:spacing w:line="240" w:lineRule="auto"/>
+        <w:rPr>
+          <w:rFonts w:ascii="Verdana" w:eastAsia="Verdana" w:hAnsi="Verdana" w:cs="Verdana"/>
+          <w:b/>
+          <w:sz w:val="20"/>
+          <w:szCs w:val="20"/>
+        </w:rPr>
+      </w:pPr>
+      <w:r>
+        <w:rPr>
+          <w:rFonts w:ascii="Verdana" w:eastAsia="Verdana" w:hAnsi="Verdana" w:cs="Verdana"/>
+          <w:b/>
+          <w:sz w:val="20"/>
+          <w:szCs w:val="20"/>
+        </w:rPr>
+        <w:t>Extracurriculars, Skills, and Interests</w:t>
+      </w:r>
     </w:p>
     <w:p>
       <w:pPr>
@@ -1505,28 +1879,8 @@
         </w:rPr>
       </w:pPr>
       <w:r>
-        <w:rPr>
-          <w:rFonts w:ascii="Verdana" w:eastAsia="Verdana" w:hAnsi="Verdana" w:cs="Verdana"/>
-          <w:b/>
-          <w:sz w:val="20"/>
-          <w:szCs w:val="20"/>
-        </w:rPr>
-        <w:t>Extracurriculars, Skills, and Interests</w:t>
-      </w:r>
-    </w:p>
-    <w:p>
-      <w:pPr>
-        <w:spacing w:line="240" w:lineRule="auto"/>
-        <w:rPr>
-          <w:rFonts w:ascii="Verdana" w:eastAsia="Verdana" w:hAnsi="Verdana" w:cs="Verdana"/>
-          <w:b/>
-          <w:sz w:val="20"/>
-          <w:szCs w:val="20"/>
-        </w:rPr>
-      </w:pPr>
-      <w:r>
         <w:pict w14:anchorId="45C9DE40">
-          <v:rect id="_x0000_i1028" style="width:0;height:1.5pt" o:hralign="center" o:hrstd="t" o:hr="t" fillcolor="#a0a0a0" stroked="f"/>
+          <v:rect id="_x0000_i1048" style="width:0;height:1.5pt" o:hralign="center" o:hrstd="t" o:hr="t" fillcolor="#a0a0a0" stroked="f"/>
         </w:pict>
       </w:r>
     </w:p>
@@ -1701,7 +2055,7 @@
           <w:sz w:val="18"/>
           <w:szCs w:val="18"/>
         </w:rPr>
-        <w:t xml:space="preserve"> Java, Python, Linux, SQL, C/C#, JavaScript, HTML/CSS, Vue, Firebase</w:t>
+        <w:t xml:space="preserve"> Java, Python, C/C#, JavaScript, HTML/CSS, Vue, Firebase</w:t>
       </w:r>
     </w:p>
     <w:p>
@@ -1719,6 +2073,15 @@
           <w:sz w:val="18"/>
           <w:szCs w:val="18"/>
         </w:rPr>
+        <w:t xml:space="preserve">Other </w:t>
+      </w:r>
+      <w:r>
+        <w:rPr>
+          <w:rFonts w:ascii="Verdana" w:eastAsia="Verdana" w:hAnsi="Verdana" w:cs="Verdana"/>
+          <w:i/>
+          <w:sz w:val="18"/>
+          <w:szCs w:val="18"/>
+        </w:rPr>
         <w:t>Personal Projects:</w:t>
       </w:r>
       <w:r>
@@ -1728,14 +2091,6 @@
           <w:szCs w:val="18"/>
         </w:rPr>
         <w:t xml:space="preserve"> </w:t>
-      </w:r>
-      <w:r>
-        <w:rPr>
-          <w:rFonts w:ascii="Verdana" w:eastAsia="Verdana" w:hAnsi="Verdana" w:cs="Verdana"/>
-          <w:sz w:val="18"/>
-          <w:szCs w:val="18"/>
-        </w:rPr>
-        <w:t xml:space="preserve">Packet Sniffer – Python, </w:t>
       </w:r>
       <w:r>
         <w:rPr>
@@ -1802,6 +2157,35 @@
           <w:szCs w:val="18"/>
         </w:rPr>
         <w:t xml:space="preserve">, Vietnamese </w:t>
+      </w:r>
+    </w:p>
+    <w:p>
+      <w:pPr>
+        <w:rPr>
+          <w:rFonts w:ascii="Verdana" w:eastAsia="Verdana" w:hAnsi="Verdana" w:cs="Verdana"/>
+          <w:i/>
+          <w:iCs/>
+          <w:sz w:val="18"/>
+          <w:szCs w:val="18"/>
+        </w:rPr>
+      </w:pPr>
+      <w:r>
+        <w:rPr>
+          <w:rFonts w:ascii="Verdana" w:eastAsia="Verdana" w:hAnsi="Verdana" w:cs="Verdana"/>
+          <w:sz w:val="18"/>
+          <w:szCs w:val="18"/>
+        </w:rPr>
+        <w:t>*</w:t>
+      </w:r>
+      <w:r>
+        <w:rPr>
+          <w:rFonts w:ascii="Verdana" w:eastAsia="Verdana" w:hAnsi="Verdana" w:cs="Verdana"/>
+          <w:i/>
+          <w:iCs/>
+          <w:sz w:val="18"/>
+          <w:szCs w:val="18"/>
+        </w:rPr>
+        <w:t>Current courses</w:t>
       </w:r>
     </w:p>
     <w:sectPr>
@@ -1931,6 +2315,119 @@
     </w:lvl>
   </w:abstractNum>
   <w:abstractNum w:abstractNumId="1" w15:restartNumberingAfterBreak="0">
+    <w:nsid w:val="10E313BD"/>
+    <w:multiLevelType w:val="hybridMultilevel"/>
+    <w:tmpl w:val="D4F2F912"/>
+    <w:lvl w:ilvl="0" w:tplc="04090001">
+      <w:start w:val="1"/>
+      <w:numFmt w:val="bullet"/>
+      <w:lvlText w:val=""/>
+      <w:lvlJc w:val="left"/>
+      <w:pPr>
+        <w:ind w:left="720" w:hanging="360"/>
+      </w:pPr>
+      <w:rPr>
+        <w:rFonts w:ascii="Symbol" w:hAnsi="Symbol" w:hint="default"/>
+      </w:rPr>
+    </w:lvl>
+    <w:lvl w:ilvl="1" w:tplc="04090003" w:tentative="1">
+      <w:start w:val="1"/>
+      <w:numFmt w:val="bullet"/>
+      <w:lvlText w:val="o"/>
+      <w:lvlJc w:val="left"/>
+      <w:pPr>
+        <w:ind w:left="1440" w:hanging="360"/>
+      </w:pPr>
+      <w:rPr>
+        <w:rFonts w:ascii="Courier New" w:hAnsi="Courier New" w:cs="Courier New" w:hint="default"/>
+      </w:rPr>
+    </w:lvl>
+    <w:lvl w:ilvl="2" w:tplc="04090005" w:tentative="1">
+      <w:start w:val="1"/>
+      <w:numFmt w:val="bullet"/>
+      <w:lvlText w:val=""/>
+      <w:lvlJc w:val="left"/>
+      <w:pPr>
+        <w:ind w:left="2160" w:hanging="360"/>
+      </w:pPr>
+      <w:rPr>
+        <w:rFonts w:ascii="Wingdings" w:hAnsi="Wingdings" w:hint="default"/>
+      </w:rPr>
+    </w:lvl>
+    <w:lvl w:ilvl="3" w:tplc="04090001" w:tentative="1">
+      <w:start w:val="1"/>
+      <w:numFmt w:val="bullet"/>
+      <w:lvlText w:val=""/>
+      <w:lvlJc w:val="left"/>
+      <w:pPr>
+        <w:ind w:left="2880" w:hanging="360"/>
+      </w:pPr>
+      <w:rPr>
+        <w:rFonts w:ascii="Symbol" w:hAnsi="Symbol" w:hint="default"/>
+      </w:rPr>
+    </w:lvl>
+    <w:lvl w:ilvl="4" w:tplc="04090003" w:tentative="1">
+      <w:start w:val="1"/>
+      <w:numFmt w:val="bullet"/>
+      <w:lvlText w:val="o"/>
+      <w:lvlJc w:val="left"/>
+      <w:pPr>
+        <w:ind w:left="3600" w:hanging="360"/>
+      </w:pPr>
+      <w:rPr>
+        <w:rFonts w:ascii="Courier New" w:hAnsi="Courier New" w:cs="Courier New" w:hint="default"/>
+      </w:rPr>
+    </w:lvl>
+    <w:lvl w:ilvl="5" w:tplc="04090005" w:tentative="1">
+      <w:start w:val="1"/>
+      <w:numFmt w:val="bullet"/>
+      <w:lvlText w:val=""/>
+      <w:lvlJc w:val="left"/>
+      <w:pPr>
+        <w:ind w:left="4320" w:hanging="360"/>
+      </w:pPr>
+      <w:rPr>
+        <w:rFonts w:ascii="Wingdings" w:hAnsi="Wingdings" w:hint="default"/>
+      </w:rPr>
+    </w:lvl>
+    <w:lvl w:ilvl="6" w:tplc="04090001" w:tentative="1">
+      <w:start w:val="1"/>
+      <w:numFmt w:val="bullet"/>
+      <w:lvlText w:val=""/>
+      <w:lvlJc w:val="left"/>
+      <w:pPr>
+        <w:ind w:left="5040" w:hanging="360"/>
+      </w:pPr>
+      <w:rPr>
+        <w:rFonts w:ascii="Symbol" w:hAnsi="Symbol" w:hint="default"/>
+      </w:rPr>
+    </w:lvl>
+    <w:lvl w:ilvl="7" w:tplc="04090003" w:tentative="1">
+      <w:start w:val="1"/>
+      <w:numFmt w:val="bullet"/>
+      <w:lvlText w:val="o"/>
+      <w:lvlJc w:val="left"/>
+      <w:pPr>
+        <w:ind w:left="5760" w:hanging="360"/>
+      </w:pPr>
+      <w:rPr>
+        <w:rFonts w:ascii="Courier New" w:hAnsi="Courier New" w:cs="Courier New" w:hint="default"/>
+      </w:rPr>
+    </w:lvl>
+    <w:lvl w:ilvl="8" w:tplc="04090005" w:tentative="1">
+      <w:start w:val="1"/>
+      <w:numFmt w:val="bullet"/>
+      <w:lvlText w:val=""/>
+      <w:lvlJc w:val="left"/>
+      <w:pPr>
+        <w:ind w:left="6480" w:hanging="360"/>
+      </w:pPr>
+      <w:rPr>
+        <w:rFonts w:ascii="Wingdings" w:hAnsi="Wingdings" w:hint="default"/>
+      </w:rPr>
+    </w:lvl>
+  </w:abstractNum>
+  <w:abstractNum w:abstractNumId="2" w15:restartNumberingAfterBreak="0">
     <w:nsid w:val="16410020"/>
     <w:multiLevelType w:val="multilevel"/>
     <w:tmpl w:val="07F4617C"/>
@@ -2043,7 +2540,7 @@
       </w:rPr>
     </w:lvl>
   </w:abstractNum>
-  <w:abstractNum w:abstractNumId="2" w15:restartNumberingAfterBreak="0">
+  <w:abstractNum w:abstractNumId="3" w15:restartNumberingAfterBreak="0">
     <w:nsid w:val="1AF149DE"/>
     <w:multiLevelType w:val="hybridMultilevel"/>
     <w:tmpl w:val="086C5CF4"/>
@@ -2156,7 +2653,7 @@
       </w:rPr>
     </w:lvl>
   </w:abstractNum>
-  <w:abstractNum w:abstractNumId="3" w15:restartNumberingAfterBreak="0">
+  <w:abstractNum w:abstractNumId="4" w15:restartNumberingAfterBreak="0">
     <w:nsid w:val="24186CC1"/>
     <w:multiLevelType w:val="multilevel"/>
     <w:tmpl w:val="111476EC"/>
@@ -2269,7 +2766,7 @@
       </w:rPr>
     </w:lvl>
   </w:abstractNum>
-  <w:abstractNum w:abstractNumId="4" w15:restartNumberingAfterBreak="0">
+  <w:abstractNum w:abstractNumId="5" w15:restartNumberingAfterBreak="0">
     <w:nsid w:val="2FAE5FE3"/>
     <w:multiLevelType w:val="hybridMultilevel"/>
     <w:tmpl w:val="3800C8AA"/>
@@ -2382,7 +2879,7 @@
       </w:rPr>
     </w:lvl>
   </w:abstractNum>
-  <w:abstractNum w:abstractNumId="5" w15:restartNumberingAfterBreak="0">
+  <w:abstractNum w:abstractNumId="6" w15:restartNumberingAfterBreak="0">
     <w:nsid w:val="382B7D57"/>
     <w:multiLevelType w:val="hybridMultilevel"/>
     <w:tmpl w:val="AD262462"/>
@@ -2495,7 +2992,7 @@
       </w:rPr>
     </w:lvl>
   </w:abstractNum>
-  <w:abstractNum w:abstractNumId="6" w15:restartNumberingAfterBreak="0">
+  <w:abstractNum w:abstractNumId="7" w15:restartNumberingAfterBreak="0">
     <w:nsid w:val="396C1D3C"/>
     <w:multiLevelType w:val="hybridMultilevel"/>
     <w:tmpl w:val="92BC9CA0"/>
@@ -2608,7 +3105,233 @@
       </w:rPr>
     </w:lvl>
   </w:abstractNum>
-  <w:abstractNum w:abstractNumId="7" w15:restartNumberingAfterBreak="0">
+  <w:abstractNum w:abstractNumId="8" w15:restartNumberingAfterBreak="0">
+    <w:nsid w:val="3A0E656D"/>
+    <w:multiLevelType w:val="hybridMultilevel"/>
+    <w:tmpl w:val="9380321A"/>
+    <w:lvl w:ilvl="0" w:tplc="04090001">
+      <w:start w:val="1"/>
+      <w:numFmt w:val="bullet"/>
+      <w:lvlText w:val=""/>
+      <w:lvlJc w:val="left"/>
+      <w:pPr>
+        <w:ind w:left="720" w:hanging="360"/>
+      </w:pPr>
+      <w:rPr>
+        <w:rFonts w:ascii="Symbol" w:hAnsi="Symbol" w:hint="default"/>
+      </w:rPr>
+    </w:lvl>
+    <w:lvl w:ilvl="1" w:tplc="04090003" w:tentative="1">
+      <w:start w:val="1"/>
+      <w:numFmt w:val="bullet"/>
+      <w:lvlText w:val="o"/>
+      <w:lvlJc w:val="left"/>
+      <w:pPr>
+        <w:ind w:left="1440" w:hanging="360"/>
+      </w:pPr>
+      <w:rPr>
+        <w:rFonts w:ascii="Courier New" w:hAnsi="Courier New" w:cs="Courier New" w:hint="default"/>
+      </w:rPr>
+    </w:lvl>
+    <w:lvl w:ilvl="2" w:tplc="04090005" w:tentative="1">
+      <w:start w:val="1"/>
+      <w:numFmt w:val="bullet"/>
+      <w:lvlText w:val=""/>
+      <w:lvlJc w:val="left"/>
+      <w:pPr>
+        <w:ind w:left="2160" w:hanging="360"/>
+      </w:pPr>
+      <w:rPr>
+        <w:rFonts w:ascii="Wingdings" w:hAnsi="Wingdings" w:hint="default"/>
+      </w:rPr>
+    </w:lvl>
+    <w:lvl w:ilvl="3" w:tplc="04090001" w:tentative="1">
+      <w:start w:val="1"/>
+      <w:numFmt w:val="bullet"/>
+      <w:lvlText w:val=""/>
+      <w:lvlJc w:val="left"/>
+      <w:pPr>
+        <w:ind w:left="2880" w:hanging="360"/>
+      </w:pPr>
+      <w:rPr>
+        <w:rFonts w:ascii="Symbol" w:hAnsi="Symbol" w:hint="default"/>
+      </w:rPr>
+    </w:lvl>
+    <w:lvl w:ilvl="4" w:tplc="04090003" w:tentative="1">
+      <w:start w:val="1"/>
+      <w:numFmt w:val="bullet"/>
+      <w:lvlText w:val="o"/>
+      <w:lvlJc w:val="left"/>
+      <w:pPr>
+        <w:ind w:left="3600" w:hanging="360"/>
+      </w:pPr>
+      <w:rPr>
+        <w:rFonts w:ascii="Courier New" w:hAnsi="Courier New" w:cs="Courier New" w:hint="default"/>
+      </w:rPr>
+    </w:lvl>
+    <w:lvl w:ilvl="5" w:tplc="04090005" w:tentative="1">
+      <w:start w:val="1"/>
+      <w:numFmt w:val="bullet"/>
+      <w:lvlText w:val=""/>
+      <w:lvlJc w:val="left"/>
+      <w:pPr>
+        <w:ind w:left="4320" w:hanging="360"/>
+      </w:pPr>
+      <w:rPr>
+        <w:rFonts w:ascii="Wingdings" w:hAnsi="Wingdings" w:hint="default"/>
+      </w:rPr>
+    </w:lvl>
+    <w:lvl w:ilvl="6" w:tplc="04090001" w:tentative="1">
+      <w:start w:val="1"/>
+      <w:numFmt w:val="bullet"/>
+      <w:lvlText w:val=""/>
+      <w:lvlJc w:val="left"/>
+      <w:pPr>
+        <w:ind w:left="5040" w:hanging="360"/>
+      </w:pPr>
+      <w:rPr>
+        <w:rFonts w:ascii="Symbol" w:hAnsi="Symbol" w:hint="default"/>
+      </w:rPr>
+    </w:lvl>
+    <w:lvl w:ilvl="7" w:tplc="04090003" w:tentative="1">
+      <w:start w:val="1"/>
+      <w:numFmt w:val="bullet"/>
+      <w:lvlText w:val="o"/>
+      <w:lvlJc w:val="left"/>
+      <w:pPr>
+        <w:ind w:left="5760" w:hanging="360"/>
+      </w:pPr>
+      <w:rPr>
+        <w:rFonts w:ascii="Courier New" w:hAnsi="Courier New" w:cs="Courier New" w:hint="default"/>
+      </w:rPr>
+    </w:lvl>
+    <w:lvl w:ilvl="8" w:tplc="04090005" w:tentative="1">
+      <w:start w:val="1"/>
+      <w:numFmt w:val="bullet"/>
+      <w:lvlText w:val=""/>
+      <w:lvlJc w:val="left"/>
+      <w:pPr>
+        <w:ind w:left="6480" w:hanging="360"/>
+      </w:pPr>
+      <w:rPr>
+        <w:rFonts w:ascii="Wingdings" w:hAnsi="Wingdings" w:hint="default"/>
+      </w:rPr>
+    </w:lvl>
+  </w:abstractNum>
+  <w:abstractNum w:abstractNumId="9" w15:restartNumberingAfterBreak="0">
+    <w:nsid w:val="41D424CD"/>
+    <w:multiLevelType w:val="hybridMultilevel"/>
+    <w:tmpl w:val="FDBE1D74"/>
+    <w:lvl w:ilvl="0" w:tplc="04090001">
+      <w:start w:val="1"/>
+      <w:numFmt w:val="bullet"/>
+      <w:lvlText w:val=""/>
+      <w:lvlJc w:val="left"/>
+      <w:pPr>
+        <w:ind w:left="720" w:hanging="360"/>
+      </w:pPr>
+      <w:rPr>
+        <w:rFonts w:ascii="Symbol" w:hAnsi="Symbol" w:hint="default"/>
+      </w:rPr>
+    </w:lvl>
+    <w:lvl w:ilvl="1" w:tplc="04090003" w:tentative="1">
+      <w:start w:val="1"/>
+      <w:numFmt w:val="bullet"/>
+      <w:lvlText w:val="o"/>
+      <w:lvlJc w:val="left"/>
+      <w:pPr>
+        <w:ind w:left="1440" w:hanging="360"/>
+      </w:pPr>
+      <w:rPr>
+        <w:rFonts w:ascii="Courier New" w:hAnsi="Courier New" w:cs="Courier New" w:hint="default"/>
+      </w:rPr>
+    </w:lvl>
+    <w:lvl w:ilvl="2" w:tplc="04090005" w:tentative="1">
+      <w:start w:val="1"/>
+      <w:numFmt w:val="bullet"/>
+      <w:lvlText w:val=""/>
+      <w:lvlJc w:val="left"/>
+      <w:pPr>
+        <w:ind w:left="2160" w:hanging="360"/>
+      </w:pPr>
+      <w:rPr>
+        <w:rFonts w:ascii="Wingdings" w:hAnsi="Wingdings" w:hint="default"/>
+      </w:rPr>
+    </w:lvl>
+    <w:lvl w:ilvl="3" w:tplc="04090001" w:tentative="1">
+      <w:start w:val="1"/>
+      <w:numFmt w:val="bullet"/>
+      <w:lvlText w:val=""/>
+      <w:lvlJc w:val="left"/>
+      <w:pPr>
+        <w:ind w:left="2880" w:hanging="360"/>
+      </w:pPr>
+      <w:rPr>
+        <w:rFonts w:ascii="Symbol" w:hAnsi="Symbol" w:hint="default"/>
+      </w:rPr>
+    </w:lvl>
+    <w:lvl w:ilvl="4" w:tplc="04090003" w:tentative="1">
+      <w:start w:val="1"/>
+      <w:numFmt w:val="bullet"/>
+      <w:lvlText w:val="o"/>
+      <w:lvlJc w:val="left"/>
+      <w:pPr>
+        <w:ind w:left="3600" w:hanging="360"/>
+      </w:pPr>
+      <w:rPr>
+        <w:rFonts w:ascii="Courier New" w:hAnsi="Courier New" w:cs="Courier New" w:hint="default"/>
+      </w:rPr>
+    </w:lvl>
+    <w:lvl w:ilvl="5" w:tplc="04090005" w:tentative="1">
+      <w:start w:val="1"/>
+      <w:numFmt w:val="bullet"/>
+      <w:lvlText w:val=""/>
+      <w:lvlJc w:val="left"/>
+      <w:pPr>
+        <w:ind w:left="4320" w:hanging="360"/>
+      </w:pPr>
+      <w:rPr>
+        <w:rFonts w:ascii="Wingdings" w:hAnsi="Wingdings" w:hint="default"/>
+      </w:rPr>
+    </w:lvl>
+    <w:lvl w:ilvl="6" w:tplc="04090001" w:tentative="1">
+      <w:start w:val="1"/>
+      <w:numFmt w:val="bullet"/>
+      <w:lvlText w:val=""/>
+      <w:lvlJc w:val="left"/>
+      <w:pPr>
+        <w:ind w:left="5040" w:hanging="360"/>
+      </w:pPr>
+      <w:rPr>
+        <w:rFonts w:ascii="Symbol" w:hAnsi="Symbol" w:hint="default"/>
+      </w:rPr>
+    </w:lvl>
+    <w:lvl w:ilvl="7" w:tplc="04090003" w:tentative="1">
+      <w:start w:val="1"/>
+      <w:numFmt w:val="bullet"/>
+      <w:lvlText w:val="o"/>
+      <w:lvlJc w:val="left"/>
+      <w:pPr>
+        <w:ind w:left="5760" w:hanging="360"/>
+      </w:pPr>
+      <w:rPr>
+        <w:rFonts w:ascii="Courier New" w:hAnsi="Courier New" w:cs="Courier New" w:hint="default"/>
+      </w:rPr>
+    </w:lvl>
+    <w:lvl w:ilvl="8" w:tplc="04090005" w:tentative="1">
+      <w:start w:val="1"/>
+      <w:numFmt w:val="bullet"/>
+      <w:lvlText w:val=""/>
+      <w:lvlJc w:val="left"/>
+      <w:pPr>
+        <w:ind w:left="6480" w:hanging="360"/>
+      </w:pPr>
+      <w:rPr>
+        <w:rFonts w:ascii="Wingdings" w:hAnsi="Wingdings" w:hint="default"/>
+      </w:rPr>
+    </w:lvl>
+  </w:abstractNum>
+  <w:abstractNum w:abstractNumId="10" w15:restartNumberingAfterBreak="0">
     <w:nsid w:val="427B24BF"/>
     <w:multiLevelType w:val="multilevel"/>
     <w:tmpl w:val="C74423EE"/>
@@ -2721,7 +3444,7 @@
       </w:rPr>
     </w:lvl>
   </w:abstractNum>
-  <w:abstractNum w:abstractNumId="8" w15:restartNumberingAfterBreak="0">
+  <w:abstractNum w:abstractNumId="11" w15:restartNumberingAfterBreak="0">
     <w:nsid w:val="45EA52B1"/>
     <w:multiLevelType w:val="multilevel"/>
     <w:tmpl w:val="3AA682BA"/>
@@ -2834,7 +3557,7 @@
       </w:rPr>
     </w:lvl>
   </w:abstractNum>
-  <w:abstractNum w:abstractNumId="9" w15:restartNumberingAfterBreak="0">
+  <w:abstractNum w:abstractNumId="12" w15:restartNumberingAfterBreak="0">
     <w:nsid w:val="59AD02E1"/>
     <w:multiLevelType w:val="hybridMultilevel"/>
     <w:tmpl w:val="639A784A"/>
@@ -2947,7 +3670,7 @@
       </w:rPr>
     </w:lvl>
   </w:abstractNum>
-  <w:abstractNum w:abstractNumId="10" w15:restartNumberingAfterBreak="0">
+  <w:abstractNum w:abstractNumId="13" w15:restartNumberingAfterBreak="0">
     <w:nsid w:val="668E2A97"/>
     <w:multiLevelType w:val="hybridMultilevel"/>
     <w:tmpl w:val="37007748"/>
@@ -3060,7 +3783,7 @@
       </w:rPr>
     </w:lvl>
   </w:abstractNum>
-  <w:abstractNum w:abstractNumId="11" w15:restartNumberingAfterBreak="0">
+  <w:abstractNum w:abstractNumId="14" w15:restartNumberingAfterBreak="0">
     <w:nsid w:val="73380712"/>
     <w:multiLevelType w:val="hybridMultilevel"/>
     <w:tmpl w:val="C5E2EAAA"/>
@@ -3173,7 +3896,7 @@
       </w:rPr>
     </w:lvl>
   </w:abstractNum>
-  <w:abstractNum w:abstractNumId="12" w15:restartNumberingAfterBreak="0">
+  <w:abstractNum w:abstractNumId="15" w15:restartNumberingAfterBreak="0">
     <w:nsid w:val="7C5F1338"/>
     <w:multiLevelType w:val="multilevel"/>
     <w:tmpl w:val="1458C5BA"/>
@@ -3286,7 +4009,7 @@
       </w:rPr>
     </w:lvl>
   </w:abstractNum>
-  <w:abstractNum w:abstractNumId="13" w15:restartNumberingAfterBreak="0">
+  <w:abstractNum w:abstractNumId="16" w15:restartNumberingAfterBreak="0">
     <w:nsid w:val="7E3B707F"/>
     <w:multiLevelType w:val="multilevel"/>
     <w:tmpl w:val="F7B69614"/>
@@ -3399,7 +4122,7 @@
       </w:rPr>
     </w:lvl>
   </w:abstractNum>
-  <w:abstractNum w:abstractNumId="14" w15:restartNumberingAfterBreak="0">
+  <w:abstractNum w:abstractNumId="17" w15:restartNumberingAfterBreak="0">
     <w:nsid w:val="7EE85F4B"/>
     <w:multiLevelType w:val="hybridMultilevel"/>
     <w:tmpl w:val="F6163F4C"/>
@@ -3513,49 +4236,58 @@
     </w:lvl>
   </w:abstractNum>
   <w:num w:numId="1" w16cid:durableId="1209489349">
-    <w:abstractNumId w:val="12"/>
+    <w:abstractNumId w:val="15"/>
   </w:num>
   <w:num w:numId="2" w16cid:durableId="68506223">
-    <w:abstractNumId w:val="7"/>
+    <w:abstractNumId w:val="10"/>
   </w:num>
   <w:num w:numId="3" w16cid:durableId="902446648">
-    <w:abstractNumId w:val="3"/>
+    <w:abstractNumId w:val="4"/>
   </w:num>
   <w:num w:numId="4" w16cid:durableId="242955832">
     <w:abstractNumId w:val="0"/>
   </w:num>
   <w:num w:numId="5" w16cid:durableId="849952481">
+    <w:abstractNumId w:val="16"/>
+  </w:num>
+  <w:num w:numId="6" w16cid:durableId="777799178">
+    <w:abstractNumId w:val="11"/>
+  </w:num>
+  <w:num w:numId="7" w16cid:durableId="2088650842">
+    <w:abstractNumId w:val="2"/>
+  </w:num>
+  <w:num w:numId="8" w16cid:durableId="191262731">
+    <w:abstractNumId w:val="5"/>
+  </w:num>
+  <w:num w:numId="9" w16cid:durableId="1346905514">
+    <w:abstractNumId w:val="3"/>
+  </w:num>
+  <w:num w:numId="10" w16cid:durableId="1446849191">
+    <w:abstractNumId w:val="17"/>
+  </w:num>
+  <w:num w:numId="11" w16cid:durableId="399980696">
     <w:abstractNumId w:val="13"/>
   </w:num>
-  <w:num w:numId="6" w16cid:durableId="777799178">
-    <w:abstractNumId w:val="8"/>
+  <w:num w:numId="12" w16cid:durableId="9186316">
+    <w:abstractNumId w:val="14"/>
   </w:num>
-  <w:num w:numId="7" w16cid:durableId="2088650842">
+  <w:num w:numId="13" w16cid:durableId="1988120508">
+    <w:abstractNumId w:val="6"/>
+  </w:num>
+  <w:num w:numId="14" w16cid:durableId="1387753040">
+    <w:abstractNumId w:val="7"/>
+  </w:num>
+  <w:num w:numId="15" w16cid:durableId="249773318">
+    <w:abstractNumId w:val="12"/>
+  </w:num>
+  <w:num w:numId="16" w16cid:durableId="718281991">
+    <w:abstractNumId w:val="9"/>
+  </w:num>
+  <w:num w:numId="17" w16cid:durableId="2043821954">
     <w:abstractNumId w:val="1"/>
   </w:num>
-  <w:num w:numId="8" w16cid:durableId="191262731">
-    <w:abstractNumId w:val="4"/>
-  </w:num>
-  <w:num w:numId="9" w16cid:durableId="1346905514">
-    <w:abstractNumId w:val="2"/>
-  </w:num>
-  <w:num w:numId="10" w16cid:durableId="1446849191">
-    <w:abstractNumId w:val="14"/>
-  </w:num>
-  <w:num w:numId="11" w16cid:durableId="399980696">
-    <w:abstractNumId w:val="10"/>
-  </w:num>
-  <w:num w:numId="12" w16cid:durableId="9186316">
-    <w:abstractNumId w:val="11"/>
-  </w:num>
-  <w:num w:numId="13" w16cid:durableId="1988120508">
-    <w:abstractNumId w:val="5"/>
-  </w:num>
-  <w:num w:numId="14" w16cid:durableId="1387753040">
-    <w:abstractNumId w:val="6"/>
-  </w:num>
-  <w:num w:numId="15" w16cid:durableId="249773318">
-    <w:abstractNumId w:val="9"/>
+  <w:num w:numId="18" w16cid:durableId="645358673">
+    <w:abstractNumId w:val="8"/>
   </w:num>
 </w:numbering>
 </file>
@@ -3565,7 +4297,7 @@
   <w:docDefaults>
     <w:rPrDefault>
       <w:rPr>
-        <w:rFonts w:ascii="Arial" w:eastAsia="Arial" w:hAnsi="Arial" w:cs="Arial"/>
+        <w:rFonts w:ascii="Arial" w:eastAsiaTheme="minorEastAsia" w:hAnsi="Arial" w:cs="Arial"/>
         <w:sz w:val="22"/>
         <w:szCs w:val="22"/>
         <w:lang w:val="en" w:eastAsia="ja-JP" w:bidi="ar-SA"/>
@@ -3958,7 +4690,7 @@
   <w:style w:type="paragraph" w:default="1" w:styleId="Normal">
     <w:name w:val="Normal"/>
     <w:qFormat/>
-    <w:rsid w:val="008E5091"/>
+    <w:rsid w:val="006B5910"/>
   </w:style>
   <w:style w:type="paragraph" w:styleId="Heading1">
     <w:name w:val="heading 1"/>
@@ -4076,7 +4808,6 @@
   <w:style w:type="character" w:default="1" w:styleId="DefaultParagraphFont">
     <w:name w:val="Default Paragraph Font"/>
     <w:uiPriority w:val="1"/>
-    <w:semiHidden/>
     <w:unhideWhenUsed/>
   </w:style>
   <w:style w:type="table" w:default="1" w:styleId="TableNormal">
@@ -4143,6 +4874,29 @@
       <w:ind w:left="720"/>
       <w:contextualSpacing/>
     </w:pPr>
+  </w:style>
+  <w:style w:type="character" w:styleId="Hyperlink">
+    <w:name w:val="Hyperlink"/>
+    <w:basedOn w:val="DefaultParagraphFont"/>
+    <w:uiPriority w:val="99"/>
+    <w:unhideWhenUsed/>
+    <w:rsid w:val="00FC21BE"/>
+    <w:rPr>
+      <w:color w:val="0000FF" w:themeColor="hyperlink"/>
+      <w:u w:val="single"/>
+    </w:rPr>
+  </w:style>
+  <w:style w:type="character" w:styleId="UnresolvedMention">
+    <w:name w:val="Unresolved Mention"/>
+    <w:basedOn w:val="DefaultParagraphFont"/>
+    <w:uiPriority w:val="99"/>
+    <w:semiHidden/>
+    <w:unhideWhenUsed/>
+    <w:rsid w:val="00FC21BE"/>
+    <w:rPr>
+      <w:color w:val="605E5C"/>
+      <w:shd w:val="clear" w:color="auto" w:fill="E1DFDD"/>
+    </w:rPr>
   </w:style>
 </w:styles>
 </file>

</xml_diff>

<commit_message>
fixed dates, added location details
</commit_message>
<xml_diff>
--- a/Resume/Camden_Scholl_Resume.docx
+++ b/Resume/Camden_Scholl_Resume.docx
@@ -127,24 +127,42 @@
             <w:sz w:val="18"/>
             <w:szCs w:val="18"/>
           </w:rPr>
-          <w:t>c-l-scholl/</w:t>
+          <w:t>c-l-</w:t>
+        </w:r>
+        <w:proofErr w:type="spellStart"/>
+        <w:r>
+          <w:rPr>
+            <w:rStyle w:val="Hyperlink"/>
+            <w:rFonts w:ascii="Verdana" w:hAnsi="Verdana"/>
+            <w:sz w:val="18"/>
+            <w:szCs w:val="18"/>
+          </w:rPr>
+          <w:t>scholl</w:t>
+        </w:r>
+        <w:proofErr w:type="spellEnd"/>
+        <w:r>
+          <w:rPr>
+            <w:rStyle w:val="Hyperlink"/>
+            <w:rFonts w:ascii="Verdana" w:hAnsi="Verdana"/>
+            <w:sz w:val="18"/>
+            <w:szCs w:val="18"/>
+          </w:rPr>
+          <w:t>/</w:t>
         </w:r>
       </w:hyperlink>
     </w:p>
     <w:p>
       <w:pPr>
-        <w:jc w:val="center"/>
-        <w:rPr>
-          <w:rFonts w:ascii="Verdana" w:eastAsia="Verdana" w:hAnsi="Verdana" w:cs="Verdana"/>
+        <w:spacing w:line="240" w:lineRule="auto"/>
+        <w:rPr>
+          <w:rFonts w:ascii="Verdana" w:eastAsia="Verdana" w:hAnsi="Verdana" w:cs="Verdana"/>
+          <w:b/>
           <w:sz w:val="20"/>
           <w:szCs w:val="20"/>
           <w:highlight w:val="white"/>
         </w:rPr>
       </w:pPr>
-    </w:p>
-    <w:p>
-      <w:pPr>
-        <w:spacing w:line="240" w:lineRule="auto"/>
+      <w:r>
         <w:rPr>
           <w:rFonts w:ascii="Verdana" w:eastAsia="Verdana" w:hAnsi="Verdana" w:cs="Verdana"/>
           <w:b/>
@@ -152,8 +170,12 @@
           <w:szCs w:val="20"/>
           <w:highlight w:val="white"/>
         </w:rPr>
-      </w:pPr>
-      <w:r>
+        <w:t xml:space="preserve">Education </w:t>
+      </w:r>
+    </w:p>
+    <w:p>
+      <w:pPr>
+        <w:spacing w:line="240" w:lineRule="auto"/>
         <w:rPr>
           <w:rFonts w:ascii="Verdana" w:eastAsia="Verdana" w:hAnsi="Verdana" w:cs="Verdana"/>
           <w:b/>
@@ -161,23 +183,10 @@
           <w:szCs w:val="20"/>
           <w:highlight w:val="white"/>
         </w:rPr>
-        <w:t xml:space="preserve">Education </w:t>
-      </w:r>
-    </w:p>
-    <w:p>
-      <w:pPr>
-        <w:spacing w:line="240" w:lineRule="auto"/>
-        <w:rPr>
-          <w:rFonts w:ascii="Verdana" w:eastAsia="Verdana" w:hAnsi="Verdana" w:cs="Verdana"/>
-          <w:b/>
-          <w:sz w:val="20"/>
-          <w:szCs w:val="20"/>
-          <w:highlight w:val="white"/>
-        </w:rPr>
       </w:pPr>
       <w:r>
         <w:pict w14:anchorId="704B0B41">
-          <v:rect id="_x0000_i1045" style="width:0;height:1.5pt" o:hralign="center" o:hrstd="t" o:hr="t" fillcolor="#a0a0a0" stroked="f"/>
+          <v:rect id="_x0000_i1025" style="width:0;height:1.5pt" o:hralign="center" o:hrstd="t" o:hr="t" fillcolor="#a0a0a0" stroked="f"/>
         </w:pict>
       </w:r>
     </w:p>
@@ -894,7 +903,23 @@
           <w:sz w:val="18"/>
           <w:szCs w:val="18"/>
         </w:rPr>
-        <w:t xml:space="preserve">August 2023 </w:t>
+        <w:t>August</w:t>
+      </w:r>
+      <w:r>
+        <w:rPr>
+          <w:rFonts w:ascii="Verdana" w:eastAsia="Verdana" w:hAnsi="Verdana" w:cs="Verdana"/>
+          <w:sz w:val="18"/>
+          <w:szCs w:val="18"/>
+        </w:rPr>
+        <w:t xml:space="preserve"> 2023</w:t>
+      </w:r>
+      <w:r>
+        <w:rPr>
+          <w:rFonts w:ascii="Verdana" w:eastAsia="Verdana" w:hAnsi="Verdana" w:cs="Verdana"/>
+          <w:sz w:val="18"/>
+          <w:szCs w:val="18"/>
+        </w:rPr>
+        <w:t xml:space="preserve"> </w:t>
       </w:r>
       <w:r>
         <w:rPr>
@@ -1010,7 +1035,7 @@
       </w:pPr>
       <w:r>
         <w:pict w14:anchorId="49A8C7DA">
-          <v:rect id="_x0000_i1046" style="width:0;height:1.5pt" o:hralign="center" o:hrstd="t" o:hr="t" fillcolor="#a0a0a0" stroked="f"/>
+          <v:rect id="_x0000_i1026" style="width:0;height:1.5pt" o:hralign="center" o:hrstd="t" o:hr="t" fillcolor="#a0a0a0" stroked="f"/>
         </w:pict>
       </w:r>
     </w:p>
@@ -1258,15 +1283,7 @@
           <w:sz w:val="18"/>
           <w:szCs w:val="18"/>
         </w:rPr>
-        <w:t xml:space="preserve">Unpacks and displays </w:t>
-      </w:r>
-      <w:r>
-        <w:rPr>
-          <w:rFonts w:ascii="Verdana" w:eastAsia="Verdana" w:hAnsi="Verdana" w:cs="Verdana"/>
-          <w:sz w:val="18"/>
-          <w:szCs w:val="18"/>
-        </w:rPr>
-        <w:t xml:space="preserve">ICMP, TCP, UDP, </w:t>
+        <w:t xml:space="preserve">Unpacks and displays ICMP, TCP, UDP, </w:t>
       </w:r>
       <w:r>
         <w:rPr>
@@ -1306,15 +1323,7 @@
           <w:sz w:val="18"/>
           <w:szCs w:val="18"/>
         </w:rPr>
-        <w:t>information for easy readability and analysis.</w:t>
-      </w:r>
-      <w:r>
-        <w:rPr>
-          <w:rFonts w:ascii="Verdana" w:eastAsia="Verdana" w:hAnsi="Verdana" w:cs="Verdana"/>
-          <w:sz w:val="18"/>
-          <w:szCs w:val="18"/>
-        </w:rPr>
-        <w:t xml:space="preserve"> </w:t>
+        <w:t xml:space="preserve">information for easy readability and analysis. </w:t>
       </w:r>
     </w:p>
     <w:p>
@@ -1335,14 +1344,25 @@
           <w:szCs w:val="18"/>
         </w:rPr>
       </w:pPr>
-      <w:r>
-        <w:rPr>
-          <w:rFonts w:ascii="Verdana" w:eastAsia="Verdana" w:hAnsi="Verdana" w:cs="Verdana"/>
-          <w:b/>
-          <w:sz w:val="18"/>
-          <w:szCs w:val="18"/>
-        </w:rPr>
-        <w:t>heartBeat - Software Design and Development Project</w:t>
+      <w:proofErr w:type="spellStart"/>
+      <w:r>
+        <w:rPr>
+          <w:rFonts w:ascii="Verdana" w:eastAsia="Verdana" w:hAnsi="Verdana" w:cs="Verdana"/>
+          <w:b/>
+          <w:sz w:val="18"/>
+          <w:szCs w:val="18"/>
+        </w:rPr>
+        <w:t>heartBeat</w:t>
+      </w:r>
+      <w:proofErr w:type="spellEnd"/>
+      <w:r>
+        <w:rPr>
+          <w:rFonts w:ascii="Verdana" w:eastAsia="Verdana" w:hAnsi="Verdana" w:cs="Verdana"/>
+          <w:b/>
+          <w:sz w:val="18"/>
+          <w:szCs w:val="18"/>
+        </w:rPr>
+        <w:t xml:space="preserve"> - Software Design and Development Project</w:t>
       </w:r>
       <w:r>
         <w:rPr>
@@ -1380,15 +1400,31 @@
           <w:sz w:val="18"/>
           <w:szCs w:val="18"/>
         </w:rPr>
-        <w:t xml:space="preserve">          </w:t>
-      </w:r>
-      <w:r>
-        <w:rPr>
-          <w:rFonts w:ascii="Verdana" w:eastAsia="Verdana" w:hAnsi="Verdana" w:cs="Verdana"/>
-          <w:sz w:val="18"/>
-          <w:szCs w:val="18"/>
-        </w:rPr>
-        <w:t>August - December 2022</w:t>
+        <w:t xml:space="preserve">  </w:t>
+      </w:r>
+      <w:r>
+        <w:rPr>
+          <w:rFonts w:ascii="Verdana" w:eastAsia="Verdana" w:hAnsi="Verdana" w:cs="Verdana"/>
+          <w:sz w:val="18"/>
+          <w:szCs w:val="18"/>
+        </w:rPr>
+        <w:t>August</w:t>
+      </w:r>
+      <w:r>
+        <w:rPr>
+          <w:rFonts w:ascii="Verdana" w:eastAsia="Verdana" w:hAnsi="Verdana" w:cs="Verdana"/>
+          <w:sz w:val="18"/>
+          <w:szCs w:val="18"/>
+        </w:rPr>
+        <w:t xml:space="preserve"> 2022</w:t>
+      </w:r>
+      <w:r>
+        <w:rPr>
+          <w:rFonts w:ascii="Verdana" w:eastAsia="Verdana" w:hAnsi="Verdana" w:cs="Verdana"/>
+          <w:sz w:val="18"/>
+          <w:szCs w:val="18"/>
+        </w:rPr>
+        <w:t xml:space="preserve"> - December 2022</w:t>
       </w:r>
     </w:p>
     <w:p>
@@ -1645,7 +1681,7 @@
       </w:pPr>
       <w:r>
         <w:pict w14:anchorId="0F89C90C">
-          <v:rect id="_x0000_i1047" style="width:0;height:1.5pt" o:hralign="center" o:hrstd="t" o:hr="t" fillcolor="#a0a0a0" stroked="f"/>
+          <v:rect id="_x0000_i1027" style="width:0;height:1.5pt" o:hralign="center" o:hrstd="t" o:hr="t" fillcolor="#a0a0a0" stroked="f"/>
         </w:pict>
       </w:r>
     </w:p>
@@ -1664,24 +1700,105 @@
           <w:sz w:val="18"/>
           <w:szCs w:val="18"/>
         </w:rPr>
-        <w:t xml:space="preserve">Pitching Timings Intern - Inside Edge, inc.                                                                </w:t>
-      </w:r>
-      <w:r>
-        <w:rPr>
-          <w:rFonts w:ascii="Verdana" w:eastAsia="Verdana" w:hAnsi="Verdana" w:cs="Verdana"/>
-          <w:b/>
-          <w:sz w:val="18"/>
-          <w:szCs w:val="18"/>
-        </w:rPr>
-        <w:t xml:space="preserve">      </w:t>
-      </w:r>
-      <w:r>
-        <w:rPr>
-          <w:rFonts w:ascii="Verdana" w:eastAsia="Verdana" w:hAnsi="Verdana" w:cs="Verdana"/>
-          <w:sz w:val="18"/>
-          <w:szCs w:val="18"/>
-        </w:rPr>
-        <w:t>March - December 2022</w:t>
+        <w:t>Pitching Timings Intern - Inside Edge, inc.</w:t>
+      </w:r>
+      <w:r>
+        <w:rPr>
+          <w:rFonts w:ascii="Verdana" w:eastAsia="Verdana" w:hAnsi="Verdana" w:cs="Verdana"/>
+          <w:b/>
+          <w:sz w:val="18"/>
+          <w:szCs w:val="18"/>
+        </w:rPr>
+        <w:tab/>
+      </w:r>
+      <w:r>
+        <w:rPr>
+          <w:rFonts w:ascii="Verdana" w:eastAsia="Verdana" w:hAnsi="Verdana" w:cs="Verdana"/>
+          <w:b/>
+          <w:sz w:val="18"/>
+          <w:szCs w:val="18"/>
+        </w:rPr>
+        <w:tab/>
+      </w:r>
+      <w:r>
+        <w:rPr>
+          <w:rFonts w:ascii="Verdana" w:eastAsia="Verdana" w:hAnsi="Verdana" w:cs="Verdana"/>
+          <w:b/>
+          <w:sz w:val="18"/>
+          <w:szCs w:val="18"/>
+        </w:rPr>
+        <w:tab/>
+        <w:t xml:space="preserve">         </w:t>
+      </w:r>
+      <w:r>
+        <w:rPr>
+          <w:rFonts w:ascii="Verdana" w:eastAsia="Verdana" w:hAnsi="Verdana" w:cs="Verdana"/>
+          <w:b/>
+          <w:sz w:val="18"/>
+          <w:szCs w:val="18"/>
+        </w:rPr>
+        <w:t xml:space="preserve">                            </w:t>
+      </w:r>
+      <w:r>
+        <w:rPr>
+          <w:rFonts w:ascii="Verdana" w:eastAsia="Verdana" w:hAnsi="Verdana" w:cs="Verdana"/>
+          <w:sz w:val="18"/>
+          <w:szCs w:val="18"/>
+        </w:rPr>
+        <w:t xml:space="preserve">March </w:t>
+      </w:r>
+      <w:r>
+        <w:rPr>
+          <w:rFonts w:ascii="Verdana" w:eastAsia="Verdana" w:hAnsi="Verdana" w:cs="Verdana"/>
+          <w:sz w:val="18"/>
+          <w:szCs w:val="18"/>
+        </w:rPr>
+        <w:t xml:space="preserve">2022 </w:t>
+      </w:r>
+      <w:r>
+        <w:rPr>
+          <w:rFonts w:ascii="Verdana" w:eastAsia="Verdana" w:hAnsi="Verdana" w:cs="Verdana"/>
+          <w:sz w:val="18"/>
+          <w:szCs w:val="18"/>
+        </w:rPr>
+        <w:t>- December 2022</w:t>
+      </w:r>
+    </w:p>
+    <w:p>
+      <w:pPr>
+        <w:rPr>
+          <w:rFonts w:ascii="Verdana" w:eastAsia="Verdana" w:hAnsi="Verdana" w:cs="Verdana"/>
+          <w:color w:val="808080" w:themeColor="background1" w:themeShade="80"/>
+          <w:sz w:val="18"/>
+          <w:szCs w:val="18"/>
+        </w:rPr>
+      </w:pPr>
+      <w:r>
+        <w:rPr>
+          <w:rFonts w:ascii="Verdana" w:eastAsia="Verdana" w:hAnsi="Verdana" w:cs="Verdana"/>
+          <w:color w:val="808080" w:themeColor="background1" w:themeShade="80"/>
+          <w:sz w:val="18"/>
+          <w:szCs w:val="18"/>
+        </w:rPr>
+        <w:t>Location</w:t>
+      </w:r>
+      <w:r>
+        <w:rPr>
+          <w:rFonts w:ascii="Verdana" w:eastAsia="Verdana" w:hAnsi="Verdana" w:cs="Verdana"/>
+          <w:color w:val="808080" w:themeColor="background1" w:themeShade="80"/>
+          <w:sz w:val="18"/>
+          <w:szCs w:val="18"/>
+        </w:rPr>
+        <w:t xml:space="preserve">: </w:t>
+      </w:r>
+      <w:r>
+        <w:rPr>
+          <w:rFonts w:ascii="Verdana" w:eastAsia="Verdana" w:hAnsi="Verdana" w:cs="Verdana"/>
+          <w:color w:val="808080" w:themeColor="background1" w:themeShade="80"/>
+          <w:sz w:val="18"/>
+          <w:szCs w:val="18"/>
+        </w:rPr>
+        <w:t>Bloomington, MN</w:t>
       </w:r>
     </w:p>
     <w:p>
@@ -1760,24 +1877,77 @@
           <w:sz w:val="18"/>
           <w:szCs w:val="18"/>
         </w:rPr>
-        <w:t xml:space="preserve">Host and Takeout - California Pizza Kitchen                                                                     </w:t>
-      </w:r>
-      <w:r>
-        <w:rPr>
-          <w:rFonts w:ascii="Verdana" w:eastAsia="Verdana" w:hAnsi="Verdana" w:cs="Verdana"/>
-          <w:b/>
-          <w:sz w:val="18"/>
-          <w:szCs w:val="18"/>
-        </w:rPr>
-        <w:t xml:space="preserve">      </w:t>
-      </w:r>
-      <w:r>
-        <w:rPr>
-          <w:rFonts w:ascii="Verdana" w:eastAsia="Verdana" w:hAnsi="Verdana" w:cs="Verdana"/>
-          <w:sz w:val="18"/>
-          <w:szCs w:val="18"/>
-        </w:rPr>
-        <w:t>June - August 2022</w:t>
+        <w:t xml:space="preserve">Host and Takeout - California Pizza Kitchen </w:t>
+      </w:r>
+      <w:r>
+        <w:rPr>
+          <w:rFonts w:ascii="Verdana" w:eastAsia="Verdana" w:hAnsi="Verdana" w:cs="Verdana"/>
+          <w:b/>
+          <w:sz w:val="18"/>
+          <w:szCs w:val="18"/>
+        </w:rPr>
+        <w:t xml:space="preserve">                                                                  </w:t>
+      </w:r>
+      <w:r>
+        <w:rPr>
+          <w:rFonts w:ascii="Verdana" w:eastAsia="Verdana" w:hAnsi="Verdana" w:cs="Verdana"/>
+          <w:sz w:val="18"/>
+          <w:szCs w:val="18"/>
+        </w:rPr>
+        <w:t xml:space="preserve">June </w:t>
+      </w:r>
+      <w:r>
+        <w:rPr>
+          <w:rFonts w:ascii="Verdana" w:eastAsia="Verdana" w:hAnsi="Verdana" w:cs="Verdana"/>
+          <w:sz w:val="18"/>
+          <w:szCs w:val="18"/>
+        </w:rPr>
+        <w:t xml:space="preserve">2022 </w:t>
+      </w:r>
+      <w:r>
+        <w:rPr>
+          <w:rFonts w:ascii="Verdana" w:eastAsia="Verdana" w:hAnsi="Verdana" w:cs="Verdana"/>
+          <w:sz w:val="18"/>
+          <w:szCs w:val="18"/>
+        </w:rPr>
+        <w:t>- August 2022</w:t>
+      </w:r>
+    </w:p>
+    <w:p>
+      <w:pPr>
+        <w:rPr>
+          <w:rFonts w:ascii="Verdana" w:eastAsia="Verdana" w:hAnsi="Verdana" w:cs="Verdana"/>
+          <w:color w:val="808080" w:themeColor="background1" w:themeShade="80"/>
+          <w:sz w:val="18"/>
+          <w:szCs w:val="18"/>
+        </w:rPr>
+      </w:pPr>
+      <w:r>
+        <w:rPr>
+          <w:rFonts w:ascii="Verdana" w:eastAsia="Verdana" w:hAnsi="Verdana" w:cs="Verdana"/>
+          <w:color w:val="808080" w:themeColor="background1" w:themeShade="80"/>
+          <w:sz w:val="18"/>
+          <w:szCs w:val="18"/>
+        </w:rPr>
+        <w:t>Location</w:t>
+      </w:r>
+      <w:r>
+        <w:rPr>
+          <w:rFonts w:ascii="Verdana" w:eastAsia="Verdana" w:hAnsi="Verdana" w:cs="Verdana"/>
+          <w:color w:val="808080" w:themeColor="background1" w:themeShade="80"/>
+          <w:sz w:val="18"/>
+          <w:szCs w:val="18"/>
+        </w:rPr>
+        <w:t xml:space="preserve">: </w:t>
+      </w:r>
+      <w:r>
+        <w:rPr>
+          <w:rFonts w:ascii="Verdana" w:eastAsia="Verdana" w:hAnsi="Verdana" w:cs="Verdana"/>
+          <w:color w:val="808080" w:themeColor="background1" w:themeShade="80"/>
+          <w:sz w:val="18"/>
+          <w:szCs w:val="18"/>
+        </w:rPr>
+        <w:t>San Mateo, CA</w:t>
       </w:r>
     </w:p>
     <w:p>
@@ -1880,7 +2050,7 @@
       </w:pPr>
       <w:r>
         <w:pict w14:anchorId="45C9DE40">
-          <v:rect id="_x0000_i1048" style="width:0;height:1.5pt" o:hralign="center" o:hrstd="t" o:hr="t" fillcolor="#a0a0a0" stroked="f"/>
+          <v:rect id="_x0000_i1028" style="width:0;height:1.5pt" o:hralign="center" o:hrstd="t" o:hr="t" fillcolor="#a0a0a0" stroked="f"/>
         </w:pict>
       </w:r>
     </w:p>
@@ -2073,16 +2243,7 @@
           <w:sz w:val="18"/>
           <w:szCs w:val="18"/>
         </w:rPr>
-        <w:t xml:space="preserve">Other </w:t>
-      </w:r>
-      <w:r>
-        <w:rPr>
-          <w:rFonts w:ascii="Verdana" w:eastAsia="Verdana" w:hAnsi="Verdana" w:cs="Verdana"/>
-          <w:i/>
-          <w:sz w:val="18"/>
-          <w:szCs w:val="18"/>
-        </w:rPr>
-        <w:t>Personal Projects:</w:t>
+        <w:t>Other Personal Projects:</w:t>
       </w:r>
       <w:r>
         <w:rPr>
@@ -2108,55 +2269,13 @@
         </w:rPr>
         <w:t>, YouTube Homepage replica- HTML/CSS</w:t>
       </w:r>
-    </w:p>
-    <w:p>
-      <w:pPr>
-        <w:rPr>
-          <w:rFonts w:ascii="Verdana" w:eastAsia="Verdana" w:hAnsi="Verdana" w:cs="Verdana"/>
-          <w:sz w:val="18"/>
-          <w:szCs w:val="18"/>
-        </w:rPr>
-      </w:pPr>
-      <w:r>
-        <w:rPr>
-          <w:rFonts w:ascii="Verdana" w:eastAsia="Verdana" w:hAnsi="Verdana" w:cs="Verdana"/>
-          <w:i/>
-          <w:sz w:val="18"/>
-          <w:szCs w:val="18"/>
-        </w:rPr>
-        <w:t>Interests:</w:t>
-      </w:r>
-      <w:r>
-        <w:rPr>
-          <w:rFonts w:ascii="Verdana" w:eastAsia="Verdana" w:hAnsi="Verdana" w:cs="Verdana"/>
-          <w:sz w:val="18"/>
-          <w:szCs w:val="18"/>
-        </w:rPr>
-        <w:t xml:space="preserve"> Baseball (MLB/NPB), Cybersecurity, Ethical Hacking, Japanese</w:t>
-      </w:r>
-      <w:r>
-        <w:rPr>
-          <w:rFonts w:ascii="Verdana" w:eastAsia="Verdana" w:hAnsi="Verdana" w:cs="Verdana"/>
-          <w:sz w:val="18"/>
-          <w:szCs w:val="18"/>
-        </w:rPr>
-        <w:t>,</w:t>
-      </w:r>
-      <w:r>
-        <w:rPr>
-          <w:rFonts w:ascii="Verdana" w:eastAsia="Verdana" w:hAnsi="Verdana" w:cs="Verdana"/>
-          <w:sz w:val="18"/>
-          <w:szCs w:val="18"/>
-        </w:rPr>
-        <w:t xml:space="preserve"> Video Games</w:t>
-      </w:r>
-      <w:r>
-        <w:rPr>
-          <w:rFonts w:ascii="Verdana" w:eastAsia="Verdana" w:hAnsi="Verdana" w:cs="Verdana"/>
-          <w:sz w:val="18"/>
-          <w:szCs w:val="18"/>
-        </w:rPr>
-        <w:t xml:space="preserve">, Vietnamese </w:t>
+      <w:r>
+        <w:rPr>
+          <w:rFonts w:ascii="Verdana" w:eastAsia="Verdana" w:hAnsi="Verdana" w:cs="Verdana"/>
+          <w:sz w:val="18"/>
+          <w:szCs w:val="18"/>
+        </w:rPr>
+        <w:t xml:space="preserve"> </w:t>
       </w:r>
     </w:p>
     <w:p>
@@ -4690,7 +4809,7 @@
   <w:style w:type="paragraph" w:default="1" w:styleId="Normal">
     <w:name w:val="Normal"/>
     <w:qFormat/>
-    <w:rsid w:val="006B5910"/>
+    <w:rsid w:val="00760733"/>
   </w:style>
   <w:style w:type="paragraph" w:styleId="Heading1">
     <w:name w:val="heading 1"/>
@@ -4808,6 +4927,7 @@
   <w:style w:type="character" w:default="1" w:styleId="DefaultParagraphFont">
     <w:name w:val="Default Paragraph Font"/>
     <w:uiPriority w:val="1"/>
+    <w:semiHidden/>
     <w:unhideWhenUsed/>
   </w:style>
   <w:style w:type="table" w:default="1" w:styleId="TableNormal">

</xml_diff>